<commit_message>
small changes to formatting, added thread pool to client connections
</commit_message>
<xml_diff>
--- a/ДА-21_Терещенко_О.І._Курсова_Робота.docx
+++ b/ДА-21_Терещенко_О.І._Курсова_Робота.docx
@@ -646,6 +646,7 @@
       <w:sdtPr>
         <w:rPr>
           <w:rFonts w:asciiTheme="minorHAnsi" w:eastAsiaTheme="minorHAnsi" w:hAnsiTheme="minorHAnsi" w:cstheme="minorBidi"/>
+          <w:b w:val="0"/>
           <w:sz w:val="22"/>
           <w:szCs w:val="22"/>
           <w:lang w:val="uk-UA" w:eastAsia="en-US"/>
@@ -690,7 +691,7 @@
               <w:tab w:val="right" w:leader="dot" w:pos="9679"/>
             </w:tabs>
             <w:rPr>
-              <w:rFonts w:eastAsiaTheme="minorEastAsia"/>
+              <w:rFonts w:ascii="Times New Roman" w:eastAsiaTheme="minorEastAsia" w:hAnsi="Times New Roman" w:cs="Times New Roman"/>
               <w:noProof/>
               <w:kern w:val="2"/>
               <w:sz w:val="24"/>
@@ -730,6 +731,7 @@
             <w:r>
               <w:rPr>
                 <w:rStyle w:val="Hyperlink"/>
+                <w:rFonts w:ascii="Times New Roman" w:hAnsi="Times New Roman" w:cs="Times New Roman"/>
                 <w:bCs/>
                 <w:noProof/>
                 <w:lang w:val="uk-UA"/>
@@ -738,6 +740,7 @@
             </w:r>
             <w:r>
               <w:rPr>
+                <w:rFonts w:ascii="Times New Roman" w:hAnsi="Times New Roman" w:cs="Times New Roman"/>
                 <w:noProof/>
                 <w:webHidden/>
                 <w:lang w:val="uk-UA"/>
@@ -746,6 +749,7 @@
             </w:r>
             <w:r>
               <w:rPr>
+                <w:rFonts w:ascii="Times New Roman" w:hAnsi="Times New Roman" w:cs="Times New Roman"/>
                 <w:noProof/>
                 <w:webHidden/>
                 <w:lang w:val="uk-UA"/>
@@ -754,6 +758,7 @@
             </w:r>
             <w:r>
               <w:rPr>
+                <w:rFonts w:ascii="Times New Roman" w:hAnsi="Times New Roman" w:cs="Times New Roman"/>
                 <w:noProof/>
                 <w:webHidden/>
                 <w:lang w:val="uk-UA"/>
@@ -762,6 +767,7 @@
             </w:r>
             <w:r>
               <w:rPr>
+                <w:rFonts w:ascii="Times New Roman" w:hAnsi="Times New Roman" w:cs="Times New Roman"/>
                 <w:noProof/>
                 <w:webHidden/>
                 <w:lang w:val="uk-UA"/>
@@ -769,6 +775,7 @@
             </w:r>
             <w:r>
               <w:rPr>
+                <w:rFonts w:ascii="Times New Roman" w:hAnsi="Times New Roman" w:cs="Times New Roman"/>
                 <w:noProof/>
                 <w:webHidden/>
                 <w:lang w:val="uk-UA"/>
@@ -777,6 +784,7 @@
             </w:r>
             <w:r>
               <w:rPr>
+                <w:rFonts w:ascii="Times New Roman" w:hAnsi="Times New Roman" w:cs="Times New Roman"/>
                 <w:noProof/>
                 <w:webHidden/>
                 <w:lang w:val="uk-UA"/>
@@ -785,6 +793,7 @@
             </w:r>
             <w:r>
               <w:rPr>
+                <w:rFonts w:ascii="Times New Roman" w:hAnsi="Times New Roman" w:cs="Times New Roman"/>
                 <w:noProof/>
                 <w:webHidden/>
                 <w:lang w:val="uk-UA"/>
@@ -800,7 +809,7 @@
               <w:tab w:val="right" w:leader="dot" w:pos="9679"/>
             </w:tabs>
             <w:rPr>
-              <w:rFonts w:eastAsiaTheme="minorEastAsia"/>
+              <w:rFonts w:ascii="Times New Roman" w:eastAsiaTheme="minorEastAsia" w:hAnsi="Times New Roman" w:cs="Times New Roman"/>
               <w:noProof/>
               <w:kern w:val="2"/>
               <w:sz w:val="24"/>
@@ -813,6 +822,7 @@
             <w:r>
               <w:rPr>
                 <w:rStyle w:val="Hyperlink"/>
+                <w:rFonts w:ascii="Times New Roman" w:hAnsi="Times New Roman" w:cs="Times New Roman"/>
                 <w:noProof/>
                 <w:lang w:val="uk-UA"/>
               </w:rPr>
@@ -820,6 +830,7 @@
             </w:r>
             <w:r>
               <w:rPr>
+                <w:rFonts w:ascii="Times New Roman" w:hAnsi="Times New Roman" w:cs="Times New Roman"/>
                 <w:noProof/>
                 <w:webHidden/>
                 <w:lang w:val="uk-UA"/>
@@ -828,6 +839,7 @@
             </w:r>
             <w:r>
               <w:rPr>
+                <w:rFonts w:ascii="Times New Roman" w:hAnsi="Times New Roman" w:cs="Times New Roman"/>
                 <w:noProof/>
                 <w:webHidden/>
                 <w:lang w:val="uk-UA"/>
@@ -836,6 +848,7 @@
             </w:r>
             <w:r>
               <w:rPr>
+                <w:rFonts w:ascii="Times New Roman" w:hAnsi="Times New Roman" w:cs="Times New Roman"/>
                 <w:noProof/>
                 <w:webHidden/>
                 <w:lang w:val="uk-UA"/>
@@ -844,6 +857,7 @@
             </w:r>
             <w:r>
               <w:rPr>
+                <w:rFonts w:ascii="Times New Roman" w:hAnsi="Times New Roman" w:cs="Times New Roman"/>
                 <w:noProof/>
                 <w:webHidden/>
                 <w:lang w:val="uk-UA"/>
@@ -851,6 +865,7 @@
             </w:r>
             <w:r>
               <w:rPr>
+                <w:rFonts w:ascii="Times New Roman" w:hAnsi="Times New Roman" w:cs="Times New Roman"/>
                 <w:noProof/>
                 <w:webHidden/>
                 <w:lang w:val="uk-UA"/>
@@ -859,6 +874,7 @@
             </w:r>
             <w:r>
               <w:rPr>
+                <w:rFonts w:ascii="Times New Roman" w:hAnsi="Times New Roman" w:cs="Times New Roman"/>
                 <w:noProof/>
                 <w:webHidden/>
                 <w:lang w:val="uk-UA"/>
@@ -867,6 +883,7 @@
             </w:r>
             <w:r>
               <w:rPr>
+                <w:rFonts w:ascii="Times New Roman" w:hAnsi="Times New Roman" w:cs="Times New Roman"/>
                 <w:noProof/>
                 <w:webHidden/>
                 <w:lang w:val="uk-UA"/>
@@ -882,7 +899,7 @@
               <w:tab w:val="right" w:leader="dot" w:pos="9679"/>
             </w:tabs>
             <w:rPr>
-              <w:rFonts w:eastAsiaTheme="minorEastAsia"/>
+              <w:rFonts w:ascii="Times New Roman" w:eastAsiaTheme="minorEastAsia" w:hAnsi="Times New Roman" w:cs="Times New Roman"/>
               <w:noProof/>
               <w:kern w:val="2"/>
               <w:sz w:val="24"/>
@@ -895,6 +912,7 @@
             <w:r>
               <w:rPr>
                 <w:rStyle w:val="Hyperlink"/>
+                <w:rFonts w:ascii="Times New Roman" w:hAnsi="Times New Roman" w:cs="Times New Roman"/>
                 <w:noProof/>
                 <w:lang w:val="uk-UA"/>
               </w:rPr>
@@ -902,6 +920,7 @@
             </w:r>
             <w:r>
               <w:rPr>
+                <w:rFonts w:ascii="Times New Roman" w:hAnsi="Times New Roman" w:cs="Times New Roman"/>
                 <w:noProof/>
                 <w:webHidden/>
                 <w:lang w:val="uk-UA"/>
@@ -910,6 +929,7 @@
             </w:r>
             <w:r>
               <w:rPr>
+                <w:rFonts w:ascii="Times New Roman" w:hAnsi="Times New Roman" w:cs="Times New Roman"/>
                 <w:noProof/>
                 <w:webHidden/>
                 <w:lang w:val="uk-UA"/>
@@ -918,6 +938,7 @@
             </w:r>
             <w:r>
               <w:rPr>
+                <w:rFonts w:ascii="Times New Roman" w:hAnsi="Times New Roman" w:cs="Times New Roman"/>
                 <w:noProof/>
                 <w:webHidden/>
                 <w:lang w:val="uk-UA"/>
@@ -926,6 +947,7 @@
             </w:r>
             <w:r>
               <w:rPr>
+                <w:rFonts w:ascii="Times New Roman" w:hAnsi="Times New Roman" w:cs="Times New Roman"/>
                 <w:noProof/>
                 <w:webHidden/>
                 <w:lang w:val="uk-UA"/>
@@ -933,6 +955,7 @@
             </w:r>
             <w:r>
               <w:rPr>
+                <w:rFonts w:ascii="Times New Roman" w:hAnsi="Times New Roman" w:cs="Times New Roman"/>
                 <w:noProof/>
                 <w:webHidden/>
                 <w:lang w:val="uk-UA"/>
@@ -941,6 +964,7 @@
             </w:r>
             <w:r>
               <w:rPr>
+                <w:rFonts w:ascii="Times New Roman" w:hAnsi="Times New Roman" w:cs="Times New Roman"/>
                 <w:noProof/>
                 <w:webHidden/>
                 <w:lang w:val="uk-UA"/>
@@ -949,6 +973,7 @@
             </w:r>
             <w:r>
               <w:rPr>
+                <w:rFonts w:ascii="Times New Roman" w:hAnsi="Times New Roman" w:cs="Times New Roman"/>
                 <w:noProof/>
                 <w:webHidden/>
                 <w:lang w:val="uk-UA"/>
@@ -964,7 +989,7 @@
               <w:tab w:val="right" w:leader="dot" w:pos="9679"/>
             </w:tabs>
             <w:rPr>
-              <w:rFonts w:eastAsiaTheme="minorEastAsia"/>
+              <w:rFonts w:ascii="Times New Roman" w:eastAsiaTheme="minorEastAsia" w:hAnsi="Times New Roman" w:cs="Times New Roman"/>
               <w:noProof/>
               <w:kern w:val="2"/>
               <w:sz w:val="24"/>
@@ -977,6 +1002,7 @@
             <w:r>
               <w:rPr>
                 <w:rStyle w:val="Hyperlink"/>
+                <w:rFonts w:ascii="Times New Roman" w:hAnsi="Times New Roman" w:cs="Times New Roman"/>
                 <w:noProof/>
                 <w:lang w:val="uk-UA"/>
               </w:rPr>
@@ -984,6 +1010,7 @@
             </w:r>
             <w:r>
               <w:rPr>
+                <w:rFonts w:ascii="Times New Roman" w:hAnsi="Times New Roman" w:cs="Times New Roman"/>
                 <w:noProof/>
                 <w:webHidden/>
                 <w:lang w:val="uk-UA"/>
@@ -992,6 +1019,7 @@
             </w:r>
             <w:r>
               <w:rPr>
+                <w:rFonts w:ascii="Times New Roman" w:hAnsi="Times New Roman" w:cs="Times New Roman"/>
                 <w:noProof/>
                 <w:webHidden/>
                 <w:lang w:val="uk-UA"/>
@@ -1000,6 +1028,7 @@
             </w:r>
             <w:r>
               <w:rPr>
+                <w:rFonts w:ascii="Times New Roman" w:hAnsi="Times New Roman" w:cs="Times New Roman"/>
                 <w:noProof/>
                 <w:webHidden/>
                 <w:lang w:val="uk-UA"/>
@@ -1008,6 +1037,7 @@
             </w:r>
             <w:r>
               <w:rPr>
+                <w:rFonts w:ascii="Times New Roman" w:hAnsi="Times New Roman" w:cs="Times New Roman"/>
                 <w:noProof/>
                 <w:webHidden/>
                 <w:lang w:val="uk-UA"/>
@@ -1015,6 +1045,7 @@
             </w:r>
             <w:r>
               <w:rPr>
+                <w:rFonts w:ascii="Times New Roman" w:hAnsi="Times New Roman" w:cs="Times New Roman"/>
                 <w:noProof/>
                 <w:webHidden/>
                 <w:lang w:val="uk-UA"/>
@@ -1023,6 +1054,7 @@
             </w:r>
             <w:r>
               <w:rPr>
+                <w:rFonts w:ascii="Times New Roman" w:hAnsi="Times New Roman" w:cs="Times New Roman"/>
                 <w:noProof/>
                 <w:webHidden/>
                 <w:lang w:val="uk-UA"/>
@@ -1031,6 +1063,7 @@
             </w:r>
             <w:r>
               <w:rPr>
+                <w:rFonts w:ascii="Times New Roman" w:hAnsi="Times New Roman" w:cs="Times New Roman"/>
                 <w:noProof/>
                 <w:webHidden/>
                 <w:lang w:val="uk-UA"/>
@@ -1046,7 +1079,7 @@
               <w:tab w:val="right" w:leader="dot" w:pos="9679"/>
             </w:tabs>
             <w:rPr>
-              <w:rFonts w:eastAsiaTheme="minorEastAsia"/>
+              <w:rFonts w:ascii="Times New Roman" w:eastAsiaTheme="minorEastAsia" w:hAnsi="Times New Roman" w:cs="Times New Roman"/>
               <w:noProof/>
               <w:kern w:val="2"/>
               <w:sz w:val="24"/>
@@ -1059,7 +1092,7 @@
             <w:r>
               <w:rPr>
                 <w:rStyle w:val="Hyperlink"/>
-                <w:rFonts w:eastAsia="Times New Roman"/>
+                <w:rFonts w:ascii="Times New Roman" w:eastAsia="Times New Roman" w:hAnsi="Times New Roman" w:cs="Times New Roman"/>
                 <w:noProof/>
                 <w:lang w:val="uk-UA"/>
               </w:rPr>
@@ -1067,6 +1100,7 @@
             </w:r>
             <w:r>
               <w:rPr>
+                <w:rFonts w:ascii="Times New Roman" w:hAnsi="Times New Roman" w:cs="Times New Roman"/>
                 <w:noProof/>
                 <w:webHidden/>
                 <w:lang w:val="uk-UA"/>
@@ -1075,6 +1109,7 @@
             </w:r>
             <w:r>
               <w:rPr>
+                <w:rFonts w:ascii="Times New Roman" w:hAnsi="Times New Roman" w:cs="Times New Roman"/>
                 <w:noProof/>
                 <w:webHidden/>
                 <w:lang w:val="uk-UA"/>
@@ -1083,6 +1118,7 @@
             </w:r>
             <w:r>
               <w:rPr>
+                <w:rFonts w:ascii="Times New Roman" w:hAnsi="Times New Roman" w:cs="Times New Roman"/>
                 <w:noProof/>
                 <w:webHidden/>
                 <w:lang w:val="uk-UA"/>
@@ -1091,6 +1127,7 @@
             </w:r>
             <w:r>
               <w:rPr>
+                <w:rFonts w:ascii="Times New Roman" w:hAnsi="Times New Roman" w:cs="Times New Roman"/>
                 <w:noProof/>
                 <w:webHidden/>
                 <w:lang w:val="uk-UA"/>
@@ -1098,6 +1135,7 @@
             </w:r>
             <w:r>
               <w:rPr>
+                <w:rFonts w:ascii="Times New Roman" w:hAnsi="Times New Roman" w:cs="Times New Roman"/>
                 <w:noProof/>
                 <w:webHidden/>
                 <w:lang w:val="uk-UA"/>
@@ -1106,6 +1144,7 @@
             </w:r>
             <w:r>
               <w:rPr>
+                <w:rFonts w:ascii="Times New Roman" w:hAnsi="Times New Roman" w:cs="Times New Roman"/>
                 <w:noProof/>
                 <w:webHidden/>
                 <w:lang w:val="uk-UA"/>
@@ -1114,6 +1153,7 @@
             </w:r>
             <w:r>
               <w:rPr>
+                <w:rFonts w:ascii="Times New Roman" w:hAnsi="Times New Roman" w:cs="Times New Roman"/>
                 <w:noProof/>
                 <w:webHidden/>
                 <w:lang w:val="uk-UA"/>
@@ -1129,7 +1169,7 @@
               <w:tab w:val="right" w:leader="dot" w:pos="9679"/>
             </w:tabs>
             <w:rPr>
-              <w:rFonts w:eastAsiaTheme="minorEastAsia"/>
+              <w:rFonts w:ascii="Times New Roman" w:eastAsiaTheme="minorEastAsia" w:hAnsi="Times New Roman" w:cs="Times New Roman"/>
               <w:noProof/>
               <w:kern w:val="2"/>
               <w:sz w:val="24"/>
@@ -1142,6 +1182,7 @@
             <w:r>
               <w:rPr>
                 <w:rStyle w:val="Hyperlink"/>
+                <w:rFonts w:ascii="Times New Roman" w:hAnsi="Times New Roman" w:cs="Times New Roman"/>
                 <w:noProof/>
                 <w:lang w:val="uk-UA"/>
               </w:rPr>
@@ -1149,6 +1190,7 @@
             </w:r>
             <w:r>
               <w:rPr>
+                <w:rFonts w:ascii="Times New Roman" w:hAnsi="Times New Roman" w:cs="Times New Roman"/>
                 <w:noProof/>
                 <w:webHidden/>
                 <w:lang w:val="uk-UA"/>
@@ -1157,6 +1199,7 @@
             </w:r>
             <w:r>
               <w:rPr>
+                <w:rFonts w:ascii="Times New Roman" w:hAnsi="Times New Roman" w:cs="Times New Roman"/>
                 <w:noProof/>
                 <w:webHidden/>
                 <w:lang w:val="uk-UA"/>
@@ -1165,6 +1208,7 @@
             </w:r>
             <w:r>
               <w:rPr>
+                <w:rFonts w:ascii="Times New Roman" w:hAnsi="Times New Roman" w:cs="Times New Roman"/>
                 <w:noProof/>
                 <w:webHidden/>
                 <w:lang w:val="uk-UA"/>
@@ -1173,6 +1217,7 @@
             </w:r>
             <w:r>
               <w:rPr>
+                <w:rFonts w:ascii="Times New Roman" w:hAnsi="Times New Roman" w:cs="Times New Roman"/>
                 <w:noProof/>
                 <w:webHidden/>
                 <w:lang w:val="uk-UA"/>
@@ -1180,6 +1225,7 @@
             </w:r>
             <w:r>
               <w:rPr>
+                <w:rFonts w:ascii="Times New Roman" w:hAnsi="Times New Roman" w:cs="Times New Roman"/>
                 <w:noProof/>
                 <w:webHidden/>
                 <w:lang w:val="uk-UA"/>
@@ -1188,6 +1234,7 @@
             </w:r>
             <w:r>
               <w:rPr>
+                <w:rFonts w:ascii="Times New Roman" w:hAnsi="Times New Roman" w:cs="Times New Roman"/>
                 <w:noProof/>
                 <w:webHidden/>
                 <w:lang w:val="uk-UA"/>
@@ -1196,6 +1243,7 @@
             </w:r>
             <w:r>
               <w:rPr>
+                <w:rFonts w:ascii="Times New Roman" w:hAnsi="Times New Roman" w:cs="Times New Roman"/>
                 <w:noProof/>
                 <w:webHidden/>
                 <w:lang w:val="uk-UA"/>
@@ -1211,7 +1259,7 @@
               <w:tab w:val="right" w:leader="dot" w:pos="9679"/>
             </w:tabs>
             <w:rPr>
-              <w:rFonts w:eastAsiaTheme="minorEastAsia"/>
+              <w:rFonts w:ascii="Times New Roman" w:eastAsiaTheme="minorEastAsia" w:hAnsi="Times New Roman" w:cs="Times New Roman"/>
               <w:noProof/>
               <w:kern w:val="2"/>
               <w:sz w:val="24"/>
@@ -1224,7 +1272,7 @@
             <w:r>
               <w:rPr>
                 <w:rStyle w:val="Hyperlink"/>
-                <w:rFonts w:eastAsia="Times New Roman"/>
+                <w:rFonts w:ascii="Times New Roman" w:eastAsia="Times New Roman" w:hAnsi="Times New Roman" w:cs="Times New Roman"/>
                 <w:noProof/>
                 <w:lang w:val="uk-UA"/>
               </w:rPr>
@@ -1232,6 +1280,7 @@
             </w:r>
             <w:r>
               <w:rPr>
+                <w:rFonts w:ascii="Times New Roman" w:hAnsi="Times New Roman" w:cs="Times New Roman"/>
                 <w:noProof/>
                 <w:webHidden/>
                 <w:lang w:val="uk-UA"/>
@@ -1240,6 +1289,7 @@
             </w:r>
             <w:r>
               <w:rPr>
+                <w:rFonts w:ascii="Times New Roman" w:hAnsi="Times New Roman" w:cs="Times New Roman"/>
                 <w:noProof/>
                 <w:webHidden/>
                 <w:lang w:val="uk-UA"/>
@@ -1248,6 +1298,7 @@
             </w:r>
             <w:r>
               <w:rPr>
+                <w:rFonts w:ascii="Times New Roman" w:hAnsi="Times New Roman" w:cs="Times New Roman"/>
                 <w:noProof/>
                 <w:webHidden/>
                 <w:lang w:val="uk-UA"/>
@@ -1256,6 +1307,7 @@
             </w:r>
             <w:r>
               <w:rPr>
+                <w:rFonts w:ascii="Times New Roman" w:hAnsi="Times New Roman" w:cs="Times New Roman"/>
                 <w:noProof/>
                 <w:webHidden/>
                 <w:lang w:val="uk-UA"/>
@@ -1263,6 +1315,7 @@
             </w:r>
             <w:r>
               <w:rPr>
+                <w:rFonts w:ascii="Times New Roman" w:hAnsi="Times New Roman" w:cs="Times New Roman"/>
                 <w:noProof/>
                 <w:webHidden/>
                 <w:lang w:val="uk-UA"/>
@@ -1271,6 +1324,7 @@
             </w:r>
             <w:r>
               <w:rPr>
+                <w:rFonts w:ascii="Times New Roman" w:hAnsi="Times New Roman" w:cs="Times New Roman"/>
                 <w:noProof/>
                 <w:webHidden/>
                 <w:lang w:val="uk-UA"/>
@@ -1279,6 +1333,7 @@
             </w:r>
             <w:r>
               <w:rPr>
+                <w:rFonts w:ascii="Times New Roman" w:hAnsi="Times New Roman" w:cs="Times New Roman"/>
                 <w:noProof/>
                 <w:webHidden/>
                 <w:lang w:val="uk-UA"/>
@@ -1294,7 +1349,7 @@
               <w:tab w:val="right" w:leader="dot" w:pos="9679"/>
             </w:tabs>
             <w:rPr>
-              <w:rFonts w:eastAsiaTheme="minorEastAsia"/>
+              <w:rFonts w:ascii="Times New Roman" w:eastAsiaTheme="minorEastAsia" w:hAnsi="Times New Roman" w:cs="Times New Roman"/>
               <w:noProof/>
               <w:kern w:val="2"/>
               <w:sz w:val="24"/>
@@ -1307,7 +1362,7 @@
             <w:r>
               <w:rPr>
                 <w:rStyle w:val="Hyperlink"/>
-                <w:rFonts w:eastAsia="Times New Roman"/>
+                <w:rFonts w:ascii="Times New Roman" w:eastAsia="Times New Roman" w:hAnsi="Times New Roman" w:cs="Times New Roman"/>
                 <w:noProof/>
                 <w:lang w:val="uk-UA"/>
               </w:rPr>
@@ -1315,6 +1370,7 @@
             </w:r>
             <w:r>
               <w:rPr>
+                <w:rFonts w:ascii="Times New Roman" w:hAnsi="Times New Roman" w:cs="Times New Roman"/>
                 <w:noProof/>
                 <w:webHidden/>
                 <w:lang w:val="uk-UA"/>
@@ -1323,6 +1379,7 @@
             </w:r>
             <w:r>
               <w:rPr>
+                <w:rFonts w:ascii="Times New Roman" w:hAnsi="Times New Roman" w:cs="Times New Roman"/>
                 <w:noProof/>
                 <w:webHidden/>
                 <w:lang w:val="uk-UA"/>
@@ -1331,6 +1388,7 @@
             </w:r>
             <w:r>
               <w:rPr>
+                <w:rFonts w:ascii="Times New Roman" w:hAnsi="Times New Roman" w:cs="Times New Roman"/>
                 <w:noProof/>
                 <w:webHidden/>
                 <w:lang w:val="uk-UA"/>
@@ -1339,6 +1397,7 @@
             </w:r>
             <w:r>
               <w:rPr>
+                <w:rFonts w:ascii="Times New Roman" w:hAnsi="Times New Roman" w:cs="Times New Roman"/>
                 <w:noProof/>
                 <w:webHidden/>
                 <w:lang w:val="uk-UA"/>
@@ -1346,6 +1405,7 @@
             </w:r>
             <w:r>
               <w:rPr>
+                <w:rFonts w:ascii="Times New Roman" w:hAnsi="Times New Roman" w:cs="Times New Roman"/>
                 <w:noProof/>
                 <w:webHidden/>
                 <w:lang w:val="uk-UA"/>
@@ -1354,6 +1414,7 @@
             </w:r>
             <w:r>
               <w:rPr>
+                <w:rFonts w:ascii="Times New Roman" w:hAnsi="Times New Roman" w:cs="Times New Roman"/>
                 <w:noProof/>
                 <w:webHidden/>
                 <w:lang w:val="uk-UA"/>
@@ -1362,6 +1423,7 @@
             </w:r>
             <w:r>
               <w:rPr>
+                <w:rFonts w:ascii="Times New Roman" w:hAnsi="Times New Roman" w:cs="Times New Roman"/>
                 <w:noProof/>
                 <w:webHidden/>
                 <w:lang w:val="uk-UA"/>
@@ -1377,7 +1439,7 @@
               <w:tab w:val="right" w:leader="dot" w:pos="9679"/>
             </w:tabs>
             <w:rPr>
-              <w:rFonts w:eastAsiaTheme="minorEastAsia"/>
+              <w:rFonts w:ascii="Times New Roman" w:eastAsiaTheme="minorEastAsia" w:hAnsi="Times New Roman" w:cs="Times New Roman"/>
               <w:noProof/>
               <w:kern w:val="2"/>
               <w:sz w:val="24"/>
@@ -1390,7 +1452,7 @@
             <w:r>
               <w:rPr>
                 <w:rStyle w:val="Hyperlink"/>
-                <w:rFonts w:eastAsia="Times New Roman"/>
+                <w:rFonts w:ascii="Times New Roman" w:eastAsia="Times New Roman" w:hAnsi="Times New Roman" w:cs="Times New Roman"/>
                 <w:noProof/>
                 <w:lang w:val="uk-UA"/>
               </w:rPr>
@@ -1398,6 +1460,7 @@
             </w:r>
             <w:r>
               <w:rPr>
+                <w:rFonts w:ascii="Times New Roman" w:hAnsi="Times New Roman" w:cs="Times New Roman"/>
                 <w:noProof/>
                 <w:webHidden/>
                 <w:lang w:val="uk-UA"/>
@@ -1406,6 +1469,7 @@
             </w:r>
             <w:r>
               <w:rPr>
+                <w:rFonts w:ascii="Times New Roman" w:hAnsi="Times New Roman" w:cs="Times New Roman"/>
                 <w:noProof/>
                 <w:webHidden/>
                 <w:lang w:val="uk-UA"/>
@@ -1414,6 +1478,7 @@
             </w:r>
             <w:r>
               <w:rPr>
+                <w:rFonts w:ascii="Times New Roman" w:hAnsi="Times New Roman" w:cs="Times New Roman"/>
                 <w:noProof/>
                 <w:webHidden/>
                 <w:lang w:val="uk-UA"/>
@@ -1422,6 +1487,7 @@
             </w:r>
             <w:r>
               <w:rPr>
+                <w:rFonts w:ascii="Times New Roman" w:hAnsi="Times New Roman" w:cs="Times New Roman"/>
                 <w:noProof/>
                 <w:webHidden/>
                 <w:lang w:val="uk-UA"/>
@@ -1429,6 +1495,7 @@
             </w:r>
             <w:r>
               <w:rPr>
+                <w:rFonts w:ascii="Times New Roman" w:hAnsi="Times New Roman" w:cs="Times New Roman"/>
                 <w:noProof/>
                 <w:webHidden/>
                 <w:lang w:val="uk-UA"/>
@@ -1437,6 +1504,7 @@
             </w:r>
             <w:r>
               <w:rPr>
+                <w:rFonts w:ascii="Times New Roman" w:hAnsi="Times New Roman" w:cs="Times New Roman"/>
                 <w:noProof/>
                 <w:webHidden/>
                 <w:lang w:val="uk-UA"/>
@@ -1445,6 +1513,7 @@
             </w:r>
             <w:r>
               <w:rPr>
+                <w:rFonts w:ascii="Times New Roman" w:hAnsi="Times New Roman" w:cs="Times New Roman"/>
                 <w:noProof/>
                 <w:webHidden/>
                 <w:lang w:val="uk-UA"/>
@@ -1460,7 +1529,7 @@
               <w:tab w:val="right" w:leader="dot" w:pos="9679"/>
             </w:tabs>
             <w:rPr>
-              <w:rFonts w:eastAsiaTheme="minorEastAsia"/>
+              <w:rFonts w:ascii="Times New Roman" w:eastAsiaTheme="minorEastAsia" w:hAnsi="Times New Roman" w:cs="Times New Roman"/>
               <w:noProof/>
               <w:kern w:val="2"/>
               <w:sz w:val="24"/>
@@ -1473,7 +1542,7 @@
             <w:r>
               <w:rPr>
                 <w:rStyle w:val="Hyperlink"/>
-                <w:rFonts w:eastAsia="Times New Roman"/>
+                <w:rFonts w:ascii="Times New Roman" w:eastAsia="Times New Roman" w:hAnsi="Times New Roman" w:cs="Times New Roman"/>
                 <w:noProof/>
                 <w:lang w:val="uk-UA"/>
               </w:rPr>
@@ -1481,6 +1550,7 @@
             </w:r>
             <w:r>
               <w:rPr>
+                <w:rFonts w:ascii="Times New Roman" w:hAnsi="Times New Roman" w:cs="Times New Roman"/>
                 <w:noProof/>
                 <w:webHidden/>
                 <w:lang w:val="uk-UA"/>
@@ -1489,6 +1559,7 @@
             </w:r>
             <w:r>
               <w:rPr>
+                <w:rFonts w:ascii="Times New Roman" w:hAnsi="Times New Roman" w:cs="Times New Roman"/>
                 <w:noProof/>
                 <w:webHidden/>
                 <w:lang w:val="uk-UA"/>
@@ -1497,6 +1568,7 @@
             </w:r>
             <w:r>
               <w:rPr>
+                <w:rFonts w:ascii="Times New Roman" w:hAnsi="Times New Roman" w:cs="Times New Roman"/>
                 <w:noProof/>
                 <w:webHidden/>
                 <w:lang w:val="uk-UA"/>
@@ -1505,6 +1577,7 @@
             </w:r>
             <w:r>
               <w:rPr>
+                <w:rFonts w:ascii="Times New Roman" w:hAnsi="Times New Roman" w:cs="Times New Roman"/>
                 <w:noProof/>
                 <w:webHidden/>
                 <w:lang w:val="uk-UA"/>
@@ -1512,6 +1585,7 @@
             </w:r>
             <w:r>
               <w:rPr>
+                <w:rFonts w:ascii="Times New Roman" w:hAnsi="Times New Roman" w:cs="Times New Roman"/>
                 <w:noProof/>
                 <w:webHidden/>
                 <w:lang w:val="uk-UA"/>
@@ -1520,6 +1594,7 @@
             </w:r>
             <w:r>
               <w:rPr>
+                <w:rFonts w:ascii="Times New Roman" w:hAnsi="Times New Roman" w:cs="Times New Roman"/>
                 <w:noProof/>
                 <w:webHidden/>
                 <w:lang w:val="uk-UA"/>
@@ -1528,6 +1603,7 @@
             </w:r>
             <w:r>
               <w:rPr>
+                <w:rFonts w:ascii="Times New Roman" w:hAnsi="Times New Roman" w:cs="Times New Roman"/>
                 <w:noProof/>
                 <w:webHidden/>
                 <w:lang w:val="uk-UA"/>
@@ -1543,7 +1619,7 @@
               <w:tab w:val="right" w:leader="dot" w:pos="9679"/>
             </w:tabs>
             <w:rPr>
-              <w:rFonts w:eastAsiaTheme="minorEastAsia"/>
+              <w:rFonts w:ascii="Times New Roman" w:eastAsiaTheme="minorEastAsia" w:hAnsi="Times New Roman" w:cs="Times New Roman"/>
               <w:noProof/>
               <w:kern w:val="2"/>
               <w:sz w:val="24"/>
@@ -1556,7 +1632,7 @@
             <w:r>
               <w:rPr>
                 <w:rStyle w:val="Hyperlink"/>
-                <w:rFonts w:eastAsia="Times New Roman"/>
+                <w:rFonts w:ascii="Times New Roman" w:eastAsia="Times New Roman" w:hAnsi="Times New Roman" w:cs="Times New Roman"/>
                 <w:noProof/>
                 <w:lang w:val="uk-UA"/>
               </w:rPr>
@@ -1564,6 +1640,7 @@
             </w:r>
             <w:r>
               <w:rPr>
+                <w:rFonts w:ascii="Times New Roman" w:hAnsi="Times New Roman" w:cs="Times New Roman"/>
                 <w:noProof/>
                 <w:webHidden/>
                 <w:lang w:val="uk-UA"/>
@@ -1572,6 +1649,7 @@
             </w:r>
             <w:r>
               <w:rPr>
+                <w:rFonts w:ascii="Times New Roman" w:hAnsi="Times New Roman" w:cs="Times New Roman"/>
                 <w:noProof/>
                 <w:webHidden/>
                 <w:lang w:val="uk-UA"/>
@@ -1580,6 +1658,7 @@
             </w:r>
             <w:r>
               <w:rPr>
+                <w:rFonts w:ascii="Times New Roman" w:hAnsi="Times New Roman" w:cs="Times New Roman"/>
                 <w:noProof/>
                 <w:webHidden/>
                 <w:lang w:val="uk-UA"/>
@@ -1588,6 +1667,7 @@
             </w:r>
             <w:r>
               <w:rPr>
+                <w:rFonts w:ascii="Times New Roman" w:hAnsi="Times New Roman" w:cs="Times New Roman"/>
                 <w:noProof/>
                 <w:webHidden/>
                 <w:lang w:val="uk-UA"/>
@@ -1595,6 +1675,7 @@
             </w:r>
             <w:r>
               <w:rPr>
+                <w:rFonts w:ascii="Times New Roman" w:hAnsi="Times New Roman" w:cs="Times New Roman"/>
                 <w:noProof/>
                 <w:webHidden/>
                 <w:lang w:val="uk-UA"/>
@@ -1603,6 +1684,7 @@
             </w:r>
             <w:r>
               <w:rPr>
+                <w:rFonts w:ascii="Times New Roman" w:hAnsi="Times New Roman" w:cs="Times New Roman"/>
                 <w:noProof/>
                 <w:webHidden/>
                 <w:lang w:val="uk-UA"/>
@@ -1611,6 +1693,7 @@
             </w:r>
             <w:r>
               <w:rPr>
+                <w:rFonts w:ascii="Times New Roman" w:hAnsi="Times New Roman" w:cs="Times New Roman"/>
                 <w:noProof/>
                 <w:webHidden/>
                 <w:lang w:val="uk-UA"/>
@@ -1626,7 +1709,7 @@
               <w:tab w:val="right" w:leader="dot" w:pos="9679"/>
             </w:tabs>
             <w:rPr>
-              <w:rFonts w:eastAsiaTheme="minorEastAsia"/>
+              <w:rFonts w:ascii="Times New Roman" w:eastAsiaTheme="minorEastAsia" w:hAnsi="Times New Roman" w:cs="Times New Roman"/>
               <w:noProof/>
               <w:kern w:val="2"/>
               <w:sz w:val="24"/>
@@ -1639,7 +1722,7 @@
             <w:r>
               <w:rPr>
                 <w:rStyle w:val="Hyperlink"/>
-                <w:rFonts w:eastAsia="Times New Roman"/>
+                <w:rFonts w:ascii="Times New Roman" w:eastAsia="Times New Roman" w:hAnsi="Times New Roman" w:cs="Times New Roman"/>
                 <w:noProof/>
                 <w:lang w:val="uk-UA"/>
               </w:rPr>
@@ -1647,6 +1730,7 @@
             </w:r>
             <w:r>
               <w:rPr>
+                <w:rFonts w:ascii="Times New Roman" w:hAnsi="Times New Roman" w:cs="Times New Roman"/>
                 <w:noProof/>
                 <w:webHidden/>
                 <w:lang w:val="uk-UA"/>
@@ -1655,6 +1739,7 @@
             </w:r>
             <w:r>
               <w:rPr>
+                <w:rFonts w:ascii="Times New Roman" w:hAnsi="Times New Roman" w:cs="Times New Roman"/>
                 <w:noProof/>
                 <w:webHidden/>
                 <w:lang w:val="uk-UA"/>
@@ -1663,6 +1748,7 @@
             </w:r>
             <w:r>
               <w:rPr>
+                <w:rFonts w:ascii="Times New Roman" w:hAnsi="Times New Roman" w:cs="Times New Roman"/>
                 <w:noProof/>
                 <w:webHidden/>
                 <w:lang w:val="uk-UA"/>
@@ -1671,6 +1757,7 @@
             </w:r>
             <w:r>
               <w:rPr>
+                <w:rFonts w:ascii="Times New Roman" w:hAnsi="Times New Roman" w:cs="Times New Roman"/>
                 <w:noProof/>
                 <w:webHidden/>
                 <w:lang w:val="uk-UA"/>
@@ -1678,6 +1765,7 @@
             </w:r>
             <w:r>
               <w:rPr>
+                <w:rFonts w:ascii="Times New Roman" w:hAnsi="Times New Roman" w:cs="Times New Roman"/>
                 <w:noProof/>
                 <w:webHidden/>
                 <w:lang w:val="uk-UA"/>
@@ -1686,6 +1774,7 @@
             </w:r>
             <w:r>
               <w:rPr>
+                <w:rFonts w:ascii="Times New Roman" w:hAnsi="Times New Roman" w:cs="Times New Roman"/>
                 <w:noProof/>
                 <w:webHidden/>
                 <w:lang w:val="uk-UA"/>
@@ -1694,6 +1783,7 @@
             </w:r>
             <w:r>
               <w:rPr>
+                <w:rFonts w:ascii="Times New Roman" w:hAnsi="Times New Roman" w:cs="Times New Roman"/>
                 <w:noProof/>
                 <w:webHidden/>
                 <w:lang w:val="uk-UA"/>
@@ -1709,7 +1799,7 @@
               <w:tab w:val="right" w:leader="dot" w:pos="9679"/>
             </w:tabs>
             <w:rPr>
-              <w:rFonts w:eastAsiaTheme="minorEastAsia"/>
+              <w:rFonts w:ascii="Times New Roman" w:eastAsiaTheme="minorEastAsia" w:hAnsi="Times New Roman" w:cs="Times New Roman"/>
               <w:noProof/>
               <w:kern w:val="2"/>
               <w:sz w:val="24"/>
@@ -1722,7 +1812,7 @@
             <w:r>
               <w:rPr>
                 <w:rStyle w:val="Hyperlink"/>
-                <w:rFonts w:eastAsia="Times New Roman"/>
+                <w:rFonts w:ascii="Times New Roman" w:eastAsia="Times New Roman" w:hAnsi="Times New Roman" w:cs="Times New Roman"/>
                 <w:noProof/>
                 <w:lang w:val="uk-UA"/>
               </w:rPr>
@@ -1730,6 +1820,7 @@
             </w:r>
             <w:r>
               <w:rPr>
+                <w:rFonts w:ascii="Times New Roman" w:hAnsi="Times New Roman" w:cs="Times New Roman"/>
                 <w:noProof/>
                 <w:webHidden/>
                 <w:lang w:val="uk-UA"/>
@@ -1738,6 +1829,7 @@
             </w:r>
             <w:r>
               <w:rPr>
+                <w:rFonts w:ascii="Times New Roman" w:hAnsi="Times New Roman" w:cs="Times New Roman"/>
                 <w:noProof/>
                 <w:webHidden/>
                 <w:lang w:val="uk-UA"/>
@@ -1746,6 +1838,7 @@
             </w:r>
             <w:r>
               <w:rPr>
+                <w:rFonts w:ascii="Times New Roman" w:hAnsi="Times New Roman" w:cs="Times New Roman"/>
                 <w:noProof/>
                 <w:webHidden/>
                 <w:lang w:val="uk-UA"/>
@@ -1754,6 +1847,7 @@
             </w:r>
             <w:r>
               <w:rPr>
+                <w:rFonts w:ascii="Times New Roman" w:hAnsi="Times New Roman" w:cs="Times New Roman"/>
                 <w:noProof/>
                 <w:webHidden/>
                 <w:lang w:val="uk-UA"/>
@@ -1761,6 +1855,7 @@
             </w:r>
             <w:r>
               <w:rPr>
+                <w:rFonts w:ascii="Times New Roman" w:hAnsi="Times New Roman" w:cs="Times New Roman"/>
                 <w:noProof/>
                 <w:webHidden/>
                 <w:lang w:val="uk-UA"/>
@@ -1769,6 +1864,7 @@
             </w:r>
             <w:r>
               <w:rPr>
+                <w:rFonts w:ascii="Times New Roman" w:hAnsi="Times New Roman" w:cs="Times New Roman"/>
                 <w:noProof/>
                 <w:webHidden/>
                 <w:lang w:val="uk-UA"/>
@@ -1777,6 +1873,7 @@
             </w:r>
             <w:r>
               <w:rPr>
+                <w:rFonts w:ascii="Times New Roman" w:hAnsi="Times New Roman" w:cs="Times New Roman"/>
                 <w:noProof/>
                 <w:webHidden/>
                 <w:lang w:val="uk-UA"/>
@@ -1792,7 +1889,7 @@
               <w:tab w:val="right" w:leader="dot" w:pos="9679"/>
             </w:tabs>
             <w:rPr>
-              <w:rFonts w:eastAsiaTheme="minorEastAsia"/>
+              <w:rFonts w:ascii="Times New Roman" w:eastAsiaTheme="minorEastAsia" w:hAnsi="Times New Roman" w:cs="Times New Roman"/>
               <w:noProof/>
               <w:kern w:val="2"/>
               <w:sz w:val="24"/>
@@ -1805,13 +1902,33 @@
             <w:r>
               <w:rPr>
                 <w:rStyle w:val="Hyperlink"/>
+                <w:rFonts w:ascii="Times New Roman" w:hAnsi="Times New Roman" w:cs="Times New Roman"/>
                 <w:noProof/>
                 <w:lang w:val="uk-UA"/>
               </w:rPr>
-              <w:t>5. РЕЗУЛЬТАТИ</w:t>
-            </w:r>
-            <w:r>
-              <w:rPr>
+              <w:t>5. РЕЗУЛ</w:t>
+            </w:r>
+            <w:r>
+              <w:rPr>
+                <w:rStyle w:val="Hyperlink"/>
+                <w:rFonts w:ascii="Times New Roman" w:hAnsi="Times New Roman" w:cs="Times New Roman"/>
+                <w:noProof/>
+                <w:lang w:val="uk-UA"/>
+              </w:rPr>
+              <w:t>Ь</w:t>
+            </w:r>
+            <w:r>
+              <w:rPr>
+                <w:rStyle w:val="Hyperlink"/>
+                <w:rFonts w:ascii="Times New Roman" w:hAnsi="Times New Roman" w:cs="Times New Roman"/>
+                <w:noProof/>
+                <w:lang w:val="uk-UA"/>
+              </w:rPr>
+              <w:t>ТАТИ</w:t>
+            </w:r>
+            <w:r>
+              <w:rPr>
+                <w:rFonts w:ascii="Times New Roman" w:hAnsi="Times New Roman" w:cs="Times New Roman"/>
                 <w:noProof/>
                 <w:webHidden/>
                 <w:lang w:val="uk-UA"/>
@@ -1820,6 +1937,7 @@
             </w:r>
             <w:r>
               <w:rPr>
+                <w:rFonts w:ascii="Times New Roman" w:hAnsi="Times New Roman" w:cs="Times New Roman"/>
                 <w:noProof/>
                 <w:webHidden/>
                 <w:lang w:val="uk-UA"/>
@@ -1828,6 +1946,7 @@
             </w:r>
             <w:r>
               <w:rPr>
+                <w:rFonts w:ascii="Times New Roman" w:hAnsi="Times New Roman" w:cs="Times New Roman"/>
                 <w:noProof/>
                 <w:webHidden/>
                 <w:lang w:val="uk-UA"/>
@@ -1836,6 +1955,7 @@
             </w:r>
             <w:r>
               <w:rPr>
+                <w:rFonts w:ascii="Times New Roman" w:hAnsi="Times New Roman" w:cs="Times New Roman"/>
                 <w:noProof/>
                 <w:webHidden/>
                 <w:lang w:val="uk-UA"/>
@@ -1843,6 +1963,7 @@
             </w:r>
             <w:r>
               <w:rPr>
+                <w:rFonts w:ascii="Times New Roman" w:hAnsi="Times New Roman" w:cs="Times New Roman"/>
                 <w:noProof/>
                 <w:webHidden/>
                 <w:lang w:val="uk-UA"/>
@@ -1851,6 +1972,7 @@
             </w:r>
             <w:r>
               <w:rPr>
+                <w:rFonts w:ascii="Times New Roman" w:hAnsi="Times New Roman" w:cs="Times New Roman"/>
                 <w:noProof/>
                 <w:webHidden/>
                 <w:lang w:val="uk-UA"/>
@@ -1859,6 +1981,7 @@
             </w:r>
             <w:r>
               <w:rPr>
+                <w:rFonts w:ascii="Times New Roman" w:hAnsi="Times New Roman" w:cs="Times New Roman"/>
                 <w:noProof/>
                 <w:webHidden/>
                 <w:lang w:val="uk-UA"/>
@@ -1874,7 +1997,7 @@
               <w:tab w:val="right" w:leader="dot" w:pos="9679"/>
             </w:tabs>
             <w:rPr>
-              <w:rFonts w:eastAsiaTheme="minorEastAsia"/>
+              <w:rFonts w:ascii="Times New Roman" w:eastAsiaTheme="minorEastAsia" w:hAnsi="Times New Roman" w:cs="Times New Roman"/>
               <w:noProof/>
               <w:kern w:val="2"/>
               <w:sz w:val="24"/>
@@ -1887,7 +2010,7 @@
             <w:r>
               <w:rPr>
                 <w:rStyle w:val="Hyperlink"/>
-                <w:rFonts w:eastAsia="Times New Roman" w:cs="Times New Roman"/>
+                <w:rFonts w:ascii="Times New Roman" w:eastAsia="Times New Roman" w:hAnsi="Times New Roman" w:cs="Times New Roman"/>
                 <w:bCs/>
                 <w:noProof/>
                 <w:lang w:val="uk-UA"/>
@@ -1896,6 +2019,7 @@
             </w:r>
             <w:r>
               <w:rPr>
+                <w:rFonts w:ascii="Times New Roman" w:hAnsi="Times New Roman" w:cs="Times New Roman"/>
                 <w:noProof/>
                 <w:webHidden/>
                 <w:lang w:val="uk-UA"/>
@@ -1904,6 +2028,7 @@
             </w:r>
             <w:r>
               <w:rPr>
+                <w:rFonts w:ascii="Times New Roman" w:hAnsi="Times New Roman" w:cs="Times New Roman"/>
                 <w:noProof/>
                 <w:webHidden/>
                 <w:lang w:val="uk-UA"/>
@@ -1912,6 +2037,7 @@
             </w:r>
             <w:r>
               <w:rPr>
+                <w:rFonts w:ascii="Times New Roman" w:hAnsi="Times New Roman" w:cs="Times New Roman"/>
                 <w:noProof/>
                 <w:webHidden/>
                 <w:lang w:val="uk-UA"/>
@@ -1920,6 +2046,7 @@
             </w:r>
             <w:r>
               <w:rPr>
+                <w:rFonts w:ascii="Times New Roman" w:hAnsi="Times New Roman" w:cs="Times New Roman"/>
                 <w:noProof/>
                 <w:webHidden/>
                 <w:lang w:val="uk-UA"/>
@@ -1927,6 +2054,7 @@
             </w:r>
             <w:r>
               <w:rPr>
+                <w:rFonts w:ascii="Times New Roman" w:hAnsi="Times New Roman" w:cs="Times New Roman"/>
                 <w:noProof/>
                 <w:webHidden/>
                 <w:lang w:val="uk-UA"/>
@@ -1935,6 +2063,7 @@
             </w:r>
             <w:r>
               <w:rPr>
+                <w:rFonts w:ascii="Times New Roman" w:hAnsi="Times New Roman" w:cs="Times New Roman"/>
                 <w:noProof/>
                 <w:webHidden/>
                 <w:lang w:val="uk-UA"/>
@@ -1943,6 +2072,7 @@
             </w:r>
             <w:r>
               <w:rPr>
+                <w:rFonts w:ascii="Times New Roman" w:hAnsi="Times New Roman" w:cs="Times New Roman"/>
                 <w:noProof/>
                 <w:webHidden/>
                 <w:lang w:val="uk-UA"/>
@@ -1958,7 +2088,7 @@
               <w:tab w:val="right" w:leader="dot" w:pos="9679"/>
             </w:tabs>
             <w:rPr>
-              <w:rFonts w:eastAsiaTheme="minorEastAsia"/>
+              <w:rFonts w:ascii="Times New Roman" w:eastAsiaTheme="minorEastAsia" w:hAnsi="Times New Roman" w:cs="Times New Roman"/>
               <w:noProof/>
               <w:kern w:val="2"/>
               <w:sz w:val="24"/>
@@ -1971,6 +2101,7 @@
             <w:r>
               <w:rPr>
                 <w:rStyle w:val="Hyperlink"/>
+                <w:rFonts w:ascii="Times New Roman" w:hAnsi="Times New Roman" w:cs="Times New Roman"/>
                 <w:noProof/>
                 <w:lang w:val="uk-UA"/>
               </w:rPr>
@@ -1978,6 +2109,7 @@
             </w:r>
             <w:r>
               <w:rPr>
+                <w:rFonts w:ascii="Times New Roman" w:hAnsi="Times New Roman" w:cs="Times New Roman"/>
                 <w:noProof/>
                 <w:webHidden/>
                 <w:lang w:val="uk-UA"/>
@@ -1986,6 +2118,7 @@
             </w:r>
             <w:r>
               <w:rPr>
+                <w:rFonts w:ascii="Times New Roman" w:hAnsi="Times New Roman" w:cs="Times New Roman"/>
                 <w:noProof/>
                 <w:webHidden/>
                 <w:lang w:val="uk-UA"/>
@@ -1994,6 +2127,7 @@
             </w:r>
             <w:r>
               <w:rPr>
+                <w:rFonts w:ascii="Times New Roman" w:hAnsi="Times New Roman" w:cs="Times New Roman"/>
                 <w:noProof/>
                 <w:webHidden/>
                 <w:lang w:val="uk-UA"/>
@@ -2002,6 +2136,7 @@
             </w:r>
             <w:r>
               <w:rPr>
+                <w:rFonts w:ascii="Times New Roman" w:hAnsi="Times New Roman" w:cs="Times New Roman"/>
                 <w:noProof/>
                 <w:webHidden/>
                 <w:lang w:val="uk-UA"/>
@@ -2009,6 +2144,7 @@
             </w:r>
             <w:r>
               <w:rPr>
+                <w:rFonts w:ascii="Times New Roman" w:hAnsi="Times New Roman" w:cs="Times New Roman"/>
                 <w:noProof/>
                 <w:webHidden/>
                 <w:lang w:val="uk-UA"/>
@@ -2017,6 +2153,7 @@
             </w:r>
             <w:r>
               <w:rPr>
+                <w:rFonts w:ascii="Times New Roman" w:hAnsi="Times New Roman" w:cs="Times New Roman"/>
                 <w:noProof/>
                 <w:webHidden/>
                 <w:lang w:val="uk-UA"/>
@@ -2025,6 +2162,7 @@
             </w:r>
             <w:r>
               <w:rPr>
+                <w:rFonts w:ascii="Times New Roman" w:hAnsi="Times New Roman" w:cs="Times New Roman"/>
                 <w:noProof/>
                 <w:webHidden/>
                 <w:lang w:val="uk-UA"/>
@@ -2040,7 +2178,7 @@
               <w:tab w:val="right" w:leader="dot" w:pos="9679"/>
             </w:tabs>
             <w:rPr>
-              <w:rFonts w:eastAsiaTheme="minorEastAsia"/>
+              <w:rFonts w:ascii="Times New Roman" w:eastAsiaTheme="minorEastAsia" w:hAnsi="Times New Roman" w:cs="Times New Roman"/>
               <w:noProof/>
               <w:kern w:val="2"/>
               <w:sz w:val="24"/>
@@ -2053,7 +2191,7 @@
             <w:r>
               <w:rPr>
                 <w:rStyle w:val="Hyperlink"/>
-                <w:rFonts w:eastAsia="Times New Roman" w:cs="Times New Roman"/>
+                <w:rFonts w:ascii="Times New Roman" w:eastAsia="Times New Roman" w:hAnsi="Times New Roman" w:cs="Times New Roman"/>
                 <w:bCs/>
                 <w:noProof/>
                 <w:lang w:val="uk-UA"/>
@@ -2062,6 +2200,7 @@
             </w:r>
             <w:r>
               <w:rPr>
+                <w:rFonts w:ascii="Times New Roman" w:hAnsi="Times New Roman" w:cs="Times New Roman"/>
                 <w:noProof/>
                 <w:webHidden/>
                 <w:lang w:val="uk-UA"/>
@@ -2070,6 +2209,7 @@
             </w:r>
             <w:r>
               <w:rPr>
+                <w:rFonts w:ascii="Times New Roman" w:hAnsi="Times New Roman" w:cs="Times New Roman"/>
                 <w:noProof/>
                 <w:webHidden/>
                 <w:lang w:val="uk-UA"/>
@@ -2078,6 +2218,7 @@
             </w:r>
             <w:r>
               <w:rPr>
+                <w:rFonts w:ascii="Times New Roman" w:hAnsi="Times New Roman" w:cs="Times New Roman"/>
                 <w:noProof/>
                 <w:webHidden/>
                 <w:lang w:val="uk-UA"/>
@@ -2086,6 +2227,7 @@
             </w:r>
             <w:r>
               <w:rPr>
+                <w:rFonts w:ascii="Times New Roman" w:hAnsi="Times New Roman" w:cs="Times New Roman"/>
                 <w:noProof/>
                 <w:webHidden/>
                 <w:lang w:val="uk-UA"/>
@@ -2093,6 +2235,7 @@
             </w:r>
             <w:r>
               <w:rPr>
+                <w:rFonts w:ascii="Times New Roman" w:hAnsi="Times New Roman" w:cs="Times New Roman"/>
                 <w:noProof/>
                 <w:webHidden/>
                 <w:lang w:val="uk-UA"/>
@@ -2101,6 +2244,7 @@
             </w:r>
             <w:r>
               <w:rPr>
+                <w:rFonts w:ascii="Times New Roman" w:hAnsi="Times New Roman" w:cs="Times New Roman"/>
                 <w:noProof/>
                 <w:webHidden/>
                 <w:lang w:val="uk-UA"/>
@@ -2109,6 +2253,7 @@
             </w:r>
             <w:r>
               <w:rPr>
+                <w:rFonts w:ascii="Times New Roman" w:hAnsi="Times New Roman" w:cs="Times New Roman"/>
                 <w:noProof/>
                 <w:webHidden/>
                 <w:lang w:val="uk-UA"/>
@@ -2124,7 +2269,7 @@
               <w:tab w:val="right" w:leader="dot" w:pos="9679"/>
             </w:tabs>
             <w:rPr>
-              <w:rFonts w:eastAsiaTheme="minorEastAsia"/>
+              <w:rFonts w:ascii="Times New Roman" w:eastAsiaTheme="minorEastAsia" w:hAnsi="Times New Roman" w:cs="Times New Roman"/>
               <w:noProof/>
               <w:kern w:val="2"/>
               <w:sz w:val="24"/>
@@ -2137,7 +2282,7 @@
             <w:r>
               <w:rPr>
                 <w:rStyle w:val="Hyperlink"/>
-                <w:rFonts w:eastAsia="Times New Roman" w:cs="Times New Roman"/>
+                <w:rFonts w:ascii="Times New Roman" w:eastAsia="Times New Roman" w:hAnsi="Times New Roman" w:cs="Times New Roman"/>
                 <w:bCs/>
                 <w:noProof/>
                 <w:lang w:val="uk-UA"/>
@@ -2146,6 +2291,7 @@
             </w:r>
             <w:r>
               <w:rPr>
+                <w:rFonts w:ascii="Times New Roman" w:hAnsi="Times New Roman" w:cs="Times New Roman"/>
                 <w:noProof/>
                 <w:webHidden/>
                 <w:lang w:val="uk-UA"/>
@@ -2154,6 +2300,7 @@
             </w:r>
             <w:r>
               <w:rPr>
+                <w:rFonts w:ascii="Times New Roman" w:hAnsi="Times New Roman" w:cs="Times New Roman"/>
                 <w:noProof/>
                 <w:webHidden/>
                 <w:lang w:val="uk-UA"/>
@@ -2162,6 +2309,7 @@
             </w:r>
             <w:r>
               <w:rPr>
+                <w:rFonts w:ascii="Times New Roman" w:hAnsi="Times New Roman" w:cs="Times New Roman"/>
                 <w:noProof/>
                 <w:webHidden/>
                 <w:lang w:val="uk-UA"/>
@@ -2170,6 +2318,7 @@
             </w:r>
             <w:r>
               <w:rPr>
+                <w:rFonts w:ascii="Times New Roman" w:hAnsi="Times New Roman" w:cs="Times New Roman"/>
                 <w:noProof/>
                 <w:webHidden/>
                 <w:lang w:val="uk-UA"/>
@@ -2177,6 +2326,7 @@
             </w:r>
             <w:r>
               <w:rPr>
+                <w:rFonts w:ascii="Times New Roman" w:hAnsi="Times New Roman" w:cs="Times New Roman"/>
                 <w:noProof/>
                 <w:webHidden/>
                 <w:lang w:val="uk-UA"/>
@@ -2185,6 +2335,7 @@
             </w:r>
             <w:r>
               <w:rPr>
+                <w:rFonts w:ascii="Times New Roman" w:hAnsi="Times New Roman" w:cs="Times New Roman"/>
                 <w:noProof/>
                 <w:webHidden/>
                 <w:lang w:val="uk-UA"/>
@@ -2193,6 +2344,7 @@
             </w:r>
             <w:r>
               <w:rPr>
+                <w:rFonts w:ascii="Times New Roman" w:hAnsi="Times New Roman" w:cs="Times New Roman"/>
                 <w:noProof/>
                 <w:webHidden/>
                 <w:lang w:val="uk-UA"/>
@@ -2423,25 +2575,7 @@
         <w:rPr>
           <w:lang w:val="uk-UA"/>
         </w:rPr>
-        <w:t>2</w:t>
-      </w:r>
-      <w:r>
-        <w:rPr>
-          <w:lang w:val="uk-UA"/>
-        </w:rPr>
-        <w:t>.1</w:t>
-      </w:r>
-      <w:r>
-        <w:rPr>
-          <w:lang w:val="uk-UA"/>
-        </w:rPr>
-        <w:t>.</w:t>
-      </w:r>
-      <w:r>
-        <w:rPr>
-          <w:lang w:val="uk-UA"/>
-        </w:rPr>
-        <w:t xml:space="preserve"> Use Case діаграма</w:t>
+        <w:t>2.1. Use Case діаграма</w:t>
       </w:r>
       <w:bookmarkEnd w:id="2"/>
     </w:p>
@@ -2482,6 +2616,7 @@
       <w:r>
         <w:rPr>
           <w:rFonts w:ascii="Times New Roman" w:eastAsia="Times New Roman" w:hAnsi="Times New Roman" w:cs="Times New Roman"/>
+          <w:noProof/>
           <w:sz w:val="28"/>
           <w:szCs w:val="28"/>
           <w:lang w:val="uk-UA"/>
@@ -2601,19 +2736,7 @@
           <w:lang w:val="uk-UA"/>
         </w:rPr>
         <w:lastRenderedPageBreak/>
-        <w:t>2.</w:t>
-      </w:r>
-      <w:r>
-        <w:rPr>
-          <w:lang w:val="uk-UA"/>
-        </w:rPr>
-        <w:t>2.</w:t>
-      </w:r>
-      <w:r>
-        <w:rPr>
-          <w:lang w:val="uk-UA"/>
-        </w:rPr>
-        <w:t xml:space="preserve"> Class діаграма</w:t>
+        <w:t>2.2. Class діаграма</w:t>
       </w:r>
       <w:bookmarkEnd w:id="3"/>
     </w:p>
@@ -2732,14 +2855,7 @@
           <w:lang w:val="uk-UA"/>
         </w:rPr>
         <w:lastRenderedPageBreak/>
-        <w:t>2</w:t>
-      </w:r>
-      <w:r>
-        <w:rPr>
-          <w:rFonts w:eastAsia="Times New Roman"/>
-          <w:lang w:val="uk-UA"/>
-        </w:rPr>
-        <w:t>.3 Sequence діаграми</w:t>
+        <w:t>2.3 Sequence діаграми</w:t>
       </w:r>
       <w:bookmarkEnd w:id="4"/>
     </w:p>
@@ -2752,6 +2868,7 @@
       </w:pPr>
       <w:r>
         <w:rPr>
+          <w:noProof/>
           <w:lang w:val="uk-UA"/>
         </w:rPr>
         <w:drawing>
@@ -2886,6 +3003,7 @@
       </w:pPr>
       <w:r>
         <w:rPr>
+          <w:noProof/>
           <w:lang w:val="uk-UA"/>
         </w:rPr>
         <w:drawing>
@@ -3015,6 +3133,7 @@
       </w:pPr>
       <w:r>
         <w:rPr>
+          <w:noProof/>
           <w:lang w:val="uk-UA"/>
         </w:rPr>
         <w:lastRenderedPageBreak/>
@@ -3109,13 +3228,7 @@
         <w:rPr>
           <w:lang w:val="uk-UA"/>
         </w:rPr>
-        <w:t>2</w:t>
-      </w:r>
-      <w:r>
-        <w:rPr>
-          <w:lang w:val="uk-UA"/>
-        </w:rPr>
-        <w:t>.4 Deployment діаграма</w:t>
+        <w:t>2.4 Deployment діаграма</w:t>
       </w:r>
       <w:bookmarkEnd w:id="5"/>
     </w:p>
@@ -3133,6 +3246,7 @@
       <w:r>
         <w:rPr>
           <w:rFonts w:ascii="Times New Roman" w:eastAsia="Times New Roman" w:hAnsi="Times New Roman" w:cs="Times New Roman"/>
+          <w:noProof/>
           <w:sz w:val="28"/>
           <w:szCs w:val="28"/>
           <w:lang w:val="uk-UA"/>
@@ -3241,9 +3355,15 @@
       <w:r>
         <w:rPr>
           <w:rFonts w:eastAsia="Times New Roman"/>
-          <w:lang w:val="uk-UA"/>
-        </w:rPr>
-        <w:t>4.1 Архітектура та склад програмних модулів</w:t>
+        </w:rPr>
+        <w:t>3</w:t>
+      </w:r>
+      <w:r>
+        <w:rPr>
+          <w:rFonts w:eastAsia="Times New Roman"/>
+          <w:lang w:val="uk-UA"/>
+        </w:rPr>
+        <w:t>.1 Архітектура та склад програмних модулів</w:t>
       </w:r>
       <w:bookmarkEnd w:id="7"/>
     </w:p>
@@ -3450,6 +3570,50 @@
         <w:pStyle w:val="ListParagraph"/>
         <w:numPr>
           <w:ilvl w:val="0"/>
+          <w:numId w:val="30"/>
+        </w:numPr>
+        <w:spacing w:after="0" w:line="360" w:lineRule="auto"/>
+        <w:jc w:val="both"/>
+        <w:rPr>
+          <w:rFonts w:ascii="Times New Roman" w:eastAsia="Times New Roman" w:hAnsi="Times New Roman" w:cs="Times New Roman"/>
+          <w:sz w:val="28"/>
+          <w:szCs w:val="28"/>
+          <w:lang w:val="uk-UA"/>
+        </w:rPr>
+      </w:pPr>
+      <w:r>
+        <w:rPr>
+          <w:rFonts w:ascii="Times New Roman" w:eastAsia="Times New Roman" w:hAnsi="Times New Roman" w:cs="Times New Roman"/>
+          <w:sz w:val="28"/>
+          <w:szCs w:val="28"/>
+          <w:lang w:val="ru-RU"/>
+        </w:rPr>
+        <w:t xml:space="preserve">обробка </w:t>
+      </w:r>
+      <w:r>
+        <w:rPr>
+          <w:rFonts w:ascii="Times New Roman" w:eastAsia="Times New Roman" w:hAnsi="Times New Roman" w:cs="Times New Roman"/>
+          <w:sz w:val="28"/>
+          <w:szCs w:val="28"/>
+        </w:rPr>
+        <w:t>HTTP</w:t>
+      </w:r>
+      <w:r>
+        <w:rPr>
+          <w:rFonts w:ascii="Times New Roman" w:eastAsia="Times New Roman" w:hAnsi="Times New Roman" w:cs="Times New Roman"/>
+          <w:sz w:val="28"/>
+          <w:szCs w:val="28"/>
+          <w:lang w:val="ru-RU"/>
+        </w:rPr>
+        <w:noBreakHyphen/>
+        <w:t>запитів через пул потоків (черга з’єднань + робочі потоки)</w:t>
+      </w:r>
+    </w:p>
+    <w:p>
+      <w:pPr>
+        <w:pStyle w:val="ListParagraph"/>
+        <w:numPr>
+          <w:ilvl w:val="0"/>
           <w:numId w:val="14"/>
         </w:numPr>
         <w:spacing w:after="0" w:line="360" w:lineRule="auto"/>
@@ -3596,6 +3760,7 @@
           <w:szCs w:val="28"/>
           <w:lang w:val="uk-UA"/>
         </w:rPr>
+        <w:lastRenderedPageBreak/>
         <w:t>load_test.exe — утиліта тестування продуктивності (C++), яка має два режими:</w:t>
       </w:r>
     </w:p>
@@ -3622,7 +3787,6 @@
           <w:szCs w:val="28"/>
           <w:lang w:val="uk-UA"/>
         </w:rPr>
-        <w:lastRenderedPageBreak/>
         <w:t>build</w:t>
       </w:r>
       <w:r>
@@ -3690,6 +3854,30 @@
     </w:p>
     <w:p>
       <w:pPr>
+        <w:pStyle w:val="ListParagraph"/>
+        <w:numPr>
+          <w:ilvl w:val="0"/>
+          <w:numId w:val="32"/>
+        </w:numPr>
+        <w:rPr>
+          <w:rFonts w:ascii="Times New Roman" w:eastAsia="Times New Roman" w:hAnsi="Times New Roman" w:cs="Times New Roman"/>
+          <w:sz w:val="28"/>
+          <w:szCs w:val="28"/>
+          <w:lang w:val="uk-UA"/>
+        </w:rPr>
+      </w:pPr>
+      <w:r>
+        <w:rPr>
+          <w:rFonts w:ascii="Times New Roman" w:eastAsia="Times New Roman" w:hAnsi="Times New Roman" w:cs="Times New Roman"/>
+          <w:sz w:val="28"/>
+          <w:szCs w:val="28"/>
+          <w:lang w:val="uk-UA"/>
+        </w:rPr>
+        <w:t>verify — перевірка коректності: порівняння результатів послідовної (1 потік) та паралельної побудови індексу.</w:t>
+      </w:r>
+    </w:p>
+    <w:p>
+      <w:pPr>
         <w:spacing w:after="0" w:line="360" w:lineRule="auto"/>
         <w:jc w:val="both"/>
         <w:rPr>
@@ -3821,10 +4009,6 @@
     <w:p>
       <w:pPr>
         <w:pStyle w:val="Heading2"/>
-        <w:numPr>
-          <w:ilvl w:val="1"/>
-          <w:numId w:val="42"/>
-        </w:numPr>
         <w:spacing w:after="240"/>
         <w:jc w:val="both"/>
         <w:rPr>
@@ -3833,6 +4017,13 @@
         </w:rPr>
       </w:pPr>
       <w:bookmarkStart w:id="8" w:name="_Toc219903958"/>
+      <w:r>
+        <w:rPr>
+          <w:rFonts w:eastAsia="Times New Roman"/>
+          <w:lang w:val="ru-RU"/>
+        </w:rPr>
+        <w:t xml:space="preserve">3.2 </w:t>
+      </w:r>
       <w:r>
         <w:rPr>
           <w:rFonts w:eastAsia="Times New Roman"/>
@@ -4003,6 +4194,7 @@
           <w:szCs w:val="28"/>
           <w:lang w:val="uk-UA"/>
         </w:rPr>
+        <w:lastRenderedPageBreak/>
         <w:t>кожен файл розглядається як незалежна задача “обробити документ”;</w:t>
       </w:r>
     </w:p>
@@ -4057,7 +4249,6 @@
           <w:szCs w:val="28"/>
           <w:lang w:val="uk-UA"/>
         </w:rPr>
-        <w:lastRenderedPageBreak/>
         <w:t>паралельний запис у спільний індекс виконується коректно завдяки синхронізації та шардінгу індексу.</w:t>
       </w:r>
     </w:p>
@@ -4259,6 +4450,28 @@
     </w:p>
     <w:p>
       <w:pPr>
+        <w:spacing w:after="0" w:line="360" w:lineRule="auto"/>
+        <w:ind w:firstLine="491"/>
+        <w:jc w:val="both"/>
+        <w:rPr>
+          <w:rFonts w:ascii="Times New Roman" w:eastAsia="Times New Roman" w:hAnsi="Times New Roman" w:cs="Times New Roman"/>
+          <w:sz w:val="28"/>
+          <w:szCs w:val="28"/>
+          <w:lang w:val="ru-RU"/>
+        </w:rPr>
+      </w:pPr>
+      <w:r>
+        <w:rPr>
+          <w:rFonts w:ascii="Times New Roman" w:eastAsia="Times New Roman" w:hAnsi="Times New Roman" w:cs="Times New Roman"/>
+          <w:sz w:val="28"/>
+          <w:szCs w:val="28"/>
+          <w:lang w:val="ru-RU"/>
+        </w:rPr>
+        <w:t>Окремо, для обробки клієнтських з’єднань на сервері використовується thread pool: кожне з’єднання ставиться у чергу як задача.</w:t>
+      </w:r>
+    </w:p>
+    <w:p>
+      <w:pPr>
         <w:pStyle w:val="Heading2"/>
         <w:spacing w:after="240"/>
         <w:rPr>
@@ -4270,9 +4483,15 @@
       <w:r>
         <w:rPr>
           <w:rFonts w:eastAsia="Times New Roman"/>
-          <w:lang w:val="uk-UA"/>
-        </w:rPr>
-        <w:t>4.3 Протокол взаємодії клієнт–сервер</w:t>
+        </w:rPr>
+        <w:t>3</w:t>
+      </w:r>
+      <w:r>
+        <w:rPr>
+          <w:rFonts w:eastAsia="Times New Roman"/>
+          <w:lang w:val="uk-UA"/>
+        </w:rPr>
+        <w:t>.3 Протокол взаємодії клієнт–сервер</w:t>
       </w:r>
       <w:bookmarkEnd w:id="9"/>
     </w:p>
@@ -4357,16 +4576,17 @@
           <w:szCs w:val="28"/>
           <w:lang w:val="uk-UA"/>
         </w:rPr>
-        <w:t xml:space="preserve"> </w:t>
-      </w:r>
-      <w:r>
-        <w:rPr>
-          <w:rFonts w:ascii="Times New Roman" w:eastAsia="Times New Roman" w:hAnsi="Times New Roman" w:cs="Times New Roman"/>
-          <w:sz w:val="28"/>
-          <w:szCs w:val="28"/>
-          <w:lang w:val="uk-UA"/>
-        </w:rPr>
-        <w:t>Також повертає статистику індексу (documents/terms/postings) і дані про останній build (scanned/indexed/skipped/errors).</w:t>
+        <w:t xml:space="preserve"> Також повертає </w:t>
+      </w:r>
+      <w:r>
+        <w:rPr>
+          <w:rFonts w:ascii="Times New Roman" w:eastAsia="Times New Roman" w:hAnsi="Times New Roman" w:cs="Times New Roman"/>
+          <w:sz w:val="28"/>
+          <w:szCs w:val="28"/>
+          <w:lang w:val="uk-UA"/>
+        </w:rPr>
+        <w:lastRenderedPageBreak/>
+        <w:t>статистику індексу (documents/terms/postings) і дані про останній build (scanned/indexed/skipped/errors).</w:t>
       </w:r>
     </w:p>
     <w:p>
@@ -4451,7 +4671,6 @@
           <w:szCs w:val="28"/>
           <w:lang w:val="uk-UA"/>
         </w:rPr>
-        <w:lastRenderedPageBreak/>
         <w:t>threads — кількість потоків для побудови;</w:t>
       </w:r>
     </w:p>
@@ -4747,9 +4966,15 @@
       <w:r>
         <w:rPr>
           <w:rFonts w:eastAsia="Times New Roman"/>
-          <w:lang w:val="uk-UA"/>
-        </w:rPr>
-        <w:t>4.4 Динамічне оновлення індексу (scheduler)</w:t>
+        </w:rPr>
+        <w:t>3</w:t>
+      </w:r>
+      <w:r>
+        <w:rPr>
+          <w:rFonts w:eastAsia="Times New Roman"/>
+          <w:lang w:val="uk-UA"/>
+        </w:rPr>
+        <w:t>.4 Динамічне оновлення індексу (scheduler)</w:t>
       </w:r>
       <w:bookmarkEnd w:id="10"/>
     </w:p>
@@ -4845,6 +5070,7 @@
           <w:szCs w:val="28"/>
           <w:lang w:val="uk-UA"/>
         </w:rPr>
+        <w:lastRenderedPageBreak/>
         <w:t>інкрементальний режим спрямований на обробку нових/змінених файлів без повної перебудови, що економить ресурси та зменшує час оновлення.</w:t>
       </w:r>
     </w:p>
@@ -4915,7 +5141,6 @@
           <w:szCs w:val="28"/>
           <w:lang w:val="uk-UA"/>
         </w:rPr>
-        <w:lastRenderedPageBreak/>
         <w:t>надає результати пошуку;</w:t>
       </w:r>
     </w:p>
@@ -4957,9 +5182,16 @@
       <w:r>
         <w:rPr>
           <w:rFonts w:eastAsia="Times New Roman"/>
-          <w:lang w:val="uk-UA"/>
-        </w:rPr>
-        <w:t>4.5 Клієнтські компоненти та перевірка роботи системи</w:t>
+          <w:lang w:val="ru-RU"/>
+        </w:rPr>
+        <w:t>3</w:t>
+      </w:r>
+      <w:r>
+        <w:rPr>
+          <w:rFonts w:eastAsia="Times New Roman"/>
+          <w:lang w:val="uk-UA"/>
+        </w:rPr>
+        <w:t>.5 Клієнтські компоненти та перевірка роботи системи</w:t>
       </w:r>
       <w:bookmarkEnd w:id="11"/>
     </w:p>
@@ -5129,6 +5361,31 @@
     </w:p>
     <w:p>
       <w:pPr>
+        <w:pStyle w:val="ListParagraph"/>
+        <w:numPr>
+          <w:ilvl w:val="1"/>
+          <w:numId w:val="29"/>
+        </w:numPr>
+        <w:spacing w:line="360" w:lineRule="auto"/>
+        <w:rPr>
+          <w:rFonts w:ascii="Times New Roman" w:eastAsia="Times New Roman" w:hAnsi="Times New Roman" w:cs="Times New Roman"/>
+          <w:sz w:val="28"/>
+          <w:szCs w:val="28"/>
+          <w:lang w:val="uk-UA"/>
+        </w:rPr>
+      </w:pPr>
+      <w:r>
+        <w:rPr>
+          <w:rFonts w:ascii="Times New Roman" w:eastAsia="Times New Roman" w:hAnsi="Times New Roman" w:cs="Times New Roman"/>
+          <w:sz w:val="28"/>
+          <w:szCs w:val="28"/>
+          <w:lang w:val="uk-UA"/>
+        </w:rPr>
+        <w:t>load_test.exe — автоматизоване тестування продуктивності (search) і локальна перевірка коректності build (verify).</w:t>
+      </w:r>
+    </w:p>
+    <w:p>
+      <w:pPr>
         <w:numPr>
           <w:ilvl w:val="1"/>
           <w:numId w:val="29"/>
@@ -5148,30 +5405,6 @@
           <w:szCs w:val="28"/>
           <w:lang w:val="uk-UA"/>
         </w:rPr>
-        <w:t>load_test.exe — автоматизоване тестування продуктивності;</w:t>
-      </w:r>
-    </w:p>
-    <w:p>
-      <w:pPr>
-        <w:numPr>
-          <w:ilvl w:val="1"/>
-          <w:numId w:val="29"/>
-        </w:numPr>
-        <w:spacing w:after="0" w:line="360" w:lineRule="auto"/>
-        <w:rPr>
-          <w:rFonts w:ascii="Times New Roman" w:eastAsia="Times New Roman" w:hAnsi="Times New Roman" w:cs="Times New Roman"/>
-          <w:sz w:val="28"/>
-          <w:szCs w:val="28"/>
-          <w:lang w:val="uk-UA"/>
-        </w:rPr>
-      </w:pPr>
-      <w:r>
-        <w:rPr>
-          <w:rFonts w:ascii="Times New Roman" w:eastAsia="Times New Roman" w:hAnsi="Times New Roman" w:cs="Times New Roman"/>
-          <w:sz w:val="28"/>
-          <w:szCs w:val="28"/>
-          <w:lang w:val="uk-UA"/>
-        </w:rPr>
         <w:t>client_cli.exe або використання curl для ручних запитів.</w:t>
       </w:r>
     </w:p>
@@ -5188,9 +5421,15 @@
       <w:r>
         <w:rPr>
           <w:rFonts w:eastAsia="Times New Roman"/>
-          <w:lang w:val="uk-UA"/>
-        </w:rPr>
-        <w:t>4.6 Файлова структура</w:t>
+        </w:rPr>
+        <w:t>3</w:t>
+      </w:r>
+      <w:r>
+        <w:rPr>
+          <w:rFonts w:eastAsia="Times New Roman"/>
+          <w:lang w:val="uk-UA"/>
+        </w:rPr>
+        <w:t>.6 Файлова структура</w:t>
       </w:r>
       <w:bookmarkEnd w:id="12"/>
     </w:p>
@@ -5228,6 +5467,7 @@
       <w:r>
         <w:rPr>
           <w:rFonts w:ascii="Times New Roman" w:hAnsi="Times New Roman" w:cs="Times New Roman"/>
+          <w:noProof/>
           <w:sz w:val="28"/>
           <w:szCs w:val="28"/>
           <w:lang w:val="uk-UA"/>
@@ -5343,6 +5583,7 @@
           <w:szCs w:val="28"/>
           <w:lang w:val="uk-UA"/>
         </w:rPr>
+        <w:lastRenderedPageBreak/>
         <w:t xml:space="preserve">Для даних маємо 1.7 гігабайтів </w:t>
       </w:r>
       <w:r>
@@ -5378,11 +5619,11 @@
       <w:r>
         <w:rPr>
           <w:rFonts w:ascii="Times New Roman" w:eastAsia="Times New Roman" w:hAnsi="Times New Roman" w:cs="Times New Roman"/>
-          <w:sz w:val="28"/>
-          <w:szCs w:val="28"/>
-          <w:lang w:val="uk-UA"/>
-        </w:rPr>
-        <w:lastRenderedPageBreak/>
+          <w:noProof/>
+          <w:sz w:val="28"/>
+          <w:szCs w:val="28"/>
+          <w:lang w:val="uk-UA"/>
+        </w:rPr>
         <w:drawing>
           <wp:inline distT="0" distB="0" distL="0" distR="0" wp14:anchorId="2EE205E9" wp14:editId="536220A6">
             <wp:extent cx="6152515" cy="2778760"/>
@@ -5438,43 +5679,7 @@
           <w:szCs w:val="28"/>
           <w:lang w:val="uk-UA"/>
         </w:rPr>
-        <w:t xml:space="preserve">Рисунок </w:t>
-      </w:r>
-      <w:r>
-        <w:rPr>
-          <w:rFonts w:ascii="Times New Roman" w:eastAsia="Times New Roman" w:hAnsi="Times New Roman" w:cs="Times New Roman"/>
-          <w:sz w:val="28"/>
-          <w:szCs w:val="28"/>
-          <w:lang w:val="uk-UA"/>
-        </w:rPr>
-        <w:t>8</w:t>
-      </w:r>
-      <w:r>
-        <w:rPr>
-          <w:rFonts w:ascii="Times New Roman" w:eastAsia="Times New Roman" w:hAnsi="Times New Roman" w:cs="Times New Roman"/>
-          <w:sz w:val="28"/>
-          <w:szCs w:val="28"/>
-          <w:lang w:val="uk-UA"/>
-        </w:rPr>
-        <w:t xml:space="preserve"> — </w:t>
-      </w:r>
-      <w:r>
-        <w:rPr>
-          <w:rFonts w:ascii="Times New Roman" w:eastAsia="Times New Roman" w:hAnsi="Times New Roman" w:cs="Times New Roman"/>
-          <w:sz w:val="28"/>
-          <w:szCs w:val="28"/>
-          <w:lang w:val="uk-UA"/>
-        </w:rPr>
-        <w:t>Дані</w:t>
-      </w:r>
-      <w:r>
-        <w:rPr>
-          <w:rFonts w:ascii="Times New Roman" w:eastAsia="Times New Roman" w:hAnsi="Times New Roman" w:cs="Times New Roman"/>
-          <w:sz w:val="28"/>
-          <w:szCs w:val="28"/>
-          <w:lang w:val="uk-UA"/>
-        </w:rPr>
-        <w:t>.</w:t>
+        <w:t>Рисунок 8 — Дані.</w:t>
       </w:r>
     </w:p>
     <w:p>
@@ -5511,6 +5716,7 @@
       <w:r>
         <w:rPr>
           <w:rFonts w:ascii="Times New Roman" w:eastAsia="Times New Roman" w:hAnsi="Times New Roman" w:cs="Times New Roman"/>
+          <w:noProof/>
           <w:sz w:val="28"/>
           <w:szCs w:val="28"/>
           <w:lang w:val="uk-UA"/>
@@ -5570,43 +5776,7 @@
           <w:szCs w:val="28"/>
           <w:lang w:val="uk-UA"/>
         </w:rPr>
-        <w:t xml:space="preserve">Рисунок </w:t>
-      </w:r>
-      <w:r>
-        <w:rPr>
-          <w:rFonts w:ascii="Times New Roman" w:eastAsia="Times New Roman" w:hAnsi="Times New Roman" w:cs="Times New Roman"/>
-          <w:sz w:val="28"/>
-          <w:szCs w:val="28"/>
-          <w:lang w:val="uk-UA"/>
-        </w:rPr>
-        <w:t>9</w:t>
-      </w:r>
-      <w:r>
-        <w:rPr>
-          <w:rFonts w:ascii="Times New Roman" w:eastAsia="Times New Roman" w:hAnsi="Times New Roman" w:cs="Times New Roman"/>
-          <w:sz w:val="28"/>
-          <w:szCs w:val="28"/>
-          <w:lang w:val="uk-UA"/>
-        </w:rPr>
-        <w:t xml:space="preserve"> — </w:t>
-      </w:r>
-      <w:r>
-        <w:rPr>
-          <w:rFonts w:ascii="Times New Roman" w:eastAsia="Times New Roman" w:hAnsi="Times New Roman" w:cs="Times New Roman"/>
-          <w:sz w:val="28"/>
-          <w:szCs w:val="28"/>
-          <w:lang w:val="uk-UA"/>
-        </w:rPr>
-        <w:t>Тестування</w:t>
-      </w:r>
-      <w:r>
-        <w:rPr>
-          <w:rFonts w:ascii="Times New Roman" w:eastAsia="Times New Roman" w:hAnsi="Times New Roman" w:cs="Times New Roman"/>
-          <w:sz w:val="28"/>
-          <w:szCs w:val="28"/>
-          <w:lang w:val="uk-UA"/>
-        </w:rPr>
-        <w:t>.</w:t>
+        <w:t>Рисунок 9 — Тестування.</w:t>
       </w:r>
     </w:p>
     <w:p>
@@ -5643,6 +5813,7 @@
       <w:r>
         <w:rPr>
           <w:rFonts w:ascii="Times New Roman" w:eastAsia="Times New Roman" w:hAnsi="Times New Roman" w:cs="Times New Roman"/>
+          <w:noProof/>
           <w:sz w:val="28"/>
           <w:szCs w:val="28"/>
           <w:lang w:val="uk-UA"/>
@@ -5750,6 +5921,7 @@
       <w:r>
         <w:rPr>
           <w:rFonts w:ascii="Times New Roman" w:eastAsia="Times New Roman" w:hAnsi="Times New Roman" w:cs="Times New Roman"/>
+          <w:noProof/>
           <w:sz w:val="28"/>
           <w:szCs w:val="28"/>
           <w:lang w:val="uk-UA"/>
@@ -5857,6 +6029,7 @@
       <w:r>
         <w:rPr>
           <w:rFonts w:ascii="Times New Roman" w:eastAsia="Times New Roman" w:hAnsi="Times New Roman" w:cs="Times New Roman"/>
+          <w:noProof/>
           <w:sz w:val="28"/>
           <w:szCs w:val="28"/>
           <w:lang w:val="uk-UA"/>
@@ -5991,10 +6164,16 @@
       <w:r>
         <w:rPr>
           <w:rStyle w:val="Heading1Char"/>
-          <w:lang w:val="uk-UA"/>
         </w:rPr>
         <w:lastRenderedPageBreak/>
-        <w:t>5. РЕЗУЛЬТАТИ</w:t>
+        <w:t>4</w:t>
+      </w:r>
+      <w:r>
+        <w:rPr>
+          <w:rStyle w:val="Heading1Char"/>
+          <w:lang w:val="uk-UA"/>
+        </w:rPr>
+        <w:t>. РЕЗУЛЬТАТИ</w:t>
       </w:r>
       <w:bookmarkEnd w:id="13"/>
     </w:p>
@@ -6162,6 +6341,7 @@
       <w:r>
         <w:rPr>
           <w:rFonts w:ascii="Times New Roman" w:eastAsia="Times New Roman" w:hAnsi="Times New Roman" w:cs="Times New Roman"/>
+          <w:noProof/>
           <w:sz w:val="28"/>
           <w:szCs w:val="28"/>
           <w:lang w:val="uk-UA"/>
@@ -6268,6 +6448,7 @@
       <w:r>
         <w:rPr>
           <w:rFonts w:ascii="Times New Roman" w:eastAsia="Times New Roman" w:hAnsi="Times New Roman" w:cs="Times New Roman"/>
+          <w:noProof/>
           <w:sz w:val="28"/>
           <w:szCs w:val="28"/>
           <w:lang w:val="uk-UA"/>
@@ -6391,6 +6572,7 @@
       <w:r>
         <w:rPr>
           <w:rFonts w:ascii="Times New Roman" w:eastAsia="Times New Roman" w:hAnsi="Times New Roman" w:cs="Times New Roman"/>
+          <w:noProof/>
           <w:sz w:val="28"/>
           <w:szCs w:val="28"/>
           <w:lang w:val="uk-UA"/>
@@ -6551,10 +6733,18 @@
           <w:rFonts w:eastAsia="Times New Roman" w:cs="Times New Roman"/>
           <w:bCs/>
           <w:color w:val="000000" w:themeColor="text1"/>
-          <w:lang w:val="uk-UA"/>
         </w:rPr>
         <w:lastRenderedPageBreak/>
-        <w:t>6. ТЕСТУВАННЯ</w:t>
+        <w:t>5</w:t>
+      </w:r>
+      <w:r>
+        <w:rPr>
+          <w:rFonts w:eastAsia="Times New Roman" w:cs="Times New Roman"/>
+          <w:bCs/>
+          <w:color w:val="000000" w:themeColor="text1"/>
+          <w:lang w:val="uk-UA"/>
+        </w:rPr>
+        <w:t>. ТЕСТУВАННЯ</w:t>
       </w:r>
       <w:bookmarkEnd w:id="14"/>
     </w:p>
@@ -8493,16 +8683,7 @@
           <w:szCs w:val="28"/>
           <w:lang w:val="uk-UA"/>
         </w:rPr>
-        <w:t>Отримані результати демонструють суттєве прискорення при збільшенні кількості потоків до 6–8, після чого спостерігається ефект спадної віддачі. Максимальне прискорення на 12 потоках становить ≈5.73×, однак ефективність зменшується до ≈0.48, що пояснюється обмеженнями підсистеми введення-виведення (читання файлів), конкуренцією за спільні ресурси (к</w:t>
-      </w:r>
-      <w:r>
-        <w:rPr>
-          <w:rFonts w:ascii="Times New Roman" w:eastAsia="Times New Roman" w:hAnsi="Times New Roman" w:cs="Times New Roman"/>
-          <w:sz w:val="28"/>
-          <w:szCs w:val="28"/>
-          <w:lang w:val="uk-UA"/>
-        </w:rPr>
-        <w:t>'</w:t>
+        <w:t>Отримані результати демонструють суттєве прискорення при збільшенні кількості потоків до 6–8, після чого спостерігається ефект спадної віддачі. Максимальне прискорення на 12 потоках становить ≈5.73×, однак ефективність зменшується до ≈0.48, що пояснюється обмеженнями підсистеми введення-виведення (читання файлів), конкуренцією за спільні ресурси (к'</w:t>
       </w:r>
       <w:r>
         <w:rPr>
@@ -8512,14 +8693,6 @@
           <w:lang w:val="uk-UA"/>
         </w:rPr>
         <w:tab/>
-      </w:r>
-      <w:r>
-        <w:rPr>
-          <w:rFonts w:ascii="Times New Roman" w:eastAsia="Times New Roman" w:hAnsi="Times New Roman" w:cs="Times New Roman"/>
-          <w:sz w:val="28"/>
-          <w:szCs w:val="28"/>
-          <w:lang w:val="uk-UA"/>
-        </w:rPr>
         <w:t>онтеншн при записі в індекс) та накладними витратами синхронізації.</w:t>
       </w:r>
     </w:p>
@@ -8796,7 +8969,7 @@
           <w:rFonts w:ascii="Times New Roman" w:eastAsia="Times New Roman" w:hAnsi="Times New Roman" w:cs="Times New Roman"/>
           <w:sz w:val="28"/>
           <w:szCs w:val="28"/>
-          <w:lang w:val="uk-UA"/>
+          <w:lang w:val="ru-RU"/>
         </w:rPr>
       </w:pPr>
       <w:r>
@@ -12154,6 +12327,149 @@
         </w:rPr>
         <w:t>Рисунок 12 — Залежність затримок (latency p50/p95/p99) від кількості клієнтів.</w:t>
       </w:r>
+    </w:p>
+    <w:p>
+      <w:pPr>
+        <w:spacing w:line="360" w:lineRule="auto"/>
+        <w:rPr>
+          <w:rFonts w:ascii="Times New Roman" w:eastAsia="Times New Roman" w:hAnsi="Times New Roman" w:cs="Times New Roman"/>
+          <w:sz w:val="28"/>
+          <w:szCs w:val="28"/>
+          <w:lang w:val="uk-UA"/>
+        </w:rPr>
+      </w:pPr>
+    </w:p>
+    <w:p>
+      <w:pPr>
+        <w:spacing w:line="360" w:lineRule="auto"/>
+        <w:rPr>
+          <w:rFonts w:ascii="Times New Roman" w:eastAsia="Times New Roman" w:hAnsi="Times New Roman" w:cs="Times New Roman"/>
+          <w:sz w:val="28"/>
+          <w:szCs w:val="28"/>
+          <w:lang w:val="uk-UA"/>
+        </w:rPr>
+      </w:pPr>
+      <w:r>
+        <w:rPr>
+          <w:rFonts w:ascii="Times New Roman" w:eastAsia="Times New Roman" w:hAnsi="Times New Roman" w:cs="Times New Roman"/>
+          <w:sz w:val="28"/>
+          <w:szCs w:val="28"/>
+          <w:lang w:val="uk-UA"/>
+        </w:rPr>
+        <w:t>Окремо виконано перевірку коректності послідовної та паралельної побудови індексу: режим verify у load_test порівнює сигнатури індексу для 1 потоку та для N потоків. Отримані результати збіглися</w:t>
+      </w:r>
+      <w:r>
+        <w:rPr>
+          <w:rFonts w:ascii="Times New Roman" w:eastAsia="Times New Roman" w:hAnsi="Times New Roman" w:cs="Times New Roman"/>
+          <w:sz w:val="28"/>
+          <w:szCs w:val="28"/>
+          <w:lang w:val="uk-UA"/>
+        </w:rPr>
+        <w:t xml:space="preserve">. </w:t>
+      </w:r>
+    </w:p>
+    <w:p>
+      <w:pPr>
+        <w:spacing w:line="360" w:lineRule="auto"/>
+        <w:rPr>
+          <w:rFonts w:ascii="Times New Roman" w:eastAsia="Times New Roman" w:hAnsi="Times New Roman" w:cs="Times New Roman"/>
+          <w:sz w:val="28"/>
+          <w:szCs w:val="28"/>
+          <w:lang w:val="uk-UA"/>
+        </w:rPr>
+      </w:pPr>
+      <w:r>
+        <w:rPr>
+          <w:rFonts w:ascii="Times New Roman" w:eastAsia="Times New Roman" w:hAnsi="Times New Roman" w:cs="Times New Roman"/>
+          <w:sz w:val="28"/>
+          <w:szCs w:val="28"/>
+          <w:lang w:val="uk-UA"/>
+        </w:rPr>
+        <w:drawing>
+          <wp:inline distT="0" distB="0" distL="0" distR="0" wp14:anchorId="7F0FA4B9" wp14:editId="3E6944BA">
+            <wp:extent cx="6152515" cy="974090"/>
+            <wp:effectExtent l="0" t="0" r="635" b="0"/>
+            <wp:docPr id="1114082946" name="Picture 1"/>
+            <wp:cNvGraphicFramePr>
+              <a:graphicFrameLocks xmlns:a="http://schemas.openxmlformats.org/drawingml/2006/main" noChangeAspect="1"/>
+            </wp:cNvGraphicFramePr>
+            <a:graphic xmlns:a="http://schemas.openxmlformats.org/drawingml/2006/main">
+              <a:graphicData uri="http://schemas.openxmlformats.org/drawingml/2006/picture">
+                <pic:pic xmlns:pic="http://schemas.openxmlformats.org/drawingml/2006/picture">
+                  <pic:nvPicPr>
+                    <pic:cNvPr id="1114082946" name=""/>
+                    <pic:cNvPicPr/>
+                  </pic:nvPicPr>
+                  <pic:blipFill>
+                    <a:blip r:embed="rId30"/>
+                    <a:stretch>
+                      <a:fillRect/>
+                    </a:stretch>
+                  </pic:blipFill>
+                  <pic:spPr>
+                    <a:xfrm>
+                      <a:off x="0" y="0"/>
+                      <a:ext cx="6152515" cy="974090"/>
+                    </a:xfrm>
+                    <a:prstGeom prst="rect">
+                      <a:avLst/>
+                    </a:prstGeom>
+                  </pic:spPr>
+                </pic:pic>
+              </a:graphicData>
+            </a:graphic>
+          </wp:inline>
+        </w:drawing>
+      </w:r>
+    </w:p>
+    <w:p>
+      <w:pPr>
+        <w:jc w:val="center"/>
+        <w:rPr>
+          <w:rFonts w:ascii="Times New Roman" w:eastAsia="Times New Roman" w:hAnsi="Times New Roman" w:cs="Times New Roman"/>
+          <w:sz w:val="28"/>
+          <w:szCs w:val="28"/>
+          <w:lang w:val="uk-UA"/>
+        </w:rPr>
+      </w:pPr>
+      <w:r>
+        <w:rPr>
+          <w:rFonts w:ascii="Times New Roman" w:eastAsia="Times New Roman" w:hAnsi="Times New Roman" w:cs="Times New Roman"/>
+          <w:sz w:val="28"/>
+          <w:szCs w:val="28"/>
+          <w:lang w:val="uk-UA"/>
+        </w:rPr>
+        <w:t>Рисунок 1</w:t>
+      </w:r>
+      <w:r>
+        <w:rPr>
+          <w:rFonts w:ascii="Times New Roman" w:eastAsia="Times New Roman" w:hAnsi="Times New Roman" w:cs="Times New Roman"/>
+          <w:sz w:val="28"/>
+          <w:szCs w:val="28"/>
+          <w:lang w:val="uk-UA"/>
+        </w:rPr>
+        <w:t>3</w:t>
+      </w:r>
+      <w:r>
+        <w:rPr>
+          <w:rFonts w:ascii="Times New Roman" w:eastAsia="Times New Roman" w:hAnsi="Times New Roman" w:cs="Times New Roman"/>
+          <w:sz w:val="28"/>
+          <w:szCs w:val="28"/>
+          <w:lang w:val="uk-UA"/>
+        </w:rPr>
+        <w:t xml:space="preserve"> — Залежність затримок (latency p50/p95/p99) від кількості клієнтів.</w:t>
+      </w:r>
+    </w:p>
+    <w:p>
+      <w:pPr>
+        <w:spacing w:line="360" w:lineRule="auto"/>
+        <w:rPr>
+          <w:rFonts w:ascii="Times New Roman" w:eastAsia="Times New Roman" w:hAnsi="Times New Roman" w:cs="Times New Roman"/>
+          <w:sz w:val="28"/>
+          <w:szCs w:val="28"/>
+          <w:lang w:val="uk-UA"/>
+        </w:rPr>
+      </w:pPr>
       <w:r>
         <w:rPr>
           <w:rFonts w:ascii="Times New Roman" w:eastAsia="Times New Roman" w:hAnsi="Times New Roman" w:cs="Times New Roman"/>
@@ -12166,19 +12482,6 @@
     </w:p>
     <w:p>
       <w:pPr>
-        <w:spacing w:line="360" w:lineRule="auto"/>
-        <w:ind w:firstLine="720"/>
-        <w:jc w:val="both"/>
-        <w:rPr>
-          <w:rFonts w:ascii="Times New Roman" w:eastAsia="Times New Roman" w:hAnsi="Times New Roman" w:cs="Times New Roman"/>
-          <w:sz w:val="28"/>
-          <w:szCs w:val="28"/>
-          <w:lang w:val="uk-UA"/>
-        </w:rPr>
-      </w:pPr>
-    </w:p>
-    <w:p>
-      <w:pPr>
         <w:pStyle w:val="Heading1"/>
         <w:rPr>
           <w:lang w:val="uk-UA"/>
@@ -12189,6 +12492,7 @@
         <w:rPr>
           <w:lang w:val="uk-UA"/>
         </w:rPr>
+        <w:lastRenderedPageBreak/>
         <w:t>ВИСНОВКИ</w:t>
       </w:r>
       <w:bookmarkEnd w:id="15"/>
@@ -12359,7 +12663,7 @@
         </w:rPr>
         <w:t xml:space="preserve"> </w:t>
       </w:r>
-      <w:hyperlink r:id="rId30" w:anchor=":~:text=%D0%86%D0%BD%D0%B2%D0%B5%D1%80%D1%82%D0%BE%D0%B2%D0%B0%D0%BD%D0%B8%D0%B9%20%D1%96%D0%BD%D0%B4%D0%B5%D0%BA%D1%81%20%E2%80%94%20%D1%86%D0%B5%20%D0%BD%D0%B0%D0%B9%D0%BF%D0%BE%D0%BF%D1%83%D0%BB%D1%8F%D1%80%D0%BD%D1%96%D1%88%D0%B0%20%D1%81%D1%82%D1%80%D1%83%D0%BA%D1%82%D1%83%D1%80%D0%B0,%D1%8F%D0%BA%D0%B0%20%D0%B2%D0%B8%D0%BA%D0%BE%D1%80%D0%B8%D1%81%D1%82%D0%BE%D0%B2%D1%83%D1%94%D1%82%D1%8C%D1%81%D1%8F%20%D0%B2%20%D1%96%D0%BD%D1%84%D0%BE%D1%80%D0%BC%D0%B0%D1%86%D1%96%D0%B9%D0%BD%D0%BE%D0%BC%D1%83%20%D0%BF%D0%BE%D1%88%D1%83%D0%BA%D1%83." w:history="1">
+      <w:hyperlink r:id="rId31" w:anchor=":~:text=%D0%86%D0%BD%D0%B2%D0%B5%D1%80%D1%82%D0%BE%D0%B2%D0%B0%D0%BD%D0%B8%D0%B9%20%D1%96%D0%BD%D0%B4%D0%B5%D0%BA%D1%81%20%E2%80%94%20%D1%86%D0%B5%20%D0%BD%D0%B0%D0%B9%D0%BF%D0%BE%D0%BF%D1%83%D0%BB%D1%8F%D1%80%D0%BD%D1%96%D1%88%D0%B0%20%D1%81%D1%82%D1%80%D1%83%D0%BA%D1%82%D1%83%D1%80%D0%B0,%D1%8F%D0%BA%D0%B0%20%D0%B2%D0%B8%D0%BA%D0%BE%D1%80%D0%B8%D1%81%D1%82%D0%BE%D0%B2%D1%83%D1%94%D1%82%D1%8C%D1%81%D1%8F%20%D0%B2%20%D1%96%D0%BD%D1%84%D0%BE%D1%80%D0%BC%D0%B0%D1%86%D1%96%D0%B9%D0%BD%D0%BE%D0%BC%D1%83%20%D0%BF%D0%BE%D1%88%D1%83%D0%BA%D1%83." w:history="1">
         <w:r>
           <w:rPr>
             <w:rStyle w:val="Hyperlink"/>
@@ -12405,53 +12709,6 @@
           <w:lang w:val="uk-UA"/>
         </w:rPr>
         <w:t xml:space="preserve">UML діаграми, JetBrains. URL: </w:t>
-      </w:r>
-      <w:hyperlink r:id="rId31" w:history="1">
-        <w:r>
-          <w:rPr>
-            <w:rStyle w:val="Hyperlink"/>
-            <w:rFonts w:ascii="Times New Roman" w:eastAsia="Times New Roman" w:hAnsi="Times New Roman" w:cs="Times New Roman"/>
-            <w:sz w:val="28"/>
-            <w:szCs w:val="28"/>
-            <w:lang w:val="uk-UA"/>
-          </w:rPr>
-          <w:t>Посилання</w:t>
-        </w:r>
-      </w:hyperlink>
-      <w:r>
-        <w:rPr>
-          <w:rFonts w:ascii="Times New Roman" w:eastAsia="Times New Roman" w:hAnsi="Times New Roman" w:cs="Times New Roman"/>
-          <w:sz w:val="28"/>
-          <w:szCs w:val="28"/>
-          <w:lang w:val="uk-UA"/>
-        </w:rPr>
-        <w:t>.</w:t>
-      </w:r>
-    </w:p>
-    <w:p>
-      <w:pPr>
-        <w:pStyle w:val="ListParagraph"/>
-        <w:numPr>
-          <w:ilvl w:val="0"/>
-          <w:numId w:val="7"/>
-        </w:numPr>
-        <w:spacing w:after="0" w:line="360" w:lineRule="auto"/>
-        <w:jc w:val="both"/>
-        <w:rPr>
-          <w:rFonts w:ascii="Times New Roman" w:eastAsia="Times New Roman" w:hAnsi="Times New Roman" w:cs="Times New Roman"/>
-          <w:sz w:val="28"/>
-          <w:szCs w:val="28"/>
-          <w:lang w:val="uk-UA"/>
-        </w:rPr>
-      </w:pPr>
-      <w:r>
-        <w:rPr>
-          <w:rFonts w:ascii="Times New Roman" w:eastAsia="Times New Roman" w:hAnsi="Times New Roman" w:cs="Times New Roman"/>
-          <w:sz w:val="28"/>
-          <w:szCs w:val="28"/>
-          <w:lang w:val="uk-UA"/>
-        </w:rPr>
-        <w:t xml:space="preserve">Встановлення С++ компілятора. URL: </w:t>
       </w:r>
       <w:hyperlink r:id="rId32" w:history="1">
         <w:r>
@@ -12498,7 +12755,7 @@
           <w:szCs w:val="28"/>
           <w:lang w:val="uk-UA"/>
         </w:rPr>
-        <w:t xml:space="preserve">Locust Documentation. URL: </w:t>
+        <w:t xml:space="preserve">Встановлення С++ компілятора. URL: </w:t>
       </w:r>
       <w:hyperlink r:id="rId33" w:history="1">
         <w:r>
@@ -12545,7 +12802,7 @@
           <w:szCs w:val="28"/>
           <w:lang w:val="uk-UA"/>
         </w:rPr>
-        <w:t xml:space="preserve">Документація по коду С++. URL: </w:t>
+        <w:t xml:space="preserve">Locust Documentation. URL: </w:t>
       </w:r>
       <w:hyperlink r:id="rId34" w:history="1">
         <w:r>
@@ -12592,7 +12849,7 @@
           <w:szCs w:val="28"/>
           <w:lang w:val="uk-UA"/>
         </w:rPr>
-        <w:t xml:space="preserve">Github, синтаксис ReadMe. URL: </w:t>
+        <w:t xml:space="preserve">Документація по коду С++. URL: </w:t>
       </w:r>
       <w:hyperlink r:id="rId35" w:history="1">
         <w:r>
@@ -12639,7 +12896,7 @@
           <w:szCs w:val="28"/>
           <w:lang w:val="uk-UA"/>
         </w:rPr>
-        <w:t xml:space="preserve">Коміти в Github. URL: </w:t>
+        <w:t xml:space="preserve">Github, синтаксис ReadMe. URL: </w:t>
       </w:r>
       <w:hyperlink r:id="rId36" w:history="1">
         <w:r>
@@ -12686,7 +12943,7 @@
           <w:szCs w:val="28"/>
           <w:lang w:val="uk-UA"/>
         </w:rPr>
-        <w:t xml:space="preserve">Смайлики в Github. URL: </w:t>
+        <w:t xml:space="preserve">Коміти в Github. URL: </w:t>
       </w:r>
       <w:hyperlink r:id="rId37" w:history="1">
         <w:r>
@@ -12733,6 +12990,53 @@
           <w:szCs w:val="28"/>
           <w:lang w:val="uk-UA"/>
         </w:rPr>
+        <w:t xml:space="preserve">Смайлики в Github. URL: </w:t>
+      </w:r>
+      <w:hyperlink r:id="rId38" w:history="1">
+        <w:r>
+          <w:rPr>
+            <w:rStyle w:val="Hyperlink"/>
+            <w:rFonts w:ascii="Times New Roman" w:eastAsia="Times New Roman" w:hAnsi="Times New Roman" w:cs="Times New Roman"/>
+            <w:sz w:val="28"/>
+            <w:szCs w:val="28"/>
+            <w:lang w:val="uk-UA"/>
+          </w:rPr>
+          <w:t>Посилання</w:t>
+        </w:r>
+      </w:hyperlink>
+      <w:r>
+        <w:rPr>
+          <w:rFonts w:ascii="Times New Roman" w:eastAsia="Times New Roman" w:hAnsi="Times New Roman" w:cs="Times New Roman"/>
+          <w:sz w:val="28"/>
+          <w:szCs w:val="28"/>
+          <w:lang w:val="uk-UA"/>
+        </w:rPr>
+        <w:t>.</w:t>
+      </w:r>
+    </w:p>
+    <w:p>
+      <w:pPr>
+        <w:pStyle w:val="ListParagraph"/>
+        <w:numPr>
+          <w:ilvl w:val="0"/>
+          <w:numId w:val="7"/>
+        </w:numPr>
+        <w:spacing w:after="0" w:line="360" w:lineRule="auto"/>
+        <w:jc w:val="both"/>
+        <w:rPr>
+          <w:rFonts w:ascii="Times New Roman" w:eastAsia="Times New Roman" w:hAnsi="Times New Roman" w:cs="Times New Roman"/>
+          <w:sz w:val="28"/>
+          <w:szCs w:val="28"/>
+          <w:lang w:val="uk-UA"/>
+        </w:rPr>
+      </w:pPr>
+      <w:r>
+        <w:rPr>
+          <w:rFonts w:ascii="Times New Roman" w:eastAsia="Times New Roman" w:hAnsi="Times New Roman" w:cs="Times New Roman"/>
+          <w:sz w:val="28"/>
+          <w:szCs w:val="28"/>
+          <w:lang w:val="uk-UA"/>
+        </w:rPr>
         <w:br w:type="page"/>
       </w:r>
     </w:p>
@@ -12798,7 +13102,7 @@
         </w:rPr>
         <w:t xml:space="preserve">Код розміщено у Github за </w:t>
       </w:r>
-      <w:hyperlink r:id="rId38" w:history="1">
+      <w:hyperlink r:id="rId39" w:history="1">
         <w:r>
           <w:rPr>
             <w:rStyle w:val="Hyperlink"/>
@@ -12821,7 +13125,7 @@
       </w:r>
     </w:p>
     <w:sectPr>
-      <w:headerReference w:type="default" r:id="rId39"/>
+      <w:headerReference w:type="default" r:id="rId40"/>
       <w:pgSz w:w="12240" w:h="15840"/>
       <w:pgMar w:top="1134" w:right="850" w:bottom="1134" w:left="1701" w:header="708" w:footer="708" w:gutter="0"/>
       <w:cols w:space="708"/>
@@ -19130,7 +19434,7 @@
   <w:style w:type="paragraph" w:default="1" w:styleId="Normal">
     <w:name w:val="Normal"/>
     <w:qFormat/>
-    <w:rsid w:val="00142C7E"/>
+    <w:rsid w:val="00D66641"/>
   </w:style>
   <w:style w:type="paragraph" w:styleId="Heading1">
     <w:name w:val="heading 1"/>

</xml_diff>

<commit_message>
added link to github
</commit_message>
<xml_diff>
--- a/ДА-21_Терещенко_О.І._Курсова_Робота.docx
+++ b/ДА-21_Терещенко_О.І._Курсова_Робота.docx
@@ -12566,6 +12566,35 @@
           <w:lang w:val="uk-UA"/>
         </w:rPr>
       </w:pPr>
+      <w:proofErr w:type="spellStart"/>
+      <w:r>
+        <w:rPr>
+          <w:rFonts w:ascii="Times New Roman" w:eastAsia="Times New Roman" w:hAnsi="Times New Roman" w:cs="Times New Roman"/>
+          <w:sz w:val="28"/>
+          <w:szCs w:val="28"/>
+        </w:rPr>
+        <w:t>Github</w:t>
+      </w:r>
+      <w:proofErr w:type="spellEnd"/>
+      <w:r>
+        <w:rPr>
+          <w:rFonts w:ascii="Times New Roman" w:eastAsia="Times New Roman" w:hAnsi="Times New Roman" w:cs="Times New Roman"/>
+          <w:sz w:val="28"/>
+          <w:szCs w:val="28"/>
+        </w:rPr>
+        <w:t xml:space="preserve">: </w:t>
+      </w:r>
+      <w:hyperlink r:id="rId31" w:history="1">
+        <w:r>
+          <w:rPr>
+            <w:rStyle w:val="Hyperlink"/>
+            <w:rFonts w:ascii="Times New Roman" w:eastAsia="Times New Roman" w:hAnsi="Times New Roman" w:cs="Times New Roman"/>
+            <w:sz w:val="28"/>
+            <w:szCs w:val="28"/>
+          </w:rPr>
+          <w:t>https://github.com/Fr0ndeur/CourseWork_ParalelComp_Tereshchenko</w:t>
+        </w:r>
+      </w:hyperlink>
       <w:r>
         <w:rPr>
           <w:rFonts w:ascii="Times New Roman" w:eastAsia="Times New Roman" w:hAnsi="Times New Roman" w:cs="Times New Roman"/>
@@ -12663,7 +12692,7 @@
         </w:rPr>
         <w:t xml:space="preserve"> </w:t>
       </w:r>
-      <w:hyperlink r:id="rId31" w:anchor=":~:text=%D0%86%D0%BD%D0%B2%D0%B5%D1%80%D1%82%D0%BE%D0%B2%D0%B0%D0%BD%D0%B8%D0%B9%20%D1%96%D0%BD%D0%B4%D0%B5%D0%BA%D1%81%20%E2%80%94%20%D1%86%D0%B5%20%D0%BD%D0%B0%D0%B9%D0%BF%D0%BE%D0%BF%D1%83%D0%BB%D1%8F%D1%80%D0%BD%D1%96%D1%88%D0%B0%20%D1%81%D1%82%D1%80%D1%83%D0%BA%D1%82%D1%83%D1%80%D0%B0,%D1%8F%D0%BA%D0%B0%20%D0%B2%D0%B8%D0%BA%D0%BE%D1%80%D0%B8%D1%81%D1%82%D0%BE%D0%B2%D1%83%D1%94%D1%82%D1%8C%D1%81%D1%8F%20%D0%B2%20%D1%96%D0%BD%D1%84%D0%BE%D1%80%D0%BC%D0%B0%D1%86%D1%96%D0%B9%D0%BD%D0%BE%D0%BC%D1%83%20%D0%BF%D0%BE%D1%88%D1%83%D0%BA%D1%83." w:history="1">
+      <w:hyperlink r:id="rId32" w:anchor=":~:text=%D0%86%D0%BD%D0%B2%D0%B5%D1%80%D1%82%D0%BE%D0%B2%D0%B0%D0%BD%D0%B8%D0%B9%20%D1%96%D0%BD%D0%B4%D0%B5%D0%BA%D1%81%20%E2%80%94%20%D1%86%D0%B5%20%D0%BD%D0%B0%D0%B9%D0%BF%D0%BE%D0%BF%D1%83%D0%BB%D1%8F%D1%80%D0%BD%D1%96%D1%88%D0%B0%20%D1%81%D1%82%D1%80%D1%83%D0%BA%D1%82%D1%83%D1%80%D0%B0,%D1%8F%D0%BA%D0%B0%20%D0%B2%D0%B8%D0%BA%D0%BE%D1%80%D0%B8%D1%81%D1%82%D0%BE%D0%B2%D1%83%D1%94%D1%82%D1%8C%D1%81%D1%8F%20%D0%B2%20%D1%96%D0%BD%D1%84%D0%BE%D1%80%D0%BC%D0%B0%D1%86%D1%96%D0%B9%D0%BD%D0%BE%D0%BC%D1%83%20%D0%BF%D0%BE%D1%88%D1%83%D0%BA%D1%83." w:history="1">
         <w:r>
           <w:rPr>
             <w:rStyle w:val="Hyperlink"/>
@@ -12709,53 +12738,6 @@
           <w:lang w:val="uk-UA"/>
         </w:rPr>
         <w:t xml:space="preserve">UML діаграми, JetBrains. URL: </w:t>
-      </w:r>
-      <w:hyperlink r:id="rId32" w:history="1">
-        <w:r>
-          <w:rPr>
-            <w:rStyle w:val="Hyperlink"/>
-            <w:rFonts w:ascii="Times New Roman" w:eastAsia="Times New Roman" w:hAnsi="Times New Roman" w:cs="Times New Roman"/>
-            <w:sz w:val="28"/>
-            <w:szCs w:val="28"/>
-            <w:lang w:val="uk-UA"/>
-          </w:rPr>
-          <w:t>Посилання</w:t>
-        </w:r>
-      </w:hyperlink>
-      <w:r>
-        <w:rPr>
-          <w:rFonts w:ascii="Times New Roman" w:eastAsia="Times New Roman" w:hAnsi="Times New Roman" w:cs="Times New Roman"/>
-          <w:sz w:val="28"/>
-          <w:szCs w:val="28"/>
-          <w:lang w:val="uk-UA"/>
-        </w:rPr>
-        <w:t>.</w:t>
-      </w:r>
-    </w:p>
-    <w:p>
-      <w:pPr>
-        <w:pStyle w:val="ListParagraph"/>
-        <w:numPr>
-          <w:ilvl w:val="0"/>
-          <w:numId w:val="7"/>
-        </w:numPr>
-        <w:spacing w:after="0" w:line="360" w:lineRule="auto"/>
-        <w:jc w:val="both"/>
-        <w:rPr>
-          <w:rFonts w:ascii="Times New Roman" w:eastAsia="Times New Roman" w:hAnsi="Times New Roman" w:cs="Times New Roman"/>
-          <w:sz w:val="28"/>
-          <w:szCs w:val="28"/>
-          <w:lang w:val="uk-UA"/>
-        </w:rPr>
-      </w:pPr>
-      <w:r>
-        <w:rPr>
-          <w:rFonts w:ascii="Times New Roman" w:eastAsia="Times New Roman" w:hAnsi="Times New Roman" w:cs="Times New Roman"/>
-          <w:sz w:val="28"/>
-          <w:szCs w:val="28"/>
-          <w:lang w:val="uk-UA"/>
-        </w:rPr>
-        <w:t xml:space="preserve">Встановлення С++ компілятора. URL: </w:t>
       </w:r>
       <w:hyperlink r:id="rId33" w:history="1">
         <w:r>
@@ -12802,7 +12784,7 @@
           <w:szCs w:val="28"/>
           <w:lang w:val="uk-UA"/>
         </w:rPr>
-        <w:t xml:space="preserve">Locust Documentation. URL: </w:t>
+        <w:t xml:space="preserve">Встановлення С++ компілятора. URL: </w:t>
       </w:r>
       <w:hyperlink r:id="rId34" w:history="1">
         <w:r>
@@ -12849,7 +12831,7 @@
           <w:szCs w:val="28"/>
           <w:lang w:val="uk-UA"/>
         </w:rPr>
-        <w:t xml:space="preserve">Документація по коду С++. URL: </w:t>
+        <w:t xml:space="preserve">Locust Documentation. URL: </w:t>
       </w:r>
       <w:hyperlink r:id="rId35" w:history="1">
         <w:r>
@@ -12896,7 +12878,7 @@
           <w:szCs w:val="28"/>
           <w:lang w:val="uk-UA"/>
         </w:rPr>
-        <w:t xml:space="preserve">Github, синтаксис ReadMe. URL: </w:t>
+        <w:t xml:space="preserve">Документація по коду С++. URL: </w:t>
       </w:r>
       <w:hyperlink r:id="rId36" w:history="1">
         <w:r>
@@ -12943,7 +12925,7 @@
           <w:szCs w:val="28"/>
           <w:lang w:val="uk-UA"/>
         </w:rPr>
-        <w:t xml:space="preserve">Коміти в Github. URL: </w:t>
+        <w:t xml:space="preserve">Github, синтаксис ReadMe. URL: </w:t>
       </w:r>
       <w:hyperlink r:id="rId37" w:history="1">
         <w:r>
@@ -12990,7 +12972,7 @@
           <w:szCs w:val="28"/>
           <w:lang w:val="uk-UA"/>
         </w:rPr>
-        <w:t xml:space="preserve">Смайлики в Github. URL: </w:t>
+        <w:t xml:space="preserve">Коміти в Github. URL: </w:t>
       </w:r>
       <w:hyperlink r:id="rId38" w:history="1">
         <w:r>
@@ -13037,6 +13019,53 @@
           <w:szCs w:val="28"/>
           <w:lang w:val="uk-UA"/>
         </w:rPr>
+        <w:t xml:space="preserve">Смайлики в Github. URL: </w:t>
+      </w:r>
+      <w:hyperlink r:id="rId39" w:history="1">
+        <w:r>
+          <w:rPr>
+            <w:rStyle w:val="Hyperlink"/>
+            <w:rFonts w:ascii="Times New Roman" w:eastAsia="Times New Roman" w:hAnsi="Times New Roman" w:cs="Times New Roman"/>
+            <w:sz w:val="28"/>
+            <w:szCs w:val="28"/>
+            <w:lang w:val="uk-UA"/>
+          </w:rPr>
+          <w:t>Посилання</w:t>
+        </w:r>
+      </w:hyperlink>
+      <w:r>
+        <w:rPr>
+          <w:rFonts w:ascii="Times New Roman" w:eastAsia="Times New Roman" w:hAnsi="Times New Roman" w:cs="Times New Roman"/>
+          <w:sz w:val="28"/>
+          <w:szCs w:val="28"/>
+          <w:lang w:val="uk-UA"/>
+        </w:rPr>
+        <w:t>.</w:t>
+      </w:r>
+    </w:p>
+    <w:p>
+      <w:pPr>
+        <w:pStyle w:val="ListParagraph"/>
+        <w:numPr>
+          <w:ilvl w:val="0"/>
+          <w:numId w:val="7"/>
+        </w:numPr>
+        <w:spacing w:after="0" w:line="360" w:lineRule="auto"/>
+        <w:jc w:val="both"/>
+        <w:rPr>
+          <w:rFonts w:ascii="Times New Roman" w:eastAsia="Times New Roman" w:hAnsi="Times New Roman" w:cs="Times New Roman"/>
+          <w:sz w:val="28"/>
+          <w:szCs w:val="28"/>
+          <w:lang w:val="uk-UA"/>
+        </w:rPr>
+      </w:pPr>
+      <w:r>
+        <w:rPr>
+          <w:rFonts w:ascii="Times New Roman" w:eastAsia="Times New Roman" w:hAnsi="Times New Roman" w:cs="Times New Roman"/>
+          <w:sz w:val="28"/>
+          <w:szCs w:val="28"/>
+          <w:lang w:val="uk-UA"/>
+        </w:rPr>
         <w:br w:type="page"/>
       </w:r>
     </w:p>
@@ -13102,7 +13131,7 @@
         </w:rPr>
         <w:t xml:space="preserve">Код розміщено у Github за </w:t>
       </w:r>
-      <w:hyperlink r:id="rId39" w:history="1">
+      <w:hyperlink r:id="rId40" w:history="1">
         <w:r>
           <w:rPr>
             <w:rStyle w:val="Hyperlink"/>
@@ -13125,7 +13154,7 @@
       </w:r>
     </w:p>
     <w:sectPr>
-      <w:headerReference w:type="default" r:id="rId40"/>
+      <w:headerReference w:type="default" r:id="rId41"/>
       <w:pgSz w:w="12240" w:h="15840"/>
       <w:pgMar w:top="1134" w:right="850" w:bottom="1134" w:left="1701" w:header="708" w:footer="708" w:gutter="0"/>
       <w:cols w:space="708"/>

</xml_diff>

<commit_message>
PDF and minor changes to protocol
</commit_message>
<xml_diff>
--- a/ДА-21_Терещенко_О.І._Курсова_Робота.docx
+++ b/ДА-21_Терещенко_О.І._Курсова_Робота.docx
@@ -696,7 +696,6 @@
               <w:kern w:val="2"/>
               <w:sz w:val="24"/>
               <w:szCs w:val="24"/>
-              <w:lang w:val="uk-UA"/>
               <w14:ligatures w14:val="standardContextual"/>
             </w:rPr>
           </w:pPr>
@@ -727,7 +726,7 @@
             </w:rPr>
             <w:fldChar w:fldCharType="separate"/>
           </w:r>
-          <w:hyperlink w:anchor="_Toc219903950" w:history="1">
+          <w:hyperlink w:anchor="_Toc219907312" w:history="1">
             <w:r>
               <w:rPr>
                 <w:rStyle w:val="Hyperlink"/>
@@ -743,7 +742,6 @@
                 <w:rFonts w:ascii="Times New Roman" w:hAnsi="Times New Roman" w:cs="Times New Roman"/>
                 <w:noProof/>
                 <w:webHidden/>
-                <w:lang w:val="uk-UA"/>
               </w:rPr>
               <w:tab/>
             </w:r>
@@ -752,7 +750,6 @@
                 <w:rFonts w:ascii="Times New Roman" w:hAnsi="Times New Roman" w:cs="Times New Roman"/>
                 <w:noProof/>
                 <w:webHidden/>
-                <w:lang w:val="uk-UA"/>
               </w:rPr>
               <w:fldChar w:fldCharType="begin"/>
             </w:r>
@@ -761,16 +758,14 @@
                 <w:rFonts w:ascii="Times New Roman" w:hAnsi="Times New Roman" w:cs="Times New Roman"/>
                 <w:noProof/>
                 <w:webHidden/>
-                <w:lang w:val="uk-UA"/>
-              </w:rPr>
-              <w:instrText xml:space="preserve"> PAGEREF _Toc219903950 \h </w:instrText>
+              </w:rPr>
+              <w:instrText xml:space="preserve"> PAGEREF _Toc219907312 \h </w:instrText>
             </w:r>
             <w:r>
               <w:rPr>
                 <w:rFonts w:ascii="Times New Roman" w:hAnsi="Times New Roman" w:cs="Times New Roman"/>
                 <w:noProof/>
                 <w:webHidden/>
-                <w:lang w:val="uk-UA"/>
               </w:rPr>
             </w:r>
             <w:r>
@@ -778,7 +773,6 @@
                 <w:rFonts w:ascii="Times New Roman" w:hAnsi="Times New Roman" w:cs="Times New Roman"/>
                 <w:noProof/>
                 <w:webHidden/>
-                <w:lang w:val="uk-UA"/>
               </w:rPr>
               <w:fldChar w:fldCharType="separate"/>
             </w:r>
@@ -787,7 +781,6 @@
                 <w:rFonts w:ascii="Times New Roman" w:hAnsi="Times New Roman" w:cs="Times New Roman"/>
                 <w:noProof/>
                 <w:webHidden/>
-                <w:lang w:val="uk-UA"/>
               </w:rPr>
               <w:t>3</w:t>
             </w:r>
@@ -796,7 +789,6 @@
                 <w:rFonts w:ascii="Times New Roman" w:hAnsi="Times New Roman" w:cs="Times New Roman"/>
                 <w:noProof/>
                 <w:webHidden/>
-                <w:lang w:val="uk-UA"/>
               </w:rPr>
               <w:fldChar w:fldCharType="end"/>
             </w:r>
@@ -814,11 +806,10 @@
               <w:kern w:val="2"/>
               <w:sz w:val="24"/>
               <w:szCs w:val="24"/>
-              <w:lang w:val="uk-UA"/>
               <w14:ligatures w14:val="standardContextual"/>
             </w:rPr>
           </w:pPr>
-          <w:hyperlink w:anchor="_Toc219903951" w:history="1">
+          <w:hyperlink w:anchor="_Toc219907313" w:history="1">
             <w:r>
               <w:rPr>
                 <w:rStyle w:val="Hyperlink"/>
@@ -833,7 +824,6 @@
                 <w:rFonts w:ascii="Times New Roman" w:hAnsi="Times New Roman" w:cs="Times New Roman"/>
                 <w:noProof/>
                 <w:webHidden/>
-                <w:lang w:val="uk-UA"/>
               </w:rPr>
               <w:tab/>
             </w:r>
@@ -842,7 +832,6 @@
                 <w:rFonts w:ascii="Times New Roman" w:hAnsi="Times New Roman" w:cs="Times New Roman"/>
                 <w:noProof/>
                 <w:webHidden/>
-                <w:lang w:val="uk-UA"/>
               </w:rPr>
               <w:fldChar w:fldCharType="begin"/>
             </w:r>
@@ -851,16 +840,14 @@
                 <w:rFonts w:ascii="Times New Roman" w:hAnsi="Times New Roman" w:cs="Times New Roman"/>
                 <w:noProof/>
                 <w:webHidden/>
-                <w:lang w:val="uk-UA"/>
-              </w:rPr>
-              <w:instrText xml:space="preserve"> PAGEREF _Toc219903951 \h </w:instrText>
+              </w:rPr>
+              <w:instrText xml:space="preserve"> PAGEREF _Toc219907313 \h </w:instrText>
             </w:r>
             <w:r>
               <w:rPr>
                 <w:rFonts w:ascii="Times New Roman" w:hAnsi="Times New Roman" w:cs="Times New Roman"/>
                 <w:noProof/>
                 <w:webHidden/>
-                <w:lang w:val="uk-UA"/>
               </w:rPr>
             </w:r>
             <w:r>
@@ -868,7 +855,6 @@
                 <w:rFonts w:ascii="Times New Roman" w:hAnsi="Times New Roman" w:cs="Times New Roman"/>
                 <w:noProof/>
                 <w:webHidden/>
-                <w:lang w:val="uk-UA"/>
               </w:rPr>
               <w:fldChar w:fldCharType="separate"/>
             </w:r>
@@ -877,7 +863,6 @@
                 <w:rFonts w:ascii="Times New Roman" w:hAnsi="Times New Roman" w:cs="Times New Roman"/>
                 <w:noProof/>
                 <w:webHidden/>
-                <w:lang w:val="uk-UA"/>
               </w:rPr>
               <w:t>4</w:t>
             </w:r>
@@ -886,7 +871,6 @@
                 <w:rFonts w:ascii="Times New Roman" w:hAnsi="Times New Roman" w:cs="Times New Roman"/>
                 <w:noProof/>
                 <w:webHidden/>
-                <w:lang w:val="uk-UA"/>
               </w:rPr>
               <w:fldChar w:fldCharType="end"/>
             </w:r>
@@ -904,11 +888,10 @@
               <w:kern w:val="2"/>
               <w:sz w:val="24"/>
               <w:szCs w:val="24"/>
-              <w:lang w:val="uk-UA"/>
               <w14:ligatures w14:val="standardContextual"/>
             </w:rPr>
           </w:pPr>
-          <w:hyperlink w:anchor="_Toc219903952" w:history="1">
+          <w:hyperlink w:anchor="_Toc219907314" w:history="1">
             <w:r>
               <w:rPr>
                 <w:rStyle w:val="Hyperlink"/>
@@ -923,7 +906,6 @@
                 <w:rFonts w:ascii="Times New Roman" w:hAnsi="Times New Roman" w:cs="Times New Roman"/>
                 <w:noProof/>
                 <w:webHidden/>
-                <w:lang w:val="uk-UA"/>
               </w:rPr>
               <w:tab/>
             </w:r>
@@ -932,7 +914,6 @@
                 <w:rFonts w:ascii="Times New Roman" w:hAnsi="Times New Roman" w:cs="Times New Roman"/>
                 <w:noProof/>
                 <w:webHidden/>
-                <w:lang w:val="uk-UA"/>
               </w:rPr>
               <w:fldChar w:fldCharType="begin"/>
             </w:r>
@@ -941,16 +922,14 @@
                 <w:rFonts w:ascii="Times New Roman" w:hAnsi="Times New Roman" w:cs="Times New Roman"/>
                 <w:noProof/>
                 <w:webHidden/>
-                <w:lang w:val="uk-UA"/>
-              </w:rPr>
-              <w:instrText xml:space="preserve"> PAGEREF _Toc219903952 \h </w:instrText>
+              </w:rPr>
+              <w:instrText xml:space="preserve"> PAGEREF _Toc219907314 \h </w:instrText>
             </w:r>
             <w:r>
               <w:rPr>
                 <w:rFonts w:ascii="Times New Roman" w:hAnsi="Times New Roman" w:cs="Times New Roman"/>
                 <w:noProof/>
                 <w:webHidden/>
-                <w:lang w:val="uk-UA"/>
               </w:rPr>
             </w:r>
             <w:r>
@@ -958,7 +937,6 @@
                 <w:rFonts w:ascii="Times New Roman" w:hAnsi="Times New Roman" w:cs="Times New Roman"/>
                 <w:noProof/>
                 <w:webHidden/>
-                <w:lang w:val="uk-UA"/>
               </w:rPr>
               <w:fldChar w:fldCharType="separate"/>
             </w:r>
@@ -967,7 +945,6 @@
                 <w:rFonts w:ascii="Times New Roman" w:hAnsi="Times New Roman" w:cs="Times New Roman"/>
                 <w:noProof/>
                 <w:webHidden/>
-                <w:lang w:val="uk-UA"/>
               </w:rPr>
               <w:t>4</w:t>
             </w:r>
@@ -976,7 +953,6 @@
                 <w:rFonts w:ascii="Times New Roman" w:hAnsi="Times New Roman" w:cs="Times New Roman"/>
                 <w:noProof/>
                 <w:webHidden/>
-                <w:lang w:val="uk-UA"/>
               </w:rPr>
               <w:fldChar w:fldCharType="end"/>
             </w:r>
@@ -994,11 +970,10 @@
               <w:kern w:val="2"/>
               <w:sz w:val="24"/>
               <w:szCs w:val="24"/>
-              <w:lang w:val="uk-UA"/>
               <w14:ligatures w14:val="standardContextual"/>
             </w:rPr>
           </w:pPr>
-          <w:hyperlink w:anchor="_Toc219903953" w:history="1">
+          <w:hyperlink w:anchor="_Toc219907315" w:history="1">
             <w:r>
               <w:rPr>
                 <w:rStyle w:val="Hyperlink"/>
@@ -1013,7 +988,6 @@
                 <w:rFonts w:ascii="Times New Roman" w:hAnsi="Times New Roman" w:cs="Times New Roman"/>
                 <w:noProof/>
                 <w:webHidden/>
-                <w:lang w:val="uk-UA"/>
               </w:rPr>
               <w:tab/>
             </w:r>
@@ -1022,7 +996,6 @@
                 <w:rFonts w:ascii="Times New Roman" w:hAnsi="Times New Roman" w:cs="Times New Roman"/>
                 <w:noProof/>
                 <w:webHidden/>
-                <w:lang w:val="uk-UA"/>
               </w:rPr>
               <w:fldChar w:fldCharType="begin"/>
             </w:r>
@@ -1031,16 +1004,14 @@
                 <w:rFonts w:ascii="Times New Roman" w:hAnsi="Times New Roman" w:cs="Times New Roman"/>
                 <w:noProof/>
                 <w:webHidden/>
-                <w:lang w:val="uk-UA"/>
-              </w:rPr>
-              <w:instrText xml:space="preserve"> PAGEREF _Toc219903953 \h </w:instrText>
+              </w:rPr>
+              <w:instrText xml:space="preserve"> PAGEREF _Toc219907315 \h </w:instrText>
             </w:r>
             <w:r>
               <w:rPr>
                 <w:rFonts w:ascii="Times New Roman" w:hAnsi="Times New Roman" w:cs="Times New Roman"/>
                 <w:noProof/>
                 <w:webHidden/>
-                <w:lang w:val="uk-UA"/>
               </w:rPr>
             </w:r>
             <w:r>
@@ -1048,7 +1019,6 @@
                 <w:rFonts w:ascii="Times New Roman" w:hAnsi="Times New Roman" w:cs="Times New Roman"/>
                 <w:noProof/>
                 <w:webHidden/>
-                <w:lang w:val="uk-UA"/>
               </w:rPr>
               <w:fldChar w:fldCharType="separate"/>
             </w:r>
@@ -1057,7 +1027,6 @@
                 <w:rFonts w:ascii="Times New Roman" w:hAnsi="Times New Roman" w:cs="Times New Roman"/>
                 <w:noProof/>
                 <w:webHidden/>
-                <w:lang w:val="uk-UA"/>
               </w:rPr>
               <w:t>5</w:t>
             </w:r>
@@ -1066,7 +1035,6 @@
                 <w:rFonts w:ascii="Times New Roman" w:hAnsi="Times New Roman" w:cs="Times New Roman"/>
                 <w:noProof/>
                 <w:webHidden/>
-                <w:lang w:val="uk-UA"/>
               </w:rPr>
               <w:fldChar w:fldCharType="end"/>
             </w:r>
@@ -1084,11 +1052,10 @@
               <w:kern w:val="2"/>
               <w:sz w:val="24"/>
               <w:szCs w:val="24"/>
-              <w:lang w:val="uk-UA"/>
               <w14:ligatures w14:val="standardContextual"/>
             </w:rPr>
           </w:pPr>
-          <w:hyperlink w:anchor="_Toc219903954" w:history="1">
+          <w:hyperlink w:anchor="_Toc219907316" w:history="1">
             <w:r>
               <w:rPr>
                 <w:rStyle w:val="Hyperlink"/>
@@ -1103,7 +1070,6 @@
                 <w:rFonts w:ascii="Times New Roman" w:hAnsi="Times New Roman" w:cs="Times New Roman"/>
                 <w:noProof/>
                 <w:webHidden/>
-                <w:lang w:val="uk-UA"/>
               </w:rPr>
               <w:tab/>
             </w:r>
@@ -1112,7 +1078,6 @@
                 <w:rFonts w:ascii="Times New Roman" w:hAnsi="Times New Roman" w:cs="Times New Roman"/>
                 <w:noProof/>
                 <w:webHidden/>
-                <w:lang w:val="uk-UA"/>
               </w:rPr>
               <w:fldChar w:fldCharType="begin"/>
             </w:r>
@@ -1121,16 +1086,14 @@
                 <w:rFonts w:ascii="Times New Roman" w:hAnsi="Times New Roman" w:cs="Times New Roman"/>
                 <w:noProof/>
                 <w:webHidden/>
-                <w:lang w:val="uk-UA"/>
-              </w:rPr>
-              <w:instrText xml:space="preserve"> PAGEREF _Toc219903954 \h </w:instrText>
+              </w:rPr>
+              <w:instrText xml:space="preserve"> PAGEREF _Toc219907316 \h </w:instrText>
             </w:r>
             <w:r>
               <w:rPr>
                 <w:rFonts w:ascii="Times New Roman" w:hAnsi="Times New Roman" w:cs="Times New Roman"/>
                 <w:noProof/>
                 <w:webHidden/>
-                <w:lang w:val="uk-UA"/>
               </w:rPr>
             </w:r>
             <w:r>
@@ -1138,7 +1101,6 @@
                 <w:rFonts w:ascii="Times New Roman" w:hAnsi="Times New Roman" w:cs="Times New Roman"/>
                 <w:noProof/>
                 <w:webHidden/>
-                <w:lang w:val="uk-UA"/>
               </w:rPr>
               <w:fldChar w:fldCharType="separate"/>
             </w:r>
@@ -1147,7 +1109,6 @@
                 <w:rFonts w:ascii="Times New Roman" w:hAnsi="Times New Roman" w:cs="Times New Roman"/>
                 <w:noProof/>
                 <w:webHidden/>
-                <w:lang w:val="uk-UA"/>
               </w:rPr>
               <w:t>6</w:t>
             </w:r>
@@ -1156,7 +1117,6 @@
                 <w:rFonts w:ascii="Times New Roman" w:hAnsi="Times New Roman" w:cs="Times New Roman"/>
                 <w:noProof/>
                 <w:webHidden/>
-                <w:lang w:val="uk-UA"/>
               </w:rPr>
               <w:fldChar w:fldCharType="end"/>
             </w:r>
@@ -1174,11 +1134,10 @@
               <w:kern w:val="2"/>
               <w:sz w:val="24"/>
               <w:szCs w:val="24"/>
-              <w:lang w:val="uk-UA"/>
               <w14:ligatures w14:val="standardContextual"/>
             </w:rPr>
           </w:pPr>
-          <w:hyperlink w:anchor="_Toc219903955" w:history="1">
+          <w:hyperlink w:anchor="_Toc219907317" w:history="1">
             <w:r>
               <w:rPr>
                 <w:rStyle w:val="Hyperlink"/>
@@ -1193,7 +1152,6 @@
                 <w:rFonts w:ascii="Times New Roman" w:hAnsi="Times New Roman" w:cs="Times New Roman"/>
                 <w:noProof/>
                 <w:webHidden/>
-                <w:lang w:val="uk-UA"/>
               </w:rPr>
               <w:tab/>
             </w:r>
@@ -1202,7 +1160,6 @@
                 <w:rFonts w:ascii="Times New Roman" w:hAnsi="Times New Roman" w:cs="Times New Roman"/>
                 <w:noProof/>
                 <w:webHidden/>
-                <w:lang w:val="uk-UA"/>
               </w:rPr>
               <w:fldChar w:fldCharType="begin"/>
             </w:r>
@@ -1211,16 +1168,14 @@
                 <w:rFonts w:ascii="Times New Roman" w:hAnsi="Times New Roman" w:cs="Times New Roman"/>
                 <w:noProof/>
                 <w:webHidden/>
-                <w:lang w:val="uk-UA"/>
-              </w:rPr>
-              <w:instrText xml:space="preserve"> PAGEREF _Toc219903955 \h </w:instrText>
+              </w:rPr>
+              <w:instrText xml:space="preserve"> PAGEREF _Toc219907317 \h </w:instrText>
             </w:r>
             <w:r>
               <w:rPr>
                 <w:rFonts w:ascii="Times New Roman" w:hAnsi="Times New Roman" w:cs="Times New Roman"/>
                 <w:noProof/>
                 <w:webHidden/>
-                <w:lang w:val="uk-UA"/>
               </w:rPr>
             </w:r>
             <w:r>
@@ -1228,7 +1183,6 @@
                 <w:rFonts w:ascii="Times New Roman" w:hAnsi="Times New Roman" w:cs="Times New Roman"/>
                 <w:noProof/>
                 <w:webHidden/>
-                <w:lang w:val="uk-UA"/>
               </w:rPr>
               <w:fldChar w:fldCharType="separate"/>
             </w:r>
@@ -1237,7 +1191,6 @@
                 <w:rFonts w:ascii="Times New Roman" w:hAnsi="Times New Roman" w:cs="Times New Roman"/>
                 <w:noProof/>
                 <w:webHidden/>
-                <w:lang w:val="uk-UA"/>
               </w:rPr>
               <w:t>7</w:t>
             </w:r>
@@ -1246,7 +1199,6 @@
                 <w:rFonts w:ascii="Times New Roman" w:hAnsi="Times New Roman" w:cs="Times New Roman"/>
                 <w:noProof/>
                 <w:webHidden/>
-                <w:lang w:val="uk-UA"/>
               </w:rPr>
               <w:fldChar w:fldCharType="end"/>
             </w:r>
@@ -1264,11 +1216,10 @@
               <w:kern w:val="2"/>
               <w:sz w:val="24"/>
               <w:szCs w:val="24"/>
-              <w:lang w:val="uk-UA"/>
               <w14:ligatures w14:val="standardContextual"/>
             </w:rPr>
           </w:pPr>
-          <w:hyperlink w:anchor="_Toc219903956" w:history="1">
+          <w:hyperlink w:anchor="_Toc219907318" w:history="1">
             <w:r>
               <w:rPr>
                 <w:rStyle w:val="Hyperlink"/>
@@ -1283,7 +1234,6 @@
                 <w:rFonts w:ascii="Times New Roman" w:hAnsi="Times New Roman" w:cs="Times New Roman"/>
                 <w:noProof/>
                 <w:webHidden/>
-                <w:lang w:val="uk-UA"/>
               </w:rPr>
               <w:tab/>
             </w:r>
@@ -1292,7 +1242,6 @@
                 <w:rFonts w:ascii="Times New Roman" w:hAnsi="Times New Roman" w:cs="Times New Roman"/>
                 <w:noProof/>
                 <w:webHidden/>
-                <w:lang w:val="uk-UA"/>
               </w:rPr>
               <w:fldChar w:fldCharType="begin"/>
             </w:r>
@@ -1301,16 +1250,14 @@
                 <w:rFonts w:ascii="Times New Roman" w:hAnsi="Times New Roman" w:cs="Times New Roman"/>
                 <w:noProof/>
                 <w:webHidden/>
-                <w:lang w:val="uk-UA"/>
-              </w:rPr>
-              <w:instrText xml:space="preserve"> PAGEREF _Toc219903956 \h </w:instrText>
+              </w:rPr>
+              <w:instrText xml:space="preserve"> PAGEREF _Toc219907318 \h </w:instrText>
             </w:r>
             <w:r>
               <w:rPr>
                 <w:rFonts w:ascii="Times New Roman" w:hAnsi="Times New Roman" w:cs="Times New Roman"/>
                 <w:noProof/>
                 <w:webHidden/>
-                <w:lang w:val="uk-UA"/>
               </w:rPr>
             </w:r>
             <w:r>
@@ -1318,7 +1265,6 @@
                 <w:rFonts w:ascii="Times New Roman" w:hAnsi="Times New Roman" w:cs="Times New Roman"/>
                 <w:noProof/>
                 <w:webHidden/>
-                <w:lang w:val="uk-UA"/>
               </w:rPr>
               <w:fldChar w:fldCharType="separate"/>
             </w:r>
@@ -1327,7 +1273,6 @@
                 <w:rFonts w:ascii="Times New Roman" w:hAnsi="Times New Roman" w:cs="Times New Roman"/>
                 <w:noProof/>
                 <w:webHidden/>
-                <w:lang w:val="uk-UA"/>
               </w:rPr>
               <w:t>8</w:t>
             </w:r>
@@ -1336,7 +1281,6 @@
                 <w:rFonts w:ascii="Times New Roman" w:hAnsi="Times New Roman" w:cs="Times New Roman"/>
                 <w:noProof/>
                 <w:webHidden/>
-                <w:lang w:val="uk-UA"/>
               </w:rPr>
               <w:fldChar w:fldCharType="end"/>
             </w:r>
@@ -1354,26 +1298,32 @@
               <w:kern w:val="2"/>
               <w:sz w:val="24"/>
               <w:szCs w:val="24"/>
-              <w:lang w:val="uk-UA"/>
               <w14:ligatures w14:val="standardContextual"/>
             </w:rPr>
           </w:pPr>
-          <w:hyperlink w:anchor="_Toc219903957" w:history="1">
+          <w:hyperlink w:anchor="_Toc219907319" w:history="1">
             <w:r>
               <w:rPr>
                 <w:rStyle w:val="Hyperlink"/>
                 <w:rFonts w:ascii="Times New Roman" w:eastAsia="Times New Roman" w:hAnsi="Times New Roman" w:cs="Times New Roman"/>
                 <w:noProof/>
-                <w:lang w:val="uk-UA"/>
-              </w:rPr>
-              <w:t>4.1 Архітектура та склад програмних модулів</w:t>
+              </w:rPr>
+              <w:t>3</w:t>
+            </w:r>
+            <w:r>
+              <w:rPr>
+                <w:rStyle w:val="Hyperlink"/>
+                <w:rFonts w:ascii="Times New Roman" w:eastAsia="Times New Roman" w:hAnsi="Times New Roman" w:cs="Times New Roman"/>
+                <w:noProof/>
+                <w:lang w:val="uk-UA"/>
+              </w:rPr>
+              <w:t>.1 Архітектура та склад програмних модулів</w:t>
             </w:r>
             <w:r>
               <w:rPr>
                 <w:rFonts w:ascii="Times New Roman" w:hAnsi="Times New Roman" w:cs="Times New Roman"/>
                 <w:noProof/>
                 <w:webHidden/>
-                <w:lang w:val="uk-UA"/>
               </w:rPr>
               <w:tab/>
             </w:r>
@@ -1382,7 +1332,6 @@
                 <w:rFonts w:ascii="Times New Roman" w:hAnsi="Times New Roman" w:cs="Times New Roman"/>
                 <w:noProof/>
                 <w:webHidden/>
-                <w:lang w:val="uk-UA"/>
               </w:rPr>
               <w:fldChar w:fldCharType="begin"/>
             </w:r>
@@ -1391,16 +1340,14 @@
                 <w:rFonts w:ascii="Times New Roman" w:hAnsi="Times New Roman" w:cs="Times New Roman"/>
                 <w:noProof/>
                 <w:webHidden/>
-                <w:lang w:val="uk-UA"/>
-              </w:rPr>
-              <w:instrText xml:space="preserve"> PAGEREF _Toc219903957 \h </w:instrText>
+              </w:rPr>
+              <w:instrText xml:space="preserve"> PAGEREF _Toc219907319 \h </w:instrText>
             </w:r>
             <w:r>
               <w:rPr>
                 <w:rFonts w:ascii="Times New Roman" w:hAnsi="Times New Roman" w:cs="Times New Roman"/>
                 <w:noProof/>
                 <w:webHidden/>
-                <w:lang w:val="uk-UA"/>
               </w:rPr>
             </w:r>
             <w:r>
@@ -1408,7 +1355,6 @@
                 <w:rFonts w:ascii="Times New Roman" w:hAnsi="Times New Roman" w:cs="Times New Roman"/>
                 <w:noProof/>
                 <w:webHidden/>
-                <w:lang w:val="uk-UA"/>
               </w:rPr>
               <w:fldChar w:fldCharType="separate"/>
             </w:r>
@@ -1417,7 +1363,6 @@
                 <w:rFonts w:ascii="Times New Roman" w:hAnsi="Times New Roman" w:cs="Times New Roman"/>
                 <w:noProof/>
                 <w:webHidden/>
-                <w:lang w:val="uk-UA"/>
               </w:rPr>
               <w:t>8</w:t>
             </w:r>
@@ -1426,7 +1371,6 @@
                 <w:rFonts w:ascii="Times New Roman" w:hAnsi="Times New Roman" w:cs="Times New Roman"/>
                 <w:noProof/>
                 <w:webHidden/>
-                <w:lang w:val="uk-UA"/>
               </w:rPr>
               <w:fldChar w:fldCharType="end"/>
             </w:r>
@@ -1444,26 +1388,33 @@
               <w:kern w:val="2"/>
               <w:sz w:val="24"/>
               <w:szCs w:val="24"/>
-              <w:lang w:val="uk-UA"/>
               <w14:ligatures w14:val="standardContextual"/>
             </w:rPr>
           </w:pPr>
-          <w:hyperlink w:anchor="_Toc219903958" w:history="1">
+          <w:hyperlink w:anchor="_Toc219907320" w:history="1">
             <w:r>
               <w:rPr>
                 <w:rStyle w:val="Hyperlink"/>
                 <w:rFonts w:ascii="Times New Roman" w:eastAsia="Times New Roman" w:hAnsi="Times New Roman" w:cs="Times New Roman"/>
                 <w:noProof/>
-                <w:lang w:val="uk-UA"/>
-              </w:rPr>
-              <w:t>4.2 Реалізація інвертованого індексу та забезпечення паралельності</w:t>
+                <w:lang w:val="ru-RU"/>
+              </w:rPr>
+              <w:t xml:space="preserve">3.2 </w:t>
+            </w:r>
+            <w:r>
+              <w:rPr>
+                <w:rStyle w:val="Hyperlink"/>
+                <w:rFonts w:ascii="Times New Roman" w:eastAsia="Times New Roman" w:hAnsi="Times New Roman" w:cs="Times New Roman"/>
+                <w:noProof/>
+                <w:lang w:val="uk-UA"/>
+              </w:rPr>
+              <w:t>Реалізація інвертованого індексу та забезпечення паралельності</w:t>
             </w:r>
             <w:r>
               <w:rPr>
                 <w:rFonts w:ascii="Times New Roman" w:hAnsi="Times New Roman" w:cs="Times New Roman"/>
                 <w:noProof/>
                 <w:webHidden/>
-                <w:lang w:val="uk-UA"/>
               </w:rPr>
               <w:tab/>
             </w:r>
@@ -1472,7 +1423,6 @@
                 <w:rFonts w:ascii="Times New Roman" w:hAnsi="Times New Roman" w:cs="Times New Roman"/>
                 <w:noProof/>
                 <w:webHidden/>
-                <w:lang w:val="uk-UA"/>
               </w:rPr>
               <w:fldChar w:fldCharType="begin"/>
             </w:r>
@@ -1481,16 +1431,14 @@
                 <w:rFonts w:ascii="Times New Roman" w:hAnsi="Times New Roman" w:cs="Times New Roman"/>
                 <w:noProof/>
                 <w:webHidden/>
-                <w:lang w:val="uk-UA"/>
-              </w:rPr>
-              <w:instrText xml:space="preserve"> PAGEREF _Toc219903958 \h </w:instrText>
+              </w:rPr>
+              <w:instrText xml:space="preserve"> PAGEREF _Toc219907320 \h </w:instrText>
             </w:r>
             <w:r>
               <w:rPr>
                 <w:rFonts w:ascii="Times New Roman" w:hAnsi="Times New Roman" w:cs="Times New Roman"/>
                 <w:noProof/>
                 <w:webHidden/>
-                <w:lang w:val="uk-UA"/>
               </w:rPr>
             </w:r>
             <w:r>
@@ -1498,7 +1446,6 @@
                 <w:rFonts w:ascii="Times New Roman" w:hAnsi="Times New Roman" w:cs="Times New Roman"/>
                 <w:noProof/>
                 <w:webHidden/>
-                <w:lang w:val="uk-UA"/>
               </w:rPr>
               <w:fldChar w:fldCharType="separate"/>
             </w:r>
@@ -1507,7 +1454,6 @@
                 <w:rFonts w:ascii="Times New Roman" w:hAnsi="Times New Roman" w:cs="Times New Roman"/>
                 <w:noProof/>
                 <w:webHidden/>
-                <w:lang w:val="uk-UA"/>
               </w:rPr>
               <w:t>9</w:t>
             </w:r>
@@ -1516,7 +1462,6 @@
                 <w:rFonts w:ascii="Times New Roman" w:hAnsi="Times New Roman" w:cs="Times New Roman"/>
                 <w:noProof/>
                 <w:webHidden/>
-                <w:lang w:val="uk-UA"/>
               </w:rPr>
               <w:fldChar w:fldCharType="end"/>
             </w:r>
@@ -1534,26 +1479,32 @@
               <w:kern w:val="2"/>
               <w:sz w:val="24"/>
               <w:szCs w:val="24"/>
-              <w:lang w:val="uk-UA"/>
               <w14:ligatures w14:val="standardContextual"/>
             </w:rPr>
           </w:pPr>
-          <w:hyperlink w:anchor="_Toc219903959" w:history="1">
+          <w:hyperlink w:anchor="_Toc219907321" w:history="1">
             <w:r>
               <w:rPr>
                 <w:rStyle w:val="Hyperlink"/>
                 <w:rFonts w:ascii="Times New Roman" w:eastAsia="Times New Roman" w:hAnsi="Times New Roman" w:cs="Times New Roman"/>
                 <w:noProof/>
-                <w:lang w:val="uk-UA"/>
-              </w:rPr>
-              <w:t>4.3 Протокол взаємодії клієнт–сервер</w:t>
+              </w:rPr>
+              <w:t>3</w:t>
+            </w:r>
+            <w:r>
+              <w:rPr>
+                <w:rStyle w:val="Hyperlink"/>
+                <w:rFonts w:ascii="Times New Roman" w:eastAsia="Times New Roman" w:hAnsi="Times New Roman" w:cs="Times New Roman"/>
+                <w:noProof/>
+                <w:lang w:val="uk-UA"/>
+              </w:rPr>
+              <w:t>.3 Протокол взаємодії клієнт–сервер</w:t>
             </w:r>
             <w:r>
               <w:rPr>
                 <w:rFonts w:ascii="Times New Roman" w:hAnsi="Times New Roman" w:cs="Times New Roman"/>
                 <w:noProof/>
                 <w:webHidden/>
-                <w:lang w:val="uk-UA"/>
               </w:rPr>
               <w:tab/>
             </w:r>
@@ -1562,7 +1513,6 @@
                 <w:rFonts w:ascii="Times New Roman" w:hAnsi="Times New Roman" w:cs="Times New Roman"/>
                 <w:noProof/>
                 <w:webHidden/>
-                <w:lang w:val="uk-UA"/>
               </w:rPr>
               <w:fldChar w:fldCharType="begin"/>
             </w:r>
@@ -1571,16 +1521,14 @@
                 <w:rFonts w:ascii="Times New Roman" w:hAnsi="Times New Roman" w:cs="Times New Roman"/>
                 <w:noProof/>
                 <w:webHidden/>
-                <w:lang w:val="uk-UA"/>
-              </w:rPr>
-              <w:instrText xml:space="preserve"> PAGEREF _Toc219903959 \h </w:instrText>
+              </w:rPr>
+              <w:instrText xml:space="preserve"> PAGEREF _Toc219907321 \h </w:instrText>
             </w:r>
             <w:r>
               <w:rPr>
                 <w:rFonts w:ascii="Times New Roman" w:hAnsi="Times New Roman" w:cs="Times New Roman"/>
                 <w:noProof/>
                 <w:webHidden/>
-                <w:lang w:val="uk-UA"/>
               </w:rPr>
             </w:r>
             <w:r>
@@ -1588,7 +1536,6 @@
                 <w:rFonts w:ascii="Times New Roman" w:hAnsi="Times New Roman" w:cs="Times New Roman"/>
                 <w:noProof/>
                 <w:webHidden/>
-                <w:lang w:val="uk-UA"/>
               </w:rPr>
               <w:fldChar w:fldCharType="separate"/>
             </w:r>
@@ -1597,16 +1544,14 @@
                 <w:rFonts w:ascii="Times New Roman" w:hAnsi="Times New Roman" w:cs="Times New Roman"/>
                 <w:noProof/>
                 <w:webHidden/>
-                <w:lang w:val="uk-UA"/>
-              </w:rPr>
-              <w:t>11</w:t>
+              </w:rPr>
+              <w:t>10</w:t>
             </w:r>
             <w:r>
               <w:rPr>
                 <w:rFonts w:ascii="Times New Roman" w:hAnsi="Times New Roman" w:cs="Times New Roman"/>
                 <w:noProof/>
                 <w:webHidden/>
-                <w:lang w:val="uk-UA"/>
               </w:rPr>
               <w:fldChar w:fldCharType="end"/>
             </w:r>
@@ -1624,26 +1569,32 @@
               <w:kern w:val="2"/>
               <w:sz w:val="24"/>
               <w:szCs w:val="24"/>
-              <w:lang w:val="uk-UA"/>
               <w14:ligatures w14:val="standardContextual"/>
             </w:rPr>
           </w:pPr>
-          <w:hyperlink w:anchor="_Toc219903960" w:history="1">
+          <w:hyperlink w:anchor="_Toc219907322" w:history="1">
             <w:r>
               <w:rPr>
                 <w:rStyle w:val="Hyperlink"/>
                 <w:rFonts w:ascii="Times New Roman" w:eastAsia="Times New Roman" w:hAnsi="Times New Roman" w:cs="Times New Roman"/>
                 <w:noProof/>
-                <w:lang w:val="uk-UA"/>
-              </w:rPr>
-              <w:t>4.4 Динамічне оновлення індексу (scheduler)</w:t>
+              </w:rPr>
+              <w:t>3</w:t>
+            </w:r>
+            <w:r>
+              <w:rPr>
+                <w:rStyle w:val="Hyperlink"/>
+                <w:rFonts w:ascii="Times New Roman" w:eastAsia="Times New Roman" w:hAnsi="Times New Roman" w:cs="Times New Roman"/>
+                <w:noProof/>
+                <w:lang w:val="uk-UA"/>
+              </w:rPr>
+              <w:t>.4 Динамічне оновлення індексу (scheduler)</w:t>
             </w:r>
             <w:r>
               <w:rPr>
                 <w:rFonts w:ascii="Times New Roman" w:hAnsi="Times New Roman" w:cs="Times New Roman"/>
                 <w:noProof/>
                 <w:webHidden/>
-                <w:lang w:val="uk-UA"/>
               </w:rPr>
               <w:tab/>
             </w:r>
@@ -1652,7 +1603,6 @@
                 <w:rFonts w:ascii="Times New Roman" w:hAnsi="Times New Roman" w:cs="Times New Roman"/>
                 <w:noProof/>
                 <w:webHidden/>
-                <w:lang w:val="uk-UA"/>
               </w:rPr>
               <w:fldChar w:fldCharType="begin"/>
             </w:r>
@@ -1661,16 +1611,14 @@
                 <w:rFonts w:ascii="Times New Roman" w:hAnsi="Times New Roman" w:cs="Times New Roman"/>
                 <w:noProof/>
                 <w:webHidden/>
-                <w:lang w:val="uk-UA"/>
-              </w:rPr>
-              <w:instrText xml:space="preserve"> PAGEREF _Toc219903960 \h </w:instrText>
+              </w:rPr>
+              <w:instrText xml:space="preserve"> PAGEREF _Toc219907322 \h </w:instrText>
             </w:r>
             <w:r>
               <w:rPr>
                 <w:rFonts w:ascii="Times New Roman" w:hAnsi="Times New Roman" w:cs="Times New Roman"/>
                 <w:noProof/>
                 <w:webHidden/>
-                <w:lang w:val="uk-UA"/>
               </w:rPr>
             </w:r>
             <w:r>
@@ -1678,7 +1626,6 @@
                 <w:rFonts w:ascii="Times New Roman" w:hAnsi="Times New Roman" w:cs="Times New Roman"/>
                 <w:noProof/>
                 <w:webHidden/>
-                <w:lang w:val="uk-UA"/>
               </w:rPr>
               <w:fldChar w:fldCharType="separate"/>
             </w:r>
@@ -1687,16 +1634,14 @@
                 <w:rFonts w:ascii="Times New Roman" w:hAnsi="Times New Roman" w:cs="Times New Roman"/>
                 <w:noProof/>
                 <w:webHidden/>
-                <w:lang w:val="uk-UA"/>
-              </w:rPr>
-              <w:t>12</w:t>
+              </w:rPr>
+              <w:t>11</w:t>
             </w:r>
             <w:r>
               <w:rPr>
                 <w:rFonts w:ascii="Times New Roman" w:hAnsi="Times New Roman" w:cs="Times New Roman"/>
                 <w:noProof/>
                 <w:webHidden/>
-                <w:lang w:val="uk-UA"/>
               </w:rPr>
               <w:fldChar w:fldCharType="end"/>
             </w:r>
@@ -1714,26 +1659,33 @@
               <w:kern w:val="2"/>
               <w:sz w:val="24"/>
               <w:szCs w:val="24"/>
-              <w:lang w:val="uk-UA"/>
               <w14:ligatures w14:val="standardContextual"/>
             </w:rPr>
           </w:pPr>
-          <w:hyperlink w:anchor="_Toc219903961" w:history="1">
+          <w:hyperlink w:anchor="_Toc219907323" w:history="1">
             <w:r>
               <w:rPr>
                 <w:rStyle w:val="Hyperlink"/>
                 <w:rFonts w:ascii="Times New Roman" w:eastAsia="Times New Roman" w:hAnsi="Times New Roman" w:cs="Times New Roman"/>
                 <w:noProof/>
-                <w:lang w:val="uk-UA"/>
-              </w:rPr>
-              <w:t>4.5 Клієнтські компоненти та перевірка роботи системи</w:t>
+                <w:lang w:val="ru-RU"/>
+              </w:rPr>
+              <w:t>3</w:t>
+            </w:r>
+            <w:r>
+              <w:rPr>
+                <w:rStyle w:val="Hyperlink"/>
+                <w:rFonts w:ascii="Times New Roman" w:eastAsia="Times New Roman" w:hAnsi="Times New Roman" w:cs="Times New Roman"/>
+                <w:noProof/>
+                <w:lang w:val="uk-UA"/>
+              </w:rPr>
+              <w:t>.5 Клієнтські компоненти та перевірка роботи системи</w:t>
             </w:r>
             <w:r>
               <w:rPr>
                 <w:rFonts w:ascii="Times New Roman" w:hAnsi="Times New Roman" w:cs="Times New Roman"/>
                 <w:noProof/>
                 <w:webHidden/>
-                <w:lang w:val="uk-UA"/>
               </w:rPr>
               <w:tab/>
             </w:r>
@@ -1742,7 +1694,6 @@
                 <w:rFonts w:ascii="Times New Roman" w:hAnsi="Times New Roman" w:cs="Times New Roman"/>
                 <w:noProof/>
                 <w:webHidden/>
-                <w:lang w:val="uk-UA"/>
               </w:rPr>
               <w:fldChar w:fldCharType="begin"/>
             </w:r>
@@ -1751,16 +1702,14 @@
                 <w:rFonts w:ascii="Times New Roman" w:hAnsi="Times New Roman" w:cs="Times New Roman"/>
                 <w:noProof/>
                 <w:webHidden/>
-                <w:lang w:val="uk-UA"/>
-              </w:rPr>
-              <w:instrText xml:space="preserve"> PAGEREF _Toc219903961 \h </w:instrText>
+              </w:rPr>
+              <w:instrText xml:space="preserve"> PAGEREF _Toc219907323 \h </w:instrText>
             </w:r>
             <w:r>
               <w:rPr>
                 <w:rFonts w:ascii="Times New Roman" w:hAnsi="Times New Roman" w:cs="Times New Roman"/>
                 <w:noProof/>
                 <w:webHidden/>
-                <w:lang w:val="uk-UA"/>
               </w:rPr>
             </w:r>
             <w:r>
@@ -1768,7 +1717,6 @@
                 <w:rFonts w:ascii="Times New Roman" w:hAnsi="Times New Roman" w:cs="Times New Roman"/>
                 <w:noProof/>
                 <w:webHidden/>
-                <w:lang w:val="uk-UA"/>
               </w:rPr>
               <w:fldChar w:fldCharType="separate"/>
             </w:r>
@@ -1777,7 +1725,6 @@
                 <w:rFonts w:ascii="Times New Roman" w:hAnsi="Times New Roman" w:cs="Times New Roman"/>
                 <w:noProof/>
                 <w:webHidden/>
-                <w:lang w:val="uk-UA"/>
               </w:rPr>
               <w:t>12</w:t>
             </w:r>
@@ -1786,7 +1733,6 @@
                 <w:rFonts w:ascii="Times New Roman" w:hAnsi="Times New Roman" w:cs="Times New Roman"/>
                 <w:noProof/>
                 <w:webHidden/>
-                <w:lang w:val="uk-UA"/>
               </w:rPr>
               <w:fldChar w:fldCharType="end"/>
             </w:r>
@@ -1804,26 +1750,32 @@
               <w:kern w:val="2"/>
               <w:sz w:val="24"/>
               <w:szCs w:val="24"/>
-              <w:lang w:val="uk-UA"/>
               <w14:ligatures w14:val="standardContextual"/>
             </w:rPr>
           </w:pPr>
-          <w:hyperlink w:anchor="_Toc219903962" w:history="1">
+          <w:hyperlink w:anchor="_Toc219907324" w:history="1">
             <w:r>
               <w:rPr>
                 <w:rStyle w:val="Hyperlink"/>
                 <w:rFonts w:ascii="Times New Roman" w:eastAsia="Times New Roman" w:hAnsi="Times New Roman" w:cs="Times New Roman"/>
                 <w:noProof/>
-                <w:lang w:val="uk-UA"/>
-              </w:rPr>
-              <w:t>4.6 Файлова структура</w:t>
+              </w:rPr>
+              <w:t>3</w:t>
+            </w:r>
+            <w:r>
+              <w:rPr>
+                <w:rStyle w:val="Hyperlink"/>
+                <w:rFonts w:ascii="Times New Roman" w:eastAsia="Times New Roman" w:hAnsi="Times New Roman" w:cs="Times New Roman"/>
+                <w:noProof/>
+                <w:lang w:val="uk-UA"/>
+              </w:rPr>
+              <w:t>.6 Файлова структура</w:t>
             </w:r>
             <w:r>
               <w:rPr>
                 <w:rFonts w:ascii="Times New Roman" w:hAnsi="Times New Roman" w:cs="Times New Roman"/>
                 <w:noProof/>
                 <w:webHidden/>
-                <w:lang w:val="uk-UA"/>
               </w:rPr>
               <w:tab/>
             </w:r>
@@ -1832,7 +1784,6 @@
                 <w:rFonts w:ascii="Times New Roman" w:hAnsi="Times New Roman" w:cs="Times New Roman"/>
                 <w:noProof/>
                 <w:webHidden/>
-                <w:lang w:val="uk-UA"/>
               </w:rPr>
               <w:fldChar w:fldCharType="begin"/>
             </w:r>
@@ -1841,16 +1792,14 @@
                 <w:rFonts w:ascii="Times New Roman" w:hAnsi="Times New Roman" w:cs="Times New Roman"/>
                 <w:noProof/>
                 <w:webHidden/>
-                <w:lang w:val="uk-UA"/>
-              </w:rPr>
-              <w:instrText xml:space="preserve"> PAGEREF _Toc219903962 \h </w:instrText>
+              </w:rPr>
+              <w:instrText xml:space="preserve"> PAGEREF _Toc219907324 \h </w:instrText>
             </w:r>
             <w:r>
               <w:rPr>
                 <w:rFonts w:ascii="Times New Roman" w:hAnsi="Times New Roman" w:cs="Times New Roman"/>
                 <w:noProof/>
                 <w:webHidden/>
-                <w:lang w:val="uk-UA"/>
               </w:rPr>
             </w:r>
             <w:r>
@@ -1858,7 +1807,6 @@
                 <w:rFonts w:ascii="Times New Roman" w:hAnsi="Times New Roman" w:cs="Times New Roman"/>
                 <w:noProof/>
                 <w:webHidden/>
-                <w:lang w:val="uk-UA"/>
               </w:rPr>
               <w:fldChar w:fldCharType="separate"/>
             </w:r>
@@ -1867,7 +1815,6 @@
                 <w:rFonts w:ascii="Times New Roman" w:hAnsi="Times New Roman" w:cs="Times New Roman"/>
                 <w:noProof/>
                 <w:webHidden/>
-                <w:lang w:val="uk-UA"/>
               </w:rPr>
               <w:t>12</w:t>
             </w:r>
@@ -1876,7 +1823,6 @@
                 <w:rFonts w:ascii="Times New Roman" w:hAnsi="Times New Roman" w:cs="Times New Roman"/>
                 <w:noProof/>
                 <w:webHidden/>
-                <w:lang w:val="uk-UA"/>
               </w:rPr>
               <w:fldChar w:fldCharType="end"/>
             </w:r>
@@ -1894,19 +1840,17 @@
               <w:kern w:val="2"/>
               <w:sz w:val="24"/>
               <w:szCs w:val="24"/>
-              <w:lang w:val="uk-UA"/>
               <w14:ligatures w14:val="standardContextual"/>
             </w:rPr>
           </w:pPr>
-          <w:hyperlink w:anchor="_Toc219903963" w:history="1">
+          <w:hyperlink w:anchor="_Toc219907325" w:history="1">
             <w:r>
               <w:rPr>
                 <w:rStyle w:val="Hyperlink"/>
                 <w:rFonts w:ascii="Times New Roman" w:hAnsi="Times New Roman" w:cs="Times New Roman"/>
                 <w:noProof/>
-                <w:lang w:val="uk-UA"/>
-              </w:rPr>
-              <w:t>5. РЕЗУЛ</w:t>
+              </w:rPr>
+              <w:t>4</w:t>
             </w:r>
             <w:r>
               <w:rPr>
@@ -1915,23 +1859,13 @@
                 <w:noProof/>
                 <w:lang w:val="uk-UA"/>
               </w:rPr>
-              <w:t>Ь</w:t>
-            </w:r>
-            <w:r>
-              <w:rPr>
-                <w:rStyle w:val="Hyperlink"/>
-                <w:rFonts w:ascii="Times New Roman" w:hAnsi="Times New Roman" w:cs="Times New Roman"/>
-                <w:noProof/>
-                <w:lang w:val="uk-UA"/>
-              </w:rPr>
-              <w:t>ТАТИ</w:t>
+              <w:t>. РЕЗУЛЬТАТИ</w:t>
             </w:r>
             <w:r>
               <w:rPr>
                 <w:rFonts w:ascii="Times New Roman" w:hAnsi="Times New Roman" w:cs="Times New Roman"/>
                 <w:noProof/>
                 <w:webHidden/>
-                <w:lang w:val="uk-UA"/>
               </w:rPr>
               <w:tab/>
             </w:r>
@@ -1940,7 +1874,6 @@
                 <w:rFonts w:ascii="Times New Roman" w:hAnsi="Times New Roman" w:cs="Times New Roman"/>
                 <w:noProof/>
                 <w:webHidden/>
-                <w:lang w:val="uk-UA"/>
               </w:rPr>
               <w:fldChar w:fldCharType="begin"/>
             </w:r>
@@ -1949,16 +1882,14 @@
                 <w:rFonts w:ascii="Times New Roman" w:hAnsi="Times New Roman" w:cs="Times New Roman"/>
                 <w:noProof/>
                 <w:webHidden/>
-                <w:lang w:val="uk-UA"/>
-              </w:rPr>
-              <w:instrText xml:space="preserve"> PAGEREF _Toc219903963 \h </w:instrText>
+              </w:rPr>
+              <w:instrText xml:space="preserve"> PAGEREF _Toc219907325 \h </w:instrText>
             </w:r>
             <w:r>
               <w:rPr>
                 <w:rFonts w:ascii="Times New Roman" w:hAnsi="Times New Roman" w:cs="Times New Roman"/>
                 <w:noProof/>
                 <w:webHidden/>
-                <w:lang w:val="uk-UA"/>
               </w:rPr>
             </w:r>
             <w:r>
@@ -1966,7 +1897,6 @@
                 <w:rFonts w:ascii="Times New Roman" w:hAnsi="Times New Roman" w:cs="Times New Roman"/>
                 <w:noProof/>
                 <w:webHidden/>
-                <w:lang w:val="uk-UA"/>
               </w:rPr>
               <w:fldChar w:fldCharType="separate"/>
             </w:r>
@@ -1975,7 +1905,6 @@
                 <w:rFonts w:ascii="Times New Roman" w:hAnsi="Times New Roman" w:cs="Times New Roman"/>
                 <w:noProof/>
                 <w:webHidden/>
-                <w:lang w:val="uk-UA"/>
               </w:rPr>
               <w:t>16</w:t>
             </w:r>
@@ -1984,7 +1913,6 @@
                 <w:rFonts w:ascii="Times New Roman" w:hAnsi="Times New Roman" w:cs="Times New Roman"/>
                 <w:noProof/>
                 <w:webHidden/>
-                <w:lang w:val="uk-UA"/>
               </w:rPr>
               <w:fldChar w:fldCharType="end"/>
             </w:r>
@@ -2002,27 +1930,34 @@
               <w:kern w:val="2"/>
               <w:sz w:val="24"/>
               <w:szCs w:val="24"/>
-              <w:lang w:val="uk-UA"/>
               <w14:ligatures w14:val="standardContextual"/>
             </w:rPr>
           </w:pPr>
-          <w:hyperlink w:anchor="_Toc219903964" w:history="1">
+          <w:hyperlink w:anchor="_Toc219907326" w:history="1">
             <w:r>
               <w:rPr>
                 <w:rStyle w:val="Hyperlink"/>
                 <w:rFonts w:ascii="Times New Roman" w:eastAsia="Times New Roman" w:hAnsi="Times New Roman" w:cs="Times New Roman"/>
                 <w:bCs/>
                 <w:noProof/>
-                <w:lang w:val="uk-UA"/>
-              </w:rPr>
-              <w:t>6. ТЕСТУВАННЯ</w:t>
+              </w:rPr>
+              <w:t>5</w:t>
+            </w:r>
+            <w:r>
+              <w:rPr>
+                <w:rStyle w:val="Hyperlink"/>
+                <w:rFonts w:ascii="Times New Roman" w:eastAsia="Times New Roman" w:hAnsi="Times New Roman" w:cs="Times New Roman"/>
+                <w:bCs/>
+                <w:noProof/>
+                <w:lang w:val="uk-UA"/>
+              </w:rPr>
+              <w:t>. ТЕСТУВАННЯ</w:t>
             </w:r>
             <w:r>
               <w:rPr>
                 <w:rFonts w:ascii="Times New Roman" w:hAnsi="Times New Roman" w:cs="Times New Roman"/>
                 <w:noProof/>
                 <w:webHidden/>
-                <w:lang w:val="uk-UA"/>
               </w:rPr>
               <w:tab/>
             </w:r>
@@ -2031,7 +1966,6 @@
                 <w:rFonts w:ascii="Times New Roman" w:hAnsi="Times New Roman" w:cs="Times New Roman"/>
                 <w:noProof/>
                 <w:webHidden/>
-                <w:lang w:val="uk-UA"/>
               </w:rPr>
               <w:fldChar w:fldCharType="begin"/>
             </w:r>
@@ -2040,16 +1974,14 @@
                 <w:rFonts w:ascii="Times New Roman" w:hAnsi="Times New Roman" w:cs="Times New Roman"/>
                 <w:noProof/>
                 <w:webHidden/>
-                <w:lang w:val="uk-UA"/>
-              </w:rPr>
-              <w:instrText xml:space="preserve"> PAGEREF _Toc219903964 \h </w:instrText>
+              </w:rPr>
+              <w:instrText xml:space="preserve"> PAGEREF _Toc219907326 \h </w:instrText>
             </w:r>
             <w:r>
               <w:rPr>
                 <w:rFonts w:ascii="Times New Roman" w:hAnsi="Times New Roman" w:cs="Times New Roman"/>
                 <w:noProof/>
                 <w:webHidden/>
-                <w:lang w:val="uk-UA"/>
               </w:rPr>
             </w:r>
             <w:r>
@@ -2057,7 +1989,6 @@
                 <w:rFonts w:ascii="Times New Roman" w:hAnsi="Times New Roman" w:cs="Times New Roman"/>
                 <w:noProof/>
                 <w:webHidden/>
-                <w:lang w:val="uk-UA"/>
               </w:rPr>
               <w:fldChar w:fldCharType="separate"/>
             </w:r>
@@ -2066,7 +1997,6 @@
                 <w:rFonts w:ascii="Times New Roman" w:hAnsi="Times New Roman" w:cs="Times New Roman"/>
                 <w:noProof/>
                 <w:webHidden/>
-                <w:lang w:val="uk-UA"/>
               </w:rPr>
               <w:t>18</w:t>
             </w:r>
@@ -2075,7 +2005,6 @@
                 <w:rFonts w:ascii="Times New Roman" w:hAnsi="Times New Roman" w:cs="Times New Roman"/>
                 <w:noProof/>
                 <w:webHidden/>
-                <w:lang w:val="uk-UA"/>
               </w:rPr>
               <w:fldChar w:fldCharType="end"/>
             </w:r>
@@ -2093,11 +2022,10 @@
               <w:kern w:val="2"/>
               <w:sz w:val="24"/>
               <w:szCs w:val="24"/>
-              <w:lang w:val="uk-UA"/>
               <w14:ligatures w14:val="standardContextual"/>
             </w:rPr>
           </w:pPr>
-          <w:hyperlink w:anchor="_Toc219903965" w:history="1">
+          <w:hyperlink w:anchor="_Toc219907327" w:history="1">
             <w:r>
               <w:rPr>
                 <w:rStyle w:val="Hyperlink"/>
@@ -2112,7 +2040,6 @@
                 <w:rFonts w:ascii="Times New Roman" w:hAnsi="Times New Roman" w:cs="Times New Roman"/>
                 <w:noProof/>
                 <w:webHidden/>
-                <w:lang w:val="uk-UA"/>
               </w:rPr>
               <w:tab/>
             </w:r>
@@ -2121,7 +2048,6 @@
                 <w:rFonts w:ascii="Times New Roman" w:hAnsi="Times New Roman" w:cs="Times New Roman"/>
                 <w:noProof/>
                 <w:webHidden/>
-                <w:lang w:val="uk-UA"/>
               </w:rPr>
               <w:fldChar w:fldCharType="begin"/>
             </w:r>
@@ -2130,16 +2056,14 @@
                 <w:rFonts w:ascii="Times New Roman" w:hAnsi="Times New Roman" w:cs="Times New Roman"/>
                 <w:noProof/>
                 <w:webHidden/>
-                <w:lang w:val="uk-UA"/>
-              </w:rPr>
-              <w:instrText xml:space="preserve"> PAGEREF _Toc219903965 \h </w:instrText>
+              </w:rPr>
+              <w:instrText xml:space="preserve"> PAGEREF _Toc219907327 \h </w:instrText>
             </w:r>
             <w:r>
               <w:rPr>
                 <w:rFonts w:ascii="Times New Roman" w:hAnsi="Times New Roman" w:cs="Times New Roman"/>
                 <w:noProof/>
                 <w:webHidden/>
-                <w:lang w:val="uk-UA"/>
               </w:rPr>
             </w:r>
             <w:r>
@@ -2147,7 +2071,6 @@
                 <w:rFonts w:ascii="Times New Roman" w:hAnsi="Times New Roman" w:cs="Times New Roman"/>
                 <w:noProof/>
                 <w:webHidden/>
-                <w:lang w:val="uk-UA"/>
               </w:rPr>
               <w:fldChar w:fldCharType="separate"/>
             </w:r>
@@ -2156,7 +2079,6 @@
                 <w:rFonts w:ascii="Times New Roman" w:hAnsi="Times New Roman" w:cs="Times New Roman"/>
                 <w:noProof/>
                 <w:webHidden/>
-                <w:lang w:val="uk-UA"/>
               </w:rPr>
               <w:t>25</w:t>
             </w:r>
@@ -2165,7 +2087,6 @@
                 <w:rFonts w:ascii="Times New Roman" w:hAnsi="Times New Roman" w:cs="Times New Roman"/>
                 <w:noProof/>
                 <w:webHidden/>
-                <w:lang w:val="uk-UA"/>
               </w:rPr>
               <w:fldChar w:fldCharType="end"/>
             </w:r>
@@ -2183,11 +2104,10 @@
               <w:kern w:val="2"/>
               <w:sz w:val="24"/>
               <w:szCs w:val="24"/>
-              <w:lang w:val="uk-UA"/>
               <w14:ligatures w14:val="standardContextual"/>
             </w:rPr>
           </w:pPr>
-          <w:hyperlink w:anchor="_Toc219903966" w:history="1">
+          <w:hyperlink w:anchor="_Toc219907328" w:history="1">
             <w:r>
               <w:rPr>
                 <w:rStyle w:val="Hyperlink"/>
@@ -2196,14 +2116,13 @@
                 <w:noProof/>
                 <w:lang w:val="uk-UA"/>
               </w:rPr>
-              <w:t>Літературні джерела</w:t>
+              <w:t>ДЖЕРЕЛА</w:t>
             </w:r>
             <w:r>
               <w:rPr>
                 <w:rFonts w:ascii="Times New Roman" w:hAnsi="Times New Roman" w:cs="Times New Roman"/>
                 <w:noProof/>
                 <w:webHidden/>
-                <w:lang w:val="uk-UA"/>
               </w:rPr>
               <w:tab/>
             </w:r>
@@ -2212,7 +2131,6 @@
                 <w:rFonts w:ascii="Times New Roman" w:hAnsi="Times New Roman" w:cs="Times New Roman"/>
                 <w:noProof/>
                 <w:webHidden/>
-                <w:lang w:val="uk-UA"/>
               </w:rPr>
               <w:fldChar w:fldCharType="begin"/>
             </w:r>
@@ -2221,16 +2139,14 @@
                 <w:rFonts w:ascii="Times New Roman" w:hAnsi="Times New Roman" w:cs="Times New Roman"/>
                 <w:noProof/>
                 <w:webHidden/>
-                <w:lang w:val="uk-UA"/>
-              </w:rPr>
-              <w:instrText xml:space="preserve"> PAGEREF _Toc219903966 \h </w:instrText>
+              </w:rPr>
+              <w:instrText xml:space="preserve"> PAGEREF _Toc219907328 \h </w:instrText>
             </w:r>
             <w:r>
               <w:rPr>
                 <w:rFonts w:ascii="Times New Roman" w:hAnsi="Times New Roman" w:cs="Times New Roman"/>
                 <w:noProof/>
                 <w:webHidden/>
-                <w:lang w:val="uk-UA"/>
               </w:rPr>
             </w:r>
             <w:r>
@@ -2238,7 +2154,6 @@
                 <w:rFonts w:ascii="Times New Roman" w:hAnsi="Times New Roman" w:cs="Times New Roman"/>
                 <w:noProof/>
                 <w:webHidden/>
-                <w:lang w:val="uk-UA"/>
               </w:rPr>
               <w:fldChar w:fldCharType="separate"/>
             </w:r>
@@ -2247,7 +2162,6 @@
                 <w:rFonts w:ascii="Times New Roman" w:hAnsi="Times New Roman" w:cs="Times New Roman"/>
                 <w:noProof/>
                 <w:webHidden/>
-                <w:lang w:val="uk-UA"/>
               </w:rPr>
               <w:t>26</w:t>
             </w:r>
@@ -2256,98 +2170,6 @@
                 <w:rFonts w:ascii="Times New Roman" w:hAnsi="Times New Roman" w:cs="Times New Roman"/>
                 <w:noProof/>
                 <w:webHidden/>
-                <w:lang w:val="uk-UA"/>
-              </w:rPr>
-              <w:fldChar w:fldCharType="end"/>
-            </w:r>
-          </w:hyperlink>
-        </w:p>
-        <w:p>
-          <w:pPr>
-            <w:pStyle w:val="TOC1"/>
-            <w:tabs>
-              <w:tab w:val="right" w:leader="dot" w:pos="9679"/>
-            </w:tabs>
-            <w:rPr>
-              <w:rFonts w:ascii="Times New Roman" w:eastAsiaTheme="minorEastAsia" w:hAnsi="Times New Roman" w:cs="Times New Roman"/>
-              <w:noProof/>
-              <w:kern w:val="2"/>
-              <w:sz w:val="24"/>
-              <w:szCs w:val="24"/>
-              <w:lang w:val="uk-UA"/>
-              <w14:ligatures w14:val="standardContextual"/>
-            </w:rPr>
-          </w:pPr>
-          <w:hyperlink w:anchor="_Toc219903967" w:history="1">
-            <w:r>
-              <w:rPr>
-                <w:rStyle w:val="Hyperlink"/>
-                <w:rFonts w:ascii="Times New Roman" w:eastAsia="Times New Roman" w:hAnsi="Times New Roman" w:cs="Times New Roman"/>
-                <w:bCs/>
-                <w:noProof/>
-                <w:lang w:val="uk-UA"/>
-              </w:rPr>
-              <w:t>Додаток А — лістинг коду</w:t>
-            </w:r>
-            <w:r>
-              <w:rPr>
-                <w:rFonts w:ascii="Times New Roman" w:hAnsi="Times New Roman" w:cs="Times New Roman"/>
-                <w:noProof/>
-                <w:webHidden/>
-                <w:lang w:val="uk-UA"/>
-              </w:rPr>
-              <w:tab/>
-            </w:r>
-            <w:r>
-              <w:rPr>
-                <w:rFonts w:ascii="Times New Roman" w:hAnsi="Times New Roman" w:cs="Times New Roman"/>
-                <w:noProof/>
-                <w:webHidden/>
-                <w:lang w:val="uk-UA"/>
-              </w:rPr>
-              <w:fldChar w:fldCharType="begin"/>
-            </w:r>
-            <w:r>
-              <w:rPr>
-                <w:rFonts w:ascii="Times New Roman" w:hAnsi="Times New Roman" w:cs="Times New Roman"/>
-                <w:noProof/>
-                <w:webHidden/>
-                <w:lang w:val="uk-UA"/>
-              </w:rPr>
-              <w:instrText xml:space="preserve"> PAGEREF _Toc219903967 \h </w:instrText>
-            </w:r>
-            <w:r>
-              <w:rPr>
-                <w:rFonts w:ascii="Times New Roman" w:hAnsi="Times New Roman" w:cs="Times New Roman"/>
-                <w:noProof/>
-                <w:webHidden/>
-                <w:lang w:val="uk-UA"/>
-              </w:rPr>
-            </w:r>
-            <w:r>
-              <w:rPr>
-                <w:rFonts w:ascii="Times New Roman" w:hAnsi="Times New Roman" w:cs="Times New Roman"/>
-                <w:noProof/>
-                <w:webHidden/>
-                <w:lang w:val="uk-UA"/>
-              </w:rPr>
-              <w:fldChar w:fldCharType="separate"/>
-            </w:r>
-            <w:r>
-              <w:rPr>
-                <w:rFonts w:ascii="Times New Roman" w:hAnsi="Times New Roman" w:cs="Times New Roman"/>
-                <w:noProof/>
-                <w:webHidden/>
-                <w:lang w:val="uk-UA"/>
-              </w:rPr>
-              <w:t>27</w:t>
-            </w:r>
-            <w:r>
-              <w:rPr>
-                <w:rFonts w:ascii="Times New Roman" w:hAnsi="Times New Roman" w:cs="Times New Roman"/>
-                <w:noProof/>
-                <w:webHidden/>
-                <w:lang w:val="uk-UA"/>
               </w:rPr>
               <w:fldChar w:fldCharType="end"/>
             </w:r>
@@ -2402,7 +2224,7 @@
           <w:lang w:val="uk-UA"/>
         </w:rPr>
       </w:pPr>
-      <w:bookmarkStart w:id="0" w:name="_Toc219903950"/>
+      <w:bookmarkStart w:id="0" w:name="_Toc219907312"/>
       <w:r>
         <w:rPr>
           <w:bCs/>
@@ -2552,7 +2374,7 @@
           <w:lang w:val="uk-UA"/>
         </w:rPr>
       </w:pPr>
-      <w:bookmarkStart w:id="1" w:name="_Toc219903951"/>
+      <w:bookmarkStart w:id="1" w:name="_Toc219907313"/>
       <w:r>
         <w:rPr>
           <w:lang w:val="uk-UA"/>
@@ -2570,7 +2392,7 @@
           <w:lang w:val="uk-UA"/>
         </w:rPr>
       </w:pPr>
-      <w:bookmarkStart w:id="2" w:name="_Toc219903952"/>
+      <w:bookmarkStart w:id="2" w:name="_Toc219907314"/>
       <w:r>
         <w:rPr>
           <w:lang w:val="uk-UA"/>
@@ -2730,7 +2552,7 @@
           <w:lang w:val="uk-UA"/>
         </w:rPr>
       </w:pPr>
-      <w:bookmarkStart w:id="3" w:name="_Toc219903953"/>
+      <w:bookmarkStart w:id="3" w:name="_Toc219907315"/>
       <w:r>
         <w:rPr>
           <w:lang w:val="uk-UA"/>
@@ -2848,7 +2670,7 @@
           <w:lang w:val="uk-UA"/>
         </w:rPr>
       </w:pPr>
-      <w:bookmarkStart w:id="4" w:name="_Toc219903954"/>
+      <w:bookmarkStart w:id="4" w:name="_Toc219907316"/>
       <w:r>
         <w:rPr>
           <w:rFonts w:eastAsia="Times New Roman"/>
@@ -3223,7 +3045,7 @@
           <w:lang w:val="uk-UA"/>
         </w:rPr>
       </w:pPr>
-      <w:bookmarkStart w:id="5" w:name="_Toc219903955"/>
+      <w:bookmarkStart w:id="5" w:name="_Toc219907317"/>
       <w:r>
         <w:rPr>
           <w:lang w:val="uk-UA"/>
@@ -3331,7 +3153,7 @@
           <w:lang w:val="uk-UA"/>
         </w:rPr>
       </w:pPr>
-      <w:bookmarkStart w:id="6" w:name="_Toc219903956"/>
+      <w:bookmarkStart w:id="6" w:name="_Toc219907318"/>
       <w:r>
         <w:rPr>
           <w:rFonts w:eastAsia="Times New Roman"/>
@@ -3351,7 +3173,7 @@
           <w:lang w:val="uk-UA"/>
         </w:rPr>
       </w:pPr>
-      <w:bookmarkStart w:id="7" w:name="_Toc219903957"/>
+      <w:bookmarkStart w:id="7" w:name="_Toc219907319"/>
       <w:r>
         <w:rPr>
           <w:rFonts w:eastAsia="Times New Roman"/>
@@ -4016,7 +3838,7 @@
           <w:lang w:val="uk-UA"/>
         </w:rPr>
       </w:pPr>
-      <w:bookmarkStart w:id="8" w:name="_Toc219903958"/>
+      <w:bookmarkStart w:id="8" w:name="_Toc219907320"/>
       <w:r>
         <w:rPr>
           <w:rFonts w:eastAsia="Times New Roman"/>
@@ -4479,7 +4301,7 @@
           <w:lang w:val="uk-UA"/>
         </w:rPr>
       </w:pPr>
-      <w:bookmarkStart w:id="9" w:name="_Toc219903959"/>
+      <w:bookmarkStart w:id="9" w:name="_Toc219907321"/>
       <w:r>
         <w:rPr>
           <w:rFonts w:eastAsia="Times New Roman"/>
@@ -4962,7 +4784,7 @@
           <w:lang w:val="uk-UA"/>
         </w:rPr>
       </w:pPr>
-      <w:bookmarkStart w:id="10" w:name="_Toc219903960"/>
+      <w:bookmarkStart w:id="10" w:name="_Toc219907322"/>
       <w:r>
         <w:rPr>
           <w:rFonts w:eastAsia="Times New Roman"/>
@@ -5178,7 +5000,7 @@
           <w:lang w:val="uk-UA"/>
         </w:rPr>
       </w:pPr>
-      <w:bookmarkStart w:id="11" w:name="_Toc219903961"/>
+      <w:bookmarkStart w:id="11" w:name="_Toc219907323"/>
       <w:r>
         <w:rPr>
           <w:rFonts w:eastAsia="Times New Roman"/>
@@ -5417,7 +5239,7 @@
           <w:lang w:val="uk-UA"/>
         </w:rPr>
       </w:pPr>
-      <w:bookmarkStart w:id="12" w:name="_Toc219903962"/>
+      <w:bookmarkStart w:id="12" w:name="_Toc219907324"/>
       <w:r>
         <w:rPr>
           <w:rFonts w:eastAsia="Times New Roman"/>
@@ -6160,7 +5982,7 @@
         </w:rPr>
         <w:br w:type="page"/>
       </w:r>
-      <w:bookmarkStart w:id="13" w:name="_Toc219903963"/>
+      <w:bookmarkStart w:id="13" w:name="_Toc219907325"/>
       <w:r>
         <w:rPr>
           <w:rStyle w:val="Heading1Char"/>
@@ -6727,7 +6549,7 @@
           <w:lang w:val="uk-UA"/>
         </w:rPr>
       </w:pPr>
-      <w:bookmarkStart w:id="14" w:name="_Toc219903964"/>
+      <w:bookmarkStart w:id="14" w:name="_Toc219907326"/>
       <w:r>
         <w:rPr>
           <w:rFonts w:eastAsia="Times New Roman" w:cs="Times New Roman"/>
@@ -12487,7 +12309,7 @@
           <w:lang w:val="uk-UA"/>
         </w:rPr>
       </w:pPr>
-      <w:bookmarkStart w:id="15" w:name="_Toc219903965"/>
+      <w:bookmarkStart w:id="15" w:name="_Toc219907327"/>
       <w:r>
         <w:rPr>
           <w:lang w:val="uk-UA"/>
@@ -12610,7 +12432,6 @@
         <w:pStyle w:val="Heading1"/>
         <w:rPr>
           <w:rFonts w:eastAsia="Times New Roman" w:cs="Times New Roman"/>
-          <w:b w:val="0"/>
           <w:bCs/>
           <w:color w:val="000000" w:themeColor="text1"/>
           <w:sz w:val="28"/>
@@ -12618,7 +12439,7 @@
           <w:lang w:val="uk-UA"/>
         </w:rPr>
       </w:pPr>
-      <w:bookmarkStart w:id="16" w:name="_Toc219903966"/>
+      <w:bookmarkStart w:id="16" w:name="_Toc219907328"/>
       <w:r>
         <w:rPr>
           <w:rFonts w:eastAsia="Times New Roman" w:cs="Times New Roman"/>
@@ -12629,7 +12450,7 @@
           <w:lang w:val="uk-UA"/>
         </w:rPr>
         <w:lastRenderedPageBreak/>
-        <w:t>Літературні джерела</w:t>
+        <w:t>ДЖЕРЕЛА</w:t>
       </w:r>
       <w:bookmarkEnd w:id="16"/>
     </w:p>
@@ -12645,7 +12466,7 @@
         <w:pStyle w:val="ListParagraph"/>
         <w:numPr>
           <w:ilvl w:val="0"/>
-          <w:numId w:val="7"/>
+          <w:numId w:val="51"/>
         </w:numPr>
         <w:spacing w:after="0" w:line="360" w:lineRule="auto"/>
         <w:jc w:val="both"/>
@@ -12653,55 +12474,25 @@
           <w:rFonts w:ascii="Times New Roman" w:eastAsia="Times New Roman" w:hAnsi="Times New Roman" w:cs="Times New Roman"/>
           <w:sz w:val="28"/>
           <w:szCs w:val="28"/>
-          <w:lang w:val="uk-UA"/>
-        </w:rPr>
-      </w:pPr>
-      <w:r>
-        <w:rPr>
-          <w:rFonts w:ascii="Times New Roman" w:eastAsia="Times New Roman" w:hAnsi="Times New Roman" w:cs="Times New Roman"/>
-          <w:sz w:val="28"/>
-          <w:szCs w:val="28"/>
-          <w:lang w:val="uk-UA"/>
-        </w:rPr>
-        <w:t>Вікіпедія, «</w:t>
-      </w:r>
-      <w:r>
-        <w:rPr>
-          <w:rFonts w:ascii="Times New Roman" w:eastAsia="Times New Roman" w:hAnsi="Times New Roman" w:cs="Times New Roman"/>
-          <w:sz w:val="28"/>
-          <w:szCs w:val="28"/>
-          <w:lang w:val="uk-UA"/>
-        </w:rPr>
-        <w:t>Інвертований індекс</w:t>
-      </w:r>
-      <w:r>
-        <w:rPr>
-          <w:rFonts w:ascii="Times New Roman" w:eastAsia="Times New Roman" w:hAnsi="Times New Roman" w:cs="Times New Roman"/>
-          <w:sz w:val="28"/>
-          <w:szCs w:val="28"/>
-          <w:lang w:val="uk-UA"/>
-        </w:rPr>
-        <w:t>». URL:</w:t>
-      </w:r>
-      <w:r>
-        <w:rPr>
-          <w:rFonts w:ascii="Times New Roman" w:eastAsia="Times New Roman" w:hAnsi="Times New Roman" w:cs="Times New Roman"/>
-          <w:sz w:val="28"/>
-          <w:szCs w:val="28"/>
-          <w:lang w:val="uk-UA"/>
-        </w:rPr>
-        <w:t xml:space="preserve"> </w:t>
-      </w:r>
-      <w:hyperlink r:id="rId32" w:anchor=":~:text=%D0%86%D0%BD%D0%B2%D0%B5%D1%80%D1%82%D0%BE%D0%B2%D0%B0%D0%BD%D0%B8%D0%B9%20%D1%96%D0%BD%D0%B4%D0%B5%D0%BA%D1%81%20%E2%80%94%20%D1%86%D0%B5%20%D0%BD%D0%B0%D0%B9%D0%BF%D0%BE%D0%BF%D1%83%D0%BB%D1%8F%D1%80%D0%BD%D1%96%D1%88%D0%B0%20%D1%81%D1%82%D1%80%D1%83%D0%BA%D1%82%D1%83%D1%80%D0%B0,%D1%8F%D0%BA%D0%B0%20%D0%B2%D0%B8%D0%BA%D0%BE%D1%80%D0%B8%D1%81%D1%82%D0%BE%D0%B2%D1%83%D1%94%D1%82%D1%8C%D1%81%D1%8F%20%D0%B2%20%D1%96%D0%BD%D1%84%D0%BE%D1%80%D0%BC%D0%B0%D1%86%D1%96%D0%B9%D0%BD%D0%BE%D0%BC%D1%83%20%D0%BF%D0%BE%D1%88%D1%83%D0%BA%D1%83." w:history="1">
+        </w:rPr>
+      </w:pPr>
+      <w:r>
+        <w:rPr>
+          <w:rFonts w:ascii="Times New Roman" w:eastAsia="Times New Roman" w:hAnsi="Times New Roman" w:cs="Times New Roman"/>
+          <w:sz w:val="28"/>
+          <w:szCs w:val="28"/>
+        </w:rPr>
+        <w:t xml:space="preserve">Manning C., Raghavan P., Schütze H. </w:t>
+      </w:r>
+      <w:hyperlink r:id="rId32" w:history="1">
         <w:r>
           <w:rPr>
             <w:rStyle w:val="Hyperlink"/>
             <w:rFonts w:ascii="Times New Roman" w:eastAsia="Times New Roman" w:hAnsi="Times New Roman" w:cs="Times New Roman"/>
             <w:sz w:val="28"/>
             <w:szCs w:val="28"/>
-            <w:lang w:val="uk-UA"/>
           </w:rPr>
-          <w:t>Посилання</w:t>
+          <w:t>Introduction to Information Retrieval</w:t>
         </w:r>
       </w:hyperlink>
       <w:r>
@@ -12709,9 +12500,8 @@
           <w:rFonts w:ascii="Times New Roman" w:eastAsia="Times New Roman" w:hAnsi="Times New Roman" w:cs="Times New Roman"/>
           <w:sz w:val="28"/>
           <w:szCs w:val="28"/>
-          <w:lang w:val="uk-UA"/>
-        </w:rPr>
-        <w:t>.</w:t>
+        </w:rPr>
+        <w:t xml:space="preserve">. Cambridge University Press, 2008. </w:t>
       </w:r>
     </w:p>
     <w:p>
@@ -12719,7 +12509,7 @@
         <w:pStyle w:val="ListParagraph"/>
         <w:numPr>
           <w:ilvl w:val="0"/>
-          <w:numId w:val="7"/>
+          <w:numId w:val="51"/>
         </w:numPr>
         <w:spacing w:after="0" w:line="360" w:lineRule="auto"/>
         <w:jc w:val="both"/>
@@ -12727,17 +12517,15 @@
           <w:rFonts w:ascii="Times New Roman" w:eastAsia="Times New Roman" w:hAnsi="Times New Roman" w:cs="Times New Roman"/>
           <w:sz w:val="28"/>
           <w:szCs w:val="28"/>
-          <w:lang w:val="uk-UA"/>
-        </w:rPr>
-      </w:pPr>
-      <w:r>
-        <w:rPr>
-          <w:rFonts w:ascii="Times New Roman" w:eastAsia="Times New Roman" w:hAnsi="Times New Roman" w:cs="Times New Roman"/>
-          <w:sz w:val="28"/>
-          <w:szCs w:val="28"/>
-          <w:lang w:val="uk-UA"/>
-        </w:rPr>
-        <w:t xml:space="preserve">UML діаграми, JetBrains. URL: </w:t>
+        </w:rPr>
+      </w:pPr>
+      <w:r>
+        <w:rPr>
+          <w:rFonts w:ascii="Times New Roman" w:eastAsia="Times New Roman" w:hAnsi="Times New Roman" w:cs="Times New Roman"/>
+          <w:sz w:val="28"/>
+          <w:szCs w:val="28"/>
+        </w:rPr>
+        <w:t xml:space="preserve">Williams A. C++ </w:t>
       </w:r>
       <w:hyperlink r:id="rId33" w:history="1">
         <w:r>
@@ -12746,9 +12534,8 @@
             <w:rFonts w:ascii="Times New Roman" w:eastAsia="Times New Roman" w:hAnsi="Times New Roman" w:cs="Times New Roman"/>
             <w:sz w:val="28"/>
             <w:szCs w:val="28"/>
-            <w:lang w:val="uk-UA"/>
           </w:rPr>
-          <w:t>Посилання</w:t>
+          <w:t>Concurrency in Action</w:t>
         </w:r>
       </w:hyperlink>
       <w:r>
@@ -12756,9 +12543,8 @@
           <w:rFonts w:ascii="Times New Roman" w:eastAsia="Times New Roman" w:hAnsi="Times New Roman" w:cs="Times New Roman"/>
           <w:sz w:val="28"/>
           <w:szCs w:val="28"/>
-          <w:lang w:val="uk-UA"/>
-        </w:rPr>
-        <w:t>.</w:t>
+        </w:rPr>
+        <w:t xml:space="preserve"> (Second Edition). Manning Publications, 2019. </w:t>
       </w:r>
     </w:p>
     <w:p>
@@ -12766,7 +12552,7 @@
         <w:pStyle w:val="ListParagraph"/>
         <w:numPr>
           <w:ilvl w:val="0"/>
-          <w:numId w:val="7"/>
+          <w:numId w:val="51"/>
         </w:numPr>
         <w:spacing w:after="0" w:line="360" w:lineRule="auto"/>
         <w:jc w:val="both"/>
@@ -12774,17 +12560,51 @@
           <w:rFonts w:ascii="Times New Roman" w:eastAsia="Times New Roman" w:hAnsi="Times New Roman" w:cs="Times New Roman"/>
           <w:sz w:val="28"/>
           <w:szCs w:val="28"/>
-          <w:lang w:val="uk-UA"/>
-        </w:rPr>
-      </w:pPr>
-      <w:r>
-        <w:rPr>
-          <w:rFonts w:ascii="Times New Roman" w:eastAsia="Times New Roman" w:hAnsi="Times New Roman" w:cs="Times New Roman"/>
-          <w:sz w:val="28"/>
-          <w:szCs w:val="28"/>
-          <w:lang w:val="uk-UA"/>
-        </w:rPr>
-        <w:t xml:space="preserve">Встановлення С++ компілятора. URL: </w:t>
+        </w:rPr>
+      </w:pPr>
+      <w:r>
+        <w:rPr>
+          <w:rFonts w:ascii="Times New Roman" w:eastAsia="Times New Roman" w:hAnsi="Times New Roman" w:cs="Times New Roman"/>
+          <w:sz w:val="28"/>
+          <w:szCs w:val="28"/>
+        </w:rPr>
+        <w:t xml:space="preserve">Goetz B., </w:t>
+      </w:r>
+      <w:proofErr w:type="spellStart"/>
+      <w:r>
+        <w:rPr>
+          <w:rFonts w:ascii="Times New Roman" w:eastAsia="Times New Roman" w:hAnsi="Times New Roman" w:cs="Times New Roman"/>
+          <w:sz w:val="28"/>
+          <w:szCs w:val="28"/>
+        </w:rPr>
+        <w:t>Peierls</w:t>
+      </w:r>
+      <w:proofErr w:type="spellEnd"/>
+      <w:r>
+        <w:rPr>
+          <w:rFonts w:ascii="Times New Roman" w:eastAsia="Times New Roman" w:hAnsi="Times New Roman" w:cs="Times New Roman"/>
+          <w:sz w:val="28"/>
+          <w:szCs w:val="28"/>
+        </w:rPr>
+        <w:t xml:space="preserve"> T., Bloch J., </w:t>
+      </w:r>
+      <w:proofErr w:type="spellStart"/>
+      <w:r>
+        <w:rPr>
+          <w:rFonts w:ascii="Times New Roman" w:eastAsia="Times New Roman" w:hAnsi="Times New Roman" w:cs="Times New Roman"/>
+          <w:sz w:val="28"/>
+          <w:szCs w:val="28"/>
+        </w:rPr>
+        <w:t>Bowbeer</w:t>
+      </w:r>
+      <w:proofErr w:type="spellEnd"/>
+      <w:r>
+        <w:rPr>
+          <w:rFonts w:ascii="Times New Roman" w:eastAsia="Times New Roman" w:hAnsi="Times New Roman" w:cs="Times New Roman"/>
+          <w:sz w:val="28"/>
+          <w:szCs w:val="28"/>
+        </w:rPr>
+        <w:t xml:space="preserve"> J., Holmes D., Lea D</w:t>
       </w:r>
       <w:hyperlink r:id="rId34" w:history="1">
         <w:r>
@@ -12793,9 +12613,8 @@
             <w:rFonts w:ascii="Times New Roman" w:eastAsia="Times New Roman" w:hAnsi="Times New Roman" w:cs="Times New Roman"/>
             <w:sz w:val="28"/>
             <w:szCs w:val="28"/>
-            <w:lang w:val="uk-UA"/>
           </w:rPr>
-          <w:t>Посилання</w:t>
+          <w:t>. Java Concurrency in Practice</w:t>
         </w:r>
       </w:hyperlink>
       <w:r>
@@ -12803,9 +12622,8 @@
           <w:rFonts w:ascii="Times New Roman" w:eastAsia="Times New Roman" w:hAnsi="Times New Roman" w:cs="Times New Roman"/>
           <w:sz w:val="28"/>
           <w:szCs w:val="28"/>
-          <w:lang w:val="uk-UA"/>
-        </w:rPr>
-        <w:t>.</w:t>
+        </w:rPr>
+        <w:t xml:space="preserve">. Addison-Wesley (Pearson), 2006. </w:t>
       </w:r>
     </w:p>
     <w:p>
@@ -12813,7 +12631,7 @@
         <w:pStyle w:val="ListParagraph"/>
         <w:numPr>
           <w:ilvl w:val="0"/>
-          <w:numId w:val="7"/>
+          <w:numId w:val="51"/>
         </w:numPr>
         <w:spacing w:after="0" w:line="360" w:lineRule="auto"/>
         <w:jc w:val="both"/>
@@ -12821,17 +12639,15 @@
           <w:rFonts w:ascii="Times New Roman" w:eastAsia="Times New Roman" w:hAnsi="Times New Roman" w:cs="Times New Roman"/>
           <w:sz w:val="28"/>
           <w:szCs w:val="28"/>
-          <w:lang w:val="uk-UA"/>
-        </w:rPr>
-      </w:pPr>
-      <w:r>
-        <w:rPr>
-          <w:rFonts w:ascii="Times New Roman" w:eastAsia="Times New Roman" w:hAnsi="Times New Roman" w:cs="Times New Roman"/>
-          <w:sz w:val="28"/>
-          <w:szCs w:val="28"/>
-          <w:lang w:val="uk-UA"/>
-        </w:rPr>
-        <w:t xml:space="preserve">Locust Documentation. URL: </w:t>
+        </w:rPr>
+      </w:pPr>
+      <w:r>
+        <w:rPr>
+          <w:rFonts w:ascii="Times New Roman" w:eastAsia="Times New Roman" w:hAnsi="Times New Roman" w:cs="Times New Roman"/>
+          <w:sz w:val="28"/>
+          <w:szCs w:val="28"/>
+        </w:rPr>
+        <w:t xml:space="preserve">RFC Editor. </w:t>
       </w:r>
       <w:hyperlink r:id="rId35" w:history="1">
         <w:r>
@@ -12840,9 +12656,8 @@
             <w:rFonts w:ascii="Times New Roman" w:eastAsia="Times New Roman" w:hAnsi="Times New Roman" w:cs="Times New Roman"/>
             <w:sz w:val="28"/>
             <w:szCs w:val="28"/>
-            <w:lang w:val="uk-UA"/>
           </w:rPr>
-          <w:t>Посилання</w:t>
+          <w:t>RFC 9110: HTTP Semantics</w:t>
         </w:r>
       </w:hyperlink>
       <w:r>
@@ -12850,311 +12665,23 @@
           <w:rFonts w:ascii="Times New Roman" w:eastAsia="Times New Roman" w:hAnsi="Times New Roman" w:cs="Times New Roman"/>
           <w:sz w:val="28"/>
           <w:szCs w:val="28"/>
-          <w:lang w:val="uk-UA"/>
-        </w:rPr>
-        <w:t>.</w:t>
-      </w:r>
-    </w:p>
-    <w:p>
-      <w:pPr>
-        <w:pStyle w:val="ListParagraph"/>
-        <w:numPr>
-          <w:ilvl w:val="0"/>
-          <w:numId w:val="7"/>
-        </w:numPr>
+        </w:rPr>
+        <w:t xml:space="preserve"> (IETF), 2022.</w:t>
+      </w:r>
+    </w:p>
+    <w:p>
+      <w:pPr>
         <w:spacing w:after="0" w:line="360" w:lineRule="auto"/>
         <w:jc w:val="both"/>
         <w:rPr>
           <w:rFonts w:ascii="Times New Roman" w:eastAsia="Times New Roman" w:hAnsi="Times New Roman" w:cs="Times New Roman"/>
           <w:sz w:val="28"/>
           <w:szCs w:val="28"/>
-          <w:lang w:val="uk-UA"/>
-        </w:rPr>
-      </w:pPr>
-      <w:r>
-        <w:rPr>
-          <w:rFonts w:ascii="Times New Roman" w:eastAsia="Times New Roman" w:hAnsi="Times New Roman" w:cs="Times New Roman"/>
-          <w:sz w:val="28"/>
-          <w:szCs w:val="28"/>
-          <w:lang w:val="uk-UA"/>
-        </w:rPr>
-        <w:t xml:space="preserve">Документація по коду С++. URL: </w:t>
-      </w:r>
-      <w:hyperlink r:id="rId36" w:history="1">
-        <w:r>
-          <w:rPr>
-            <w:rStyle w:val="Hyperlink"/>
-            <w:rFonts w:ascii="Times New Roman" w:eastAsia="Times New Roman" w:hAnsi="Times New Roman" w:cs="Times New Roman"/>
-            <w:sz w:val="28"/>
-            <w:szCs w:val="28"/>
-            <w:lang w:val="uk-UA"/>
-          </w:rPr>
-          <w:t>Посилання</w:t>
-        </w:r>
-      </w:hyperlink>
-      <w:r>
-        <w:rPr>
-          <w:rFonts w:ascii="Times New Roman" w:eastAsia="Times New Roman" w:hAnsi="Times New Roman" w:cs="Times New Roman"/>
-          <w:sz w:val="28"/>
-          <w:szCs w:val="28"/>
-          <w:lang w:val="uk-UA"/>
-        </w:rPr>
-        <w:t>.</w:t>
-      </w:r>
-    </w:p>
-    <w:p>
-      <w:pPr>
-        <w:pStyle w:val="ListParagraph"/>
-        <w:numPr>
-          <w:ilvl w:val="0"/>
-          <w:numId w:val="7"/>
-        </w:numPr>
-        <w:spacing w:after="0" w:line="360" w:lineRule="auto"/>
-        <w:jc w:val="both"/>
-        <w:rPr>
-          <w:rFonts w:ascii="Times New Roman" w:eastAsia="Times New Roman" w:hAnsi="Times New Roman" w:cs="Times New Roman"/>
-          <w:sz w:val="28"/>
-          <w:szCs w:val="28"/>
-          <w:lang w:val="uk-UA"/>
-        </w:rPr>
-      </w:pPr>
-      <w:r>
-        <w:rPr>
-          <w:rFonts w:ascii="Times New Roman" w:eastAsia="Times New Roman" w:hAnsi="Times New Roman" w:cs="Times New Roman"/>
-          <w:sz w:val="28"/>
-          <w:szCs w:val="28"/>
-          <w:lang w:val="uk-UA"/>
-        </w:rPr>
-        <w:t xml:space="preserve">Github, синтаксис ReadMe. URL: </w:t>
-      </w:r>
-      <w:hyperlink r:id="rId37" w:history="1">
-        <w:r>
-          <w:rPr>
-            <w:rStyle w:val="Hyperlink"/>
-            <w:rFonts w:ascii="Times New Roman" w:eastAsia="Times New Roman" w:hAnsi="Times New Roman" w:cs="Times New Roman"/>
-            <w:sz w:val="28"/>
-            <w:szCs w:val="28"/>
-            <w:lang w:val="uk-UA"/>
-          </w:rPr>
-          <w:t>Посилання</w:t>
-        </w:r>
-      </w:hyperlink>
-      <w:r>
-        <w:rPr>
-          <w:rFonts w:ascii="Times New Roman" w:eastAsia="Times New Roman" w:hAnsi="Times New Roman" w:cs="Times New Roman"/>
-          <w:sz w:val="28"/>
-          <w:szCs w:val="28"/>
-          <w:lang w:val="uk-UA"/>
-        </w:rPr>
-        <w:t>.</w:t>
-      </w:r>
-    </w:p>
-    <w:p>
-      <w:pPr>
-        <w:pStyle w:val="ListParagraph"/>
-        <w:numPr>
-          <w:ilvl w:val="0"/>
-          <w:numId w:val="7"/>
-        </w:numPr>
-        <w:spacing w:after="0" w:line="360" w:lineRule="auto"/>
-        <w:jc w:val="both"/>
-        <w:rPr>
-          <w:rFonts w:ascii="Times New Roman" w:eastAsia="Times New Roman" w:hAnsi="Times New Roman" w:cs="Times New Roman"/>
-          <w:sz w:val="28"/>
-          <w:szCs w:val="28"/>
-          <w:lang w:val="uk-UA"/>
-        </w:rPr>
-      </w:pPr>
-      <w:r>
-        <w:rPr>
-          <w:rFonts w:ascii="Times New Roman" w:eastAsia="Times New Roman" w:hAnsi="Times New Roman" w:cs="Times New Roman"/>
-          <w:sz w:val="28"/>
-          <w:szCs w:val="28"/>
-          <w:lang w:val="uk-UA"/>
-        </w:rPr>
-        <w:t xml:space="preserve">Коміти в Github. URL: </w:t>
-      </w:r>
-      <w:hyperlink r:id="rId38" w:history="1">
-        <w:r>
-          <w:rPr>
-            <w:rStyle w:val="Hyperlink"/>
-            <w:rFonts w:ascii="Times New Roman" w:eastAsia="Times New Roman" w:hAnsi="Times New Roman" w:cs="Times New Roman"/>
-            <w:sz w:val="28"/>
-            <w:szCs w:val="28"/>
-            <w:lang w:val="uk-UA"/>
-          </w:rPr>
-          <w:t>Посилання</w:t>
-        </w:r>
-      </w:hyperlink>
-      <w:r>
-        <w:rPr>
-          <w:rFonts w:ascii="Times New Roman" w:eastAsia="Times New Roman" w:hAnsi="Times New Roman" w:cs="Times New Roman"/>
-          <w:sz w:val="28"/>
-          <w:szCs w:val="28"/>
-          <w:lang w:val="uk-UA"/>
-        </w:rPr>
-        <w:t>.</w:t>
-      </w:r>
-    </w:p>
-    <w:p>
-      <w:pPr>
-        <w:pStyle w:val="ListParagraph"/>
-        <w:numPr>
-          <w:ilvl w:val="0"/>
-          <w:numId w:val="7"/>
-        </w:numPr>
-        <w:spacing w:after="0" w:line="360" w:lineRule="auto"/>
-        <w:jc w:val="both"/>
-        <w:rPr>
-          <w:rFonts w:ascii="Times New Roman" w:eastAsia="Times New Roman" w:hAnsi="Times New Roman" w:cs="Times New Roman"/>
-          <w:sz w:val="28"/>
-          <w:szCs w:val="28"/>
-          <w:lang w:val="uk-UA"/>
-        </w:rPr>
-      </w:pPr>
-      <w:r>
-        <w:rPr>
-          <w:rFonts w:ascii="Times New Roman" w:eastAsia="Times New Roman" w:hAnsi="Times New Roman" w:cs="Times New Roman"/>
-          <w:sz w:val="28"/>
-          <w:szCs w:val="28"/>
-          <w:lang w:val="uk-UA"/>
-        </w:rPr>
-        <w:t xml:space="preserve">Смайлики в Github. URL: </w:t>
-      </w:r>
-      <w:hyperlink r:id="rId39" w:history="1">
-        <w:r>
-          <w:rPr>
-            <w:rStyle w:val="Hyperlink"/>
-            <w:rFonts w:ascii="Times New Roman" w:eastAsia="Times New Roman" w:hAnsi="Times New Roman" w:cs="Times New Roman"/>
-            <w:sz w:val="28"/>
-            <w:szCs w:val="28"/>
-            <w:lang w:val="uk-UA"/>
-          </w:rPr>
-          <w:t>Посилання</w:t>
-        </w:r>
-      </w:hyperlink>
-      <w:r>
-        <w:rPr>
-          <w:rFonts w:ascii="Times New Roman" w:eastAsia="Times New Roman" w:hAnsi="Times New Roman" w:cs="Times New Roman"/>
-          <w:sz w:val="28"/>
-          <w:szCs w:val="28"/>
-          <w:lang w:val="uk-UA"/>
-        </w:rPr>
-        <w:t>.</w:t>
-      </w:r>
-    </w:p>
-    <w:p>
-      <w:pPr>
-        <w:pStyle w:val="ListParagraph"/>
-        <w:numPr>
-          <w:ilvl w:val="0"/>
-          <w:numId w:val="7"/>
-        </w:numPr>
-        <w:spacing w:after="0" w:line="360" w:lineRule="auto"/>
-        <w:jc w:val="both"/>
-        <w:rPr>
-          <w:rFonts w:ascii="Times New Roman" w:eastAsia="Times New Roman" w:hAnsi="Times New Roman" w:cs="Times New Roman"/>
-          <w:sz w:val="28"/>
-          <w:szCs w:val="28"/>
-          <w:lang w:val="uk-UA"/>
-        </w:rPr>
-      </w:pPr>
-      <w:r>
-        <w:rPr>
-          <w:rFonts w:ascii="Times New Roman" w:eastAsia="Times New Roman" w:hAnsi="Times New Roman" w:cs="Times New Roman"/>
-          <w:sz w:val="28"/>
-          <w:szCs w:val="28"/>
-          <w:lang w:val="uk-UA"/>
-        </w:rPr>
-        <w:br w:type="page"/>
-      </w:r>
-    </w:p>
-    <w:p>
-      <w:pPr>
-        <w:pStyle w:val="Heading1"/>
-        <w:rPr>
-          <w:rFonts w:eastAsia="Times New Roman" w:cs="Times New Roman"/>
-          <w:b w:val="0"/>
-          <w:bCs/>
-          <w:color w:val="000000" w:themeColor="text1"/>
-          <w:sz w:val="28"/>
-          <w:szCs w:val="28"/>
-          <w:lang w:val="uk-UA"/>
-        </w:rPr>
-      </w:pPr>
-      <w:bookmarkStart w:id="17" w:name="_Toc219903967"/>
-      <w:r>
-        <w:rPr>
-          <w:rFonts w:eastAsia="Times New Roman" w:cs="Times New Roman"/>
-          <w:bCs/>
-          <w:color w:val="000000" w:themeColor="text1"/>
-          <w:sz w:val="28"/>
-          <w:szCs w:val="28"/>
-          <w:lang w:val="uk-UA"/>
-        </w:rPr>
-        <w:lastRenderedPageBreak/>
-        <w:t>Додаток А — лістинг коду</w:t>
-      </w:r>
-      <w:bookmarkEnd w:id="17"/>
-    </w:p>
-    <w:p>
-      <w:pPr>
-        <w:spacing w:after="0" w:line="360" w:lineRule="auto"/>
-        <w:ind w:firstLine="720"/>
-        <w:jc w:val="both"/>
-        <w:rPr>
-          <w:rFonts w:ascii="Times New Roman" w:eastAsia="Times New Roman" w:hAnsi="Times New Roman" w:cs="Times New Roman"/>
-          <w:sz w:val="28"/>
-          <w:szCs w:val="28"/>
-          <w:lang w:val="uk-UA"/>
-        </w:rPr>
-      </w:pPr>
-    </w:p>
-    <w:p>
-      <w:pPr>
-        <w:spacing w:after="0" w:line="360" w:lineRule="auto"/>
-        <w:ind w:firstLine="720"/>
-        <w:jc w:val="both"/>
-        <w:rPr>
-          <w:rFonts w:ascii="Times New Roman" w:eastAsia="Times New Roman" w:hAnsi="Times New Roman" w:cs="Times New Roman"/>
-          <w:sz w:val="28"/>
-          <w:szCs w:val="28"/>
-          <w:lang w:val="uk-UA"/>
-        </w:rPr>
-      </w:pPr>
-      <w:r>
-        <w:rPr>
-          <w:rFonts w:ascii="Times New Roman" w:eastAsia="Times New Roman" w:hAnsi="Times New Roman" w:cs="Times New Roman"/>
-          <w:sz w:val="28"/>
-          <w:szCs w:val="28"/>
-          <w:lang w:val="uk-UA"/>
-        </w:rPr>
-        <w:t xml:space="preserve">Код розміщено у Github за </w:t>
-      </w:r>
-      <w:hyperlink r:id="rId40" w:history="1">
-        <w:r>
-          <w:rPr>
-            <w:rStyle w:val="Hyperlink"/>
-            <w:rFonts w:ascii="Times New Roman" w:eastAsia="Times New Roman" w:hAnsi="Times New Roman" w:cs="Times New Roman"/>
-            <w:sz w:val="28"/>
-            <w:szCs w:val="28"/>
-            <w:lang w:val="uk-UA"/>
-          </w:rPr>
-          <w:t>посиланням</w:t>
-        </w:r>
-      </w:hyperlink>
-      <w:r>
-        <w:rPr>
-          <w:rFonts w:ascii="Times New Roman" w:eastAsia="Times New Roman" w:hAnsi="Times New Roman" w:cs="Times New Roman"/>
-          <w:sz w:val="28"/>
-          <w:szCs w:val="28"/>
-          <w:lang w:val="uk-UA"/>
-        </w:rPr>
-        <w:t>.</w:t>
-      </w:r>
+        </w:rPr>
+      </w:pPr>
     </w:p>
     <w:sectPr>
-      <w:headerReference w:type="default" r:id="rId41"/>
+      <w:headerReference w:type="default" r:id="rId36"/>
       <w:pgSz w:w="12240" w:h="15840"/>
       <w:pgMar w:top="1134" w:right="850" w:bottom="1134" w:left="1701" w:header="708" w:footer="708" w:gutter="0"/>
       <w:cols w:space="708"/>
@@ -13937,6 +13464,119 @@
     </w:lvl>
   </w:abstractNum>
   <w:abstractNum w:abstractNumId="6" w15:restartNumberingAfterBreak="0">
+    <w:nsid w:val="113C55DC"/>
+    <w:multiLevelType w:val="multilevel"/>
+    <w:tmpl w:val="1D9C4A08"/>
+    <w:lvl w:ilvl="0">
+      <w:start w:val="2"/>
+      <w:numFmt w:val="decimal"/>
+      <w:lvlText w:val="%1."/>
+      <w:lvlJc w:val="left"/>
+      <w:pPr>
+        <w:tabs>
+          <w:tab w:val="num" w:pos="720"/>
+        </w:tabs>
+        <w:ind w:left="720" w:hanging="360"/>
+      </w:pPr>
+    </w:lvl>
+    <w:lvl w:ilvl="1" w:tentative="1">
+      <w:start w:val="1"/>
+      <w:numFmt w:val="decimal"/>
+      <w:lvlText w:val="%2."/>
+      <w:lvlJc w:val="left"/>
+      <w:pPr>
+        <w:tabs>
+          <w:tab w:val="num" w:pos="1440"/>
+        </w:tabs>
+        <w:ind w:left="1440" w:hanging="360"/>
+      </w:pPr>
+    </w:lvl>
+    <w:lvl w:ilvl="2" w:tentative="1">
+      <w:start w:val="1"/>
+      <w:numFmt w:val="decimal"/>
+      <w:lvlText w:val="%3."/>
+      <w:lvlJc w:val="left"/>
+      <w:pPr>
+        <w:tabs>
+          <w:tab w:val="num" w:pos="2160"/>
+        </w:tabs>
+        <w:ind w:left="2160" w:hanging="360"/>
+      </w:pPr>
+    </w:lvl>
+    <w:lvl w:ilvl="3" w:tentative="1">
+      <w:start w:val="1"/>
+      <w:numFmt w:val="decimal"/>
+      <w:lvlText w:val="%4."/>
+      <w:lvlJc w:val="left"/>
+      <w:pPr>
+        <w:tabs>
+          <w:tab w:val="num" w:pos="2880"/>
+        </w:tabs>
+        <w:ind w:left="2880" w:hanging="360"/>
+      </w:pPr>
+    </w:lvl>
+    <w:lvl w:ilvl="4" w:tentative="1">
+      <w:start w:val="1"/>
+      <w:numFmt w:val="decimal"/>
+      <w:lvlText w:val="%5."/>
+      <w:lvlJc w:val="left"/>
+      <w:pPr>
+        <w:tabs>
+          <w:tab w:val="num" w:pos="3600"/>
+        </w:tabs>
+        <w:ind w:left="3600" w:hanging="360"/>
+      </w:pPr>
+    </w:lvl>
+    <w:lvl w:ilvl="5" w:tentative="1">
+      <w:start w:val="1"/>
+      <w:numFmt w:val="decimal"/>
+      <w:lvlText w:val="%6."/>
+      <w:lvlJc w:val="left"/>
+      <w:pPr>
+        <w:tabs>
+          <w:tab w:val="num" w:pos="4320"/>
+        </w:tabs>
+        <w:ind w:left="4320" w:hanging="360"/>
+      </w:pPr>
+    </w:lvl>
+    <w:lvl w:ilvl="6" w:tentative="1">
+      <w:start w:val="1"/>
+      <w:numFmt w:val="decimal"/>
+      <w:lvlText w:val="%7."/>
+      <w:lvlJc w:val="left"/>
+      <w:pPr>
+        <w:tabs>
+          <w:tab w:val="num" w:pos="5040"/>
+        </w:tabs>
+        <w:ind w:left="5040" w:hanging="360"/>
+      </w:pPr>
+    </w:lvl>
+    <w:lvl w:ilvl="7" w:tentative="1">
+      <w:start w:val="1"/>
+      <w:numFmt w:val="decimal"/>
+      <w:lvlText w:val="%8."/>
+      <w:lvlJc w:val="left"/>
+      <w:pPr>
+        <w:tabs>
+          <w:tab w:val="num" w:pos="5760"/>
+        </w:tabs>
+        <w:ind w:left="5760" w:hanging="360"/>
+      </w:pPr>
+    </w:lvl>
+    <w:lvl w:ilvl="8" w:tentative="1">
+      <w:start w:val="1"/>
+      <w:numFmt w:val="decimal"/>
+      <w:lvlText w:val="%9."/>
+      <w:lvlJc w:val="left"/>
+      <w:pPr>
+        <w:tabs>
+          <w:tab w:val="num" w:pos="6480"/>
+        </w:tabs>
+        <w:ind w:left="6480" w:hanging="360"/>
+      </w:pPr>
+    </w:lvl>
+  </w:abstractNum>
+  <w:abstractNum w:abstractNumId="7" w15:restartNumberingAfterBreak="0">
     <w:nsid w:val="13804C71"/>
     <w:multiLevelType w:val="hybridMultilevel"/>
     <w:tmpl w:val="61382102"/>
@@ -14049,7 +13689,7 @@
       </w:rPr>
     </w:lvl>
   </w:abstractNum>
-  <w:abstractNum w:abstractNumId="7" w15:restartNumberingAfterBreak="0">
+  <w:abstractNum w:abstractNumId="8" w15:restartNumberingAfterBreak="0">
     <w:nsid w:val="13990B53"/>
     <w:multiLevelType w:val="multilevel"/>
     <w:tmpl w:val="3E2C9F8A"/>
@@ -14198,7 +13838,7 @@
       </w:rPr>
     </w:lvl>
   </w:abstractNum>
-  <w:abstractNum w:abstractNumId="8" w15:restartNumberingAfterBreak="0">
+  <w:abstractNum w:abstractNumId="9" w15:restartNumberingAfterBreak="0">
     <w:nsid w:val="171658B9"/>
     <w:multiLevelType w:val="multilevel"/>
     <w:tmpl w:val="3E2C9F8A"/>
@@ -14347,7 +13987,7 @@
       </w:rPr>
     </w:lvl>
   </w:abstractNum>
-  <w:abstractNum w:abstractNumId="9" w15:restartNumberingAfterBreak="0">
+  <w:abstractNum w:abstractNumId="10" w15:restartNumberingAfterBreak="0">
     <w:nsid w:val="1BFB29C8"/>
     <w:multiLevelType w:val="hybridMultilevel"/>
     <w:tmpl w:val="155E1B64"/>
@@ -14436,7 +14076,7 @@
       </w:pPr>
     </w:lvl>
   </w:abstractNum>
-  <w:abstractNum w:abstractNumId="10" w15:restartNumberingAfterBreak="0">
+  <w:abstractNum w:abstractNumId="11" w15:restartNumberingAfterBreak="0">
     <w:nsid w:val="1DC4250E"/>
     <w:multiLevelType w:val="multilevel"/>
     <w:tmpl w:val="ACB6609E"/>
@@ -14585,7 +14225,120 @@
       </w:rPr>
     </w:lvl>
   </w:abstractNum>
-  <w:abstractNum w:abstractNumId="11" w15:restartNumberingAfterBreak="0">
+  <w:abstractNum w:abstractNumId="12" w15:restartNumberingAfterBreak="0">
+    <w:nsid w:val="1DE21006"/>
+    <w:multiLevelType w:val="multilevel"/>
+    <w:tmpl w:val="1D9C4A08"/>
+    <w:lvl w:ilvl="0">
+      <w:start w:val="2"/>
+      <w:numFmt w:val="decimal"/>
+      <w:lvlText w:val="%1."/>
+      <w:lvlJc w:val="left"/>
+      <w:pPr>
+        <w:tabs>
+          <w:tab w:val="num" w:pos="720"/>
+        </w:tabs>
+        <w:ind w:left="720" w:hanging="360"/>
+      </w:pPr>
+    </w:lvl>
+    <w:lvl w:ilvl="1" w:tentative="1">
+      <w:start w:val="1"/>
+      <w:numFmt w:val="decimal"/>
+      <w:lvlText w:val="%2."/>
+      <w:lvlJc w:val="left"/>
+      <w:pPr>
+        <w:tabs>
+          <w:tab w:val="num" w:pos="1440"/>
+        </w:tabs>
+        <w:ind w:left="1440" w:hanging="360"/>
+      </w:pPr>
+    </w:lvl>
+    <w:lvl w:ilvl="2" w:tentative="1">
+      <w:start w:val="1"/>
+      <w:numFmt w:val="decimal"/>
+      <w:lvlText w:val="%3."/>
+      <w:lvlJc w:val="left"/>
+      <w:pPr>
+        <w:tabs>
+          <w:tab w:val="num" w:pos="2160"/>
+        </w:tabs>
+        <w:ind w:left="2160" w:hanging="360"/>
+      </w:pPr>
+    </w:lvl>
+    <w:lvl w:ilvl="3" w:tentative="1">
+      <w:start w:val="1"/>
+      <w:numFmt w:val="decimal"/>
+      <w:lvlText w:val="%4."/>
+      <w:lvlJc w:val="left"/>
+      <w:pPr>
+        <w:tabs>
+          <w:tab w:val="num" w:pos="2880"/>
+        </w:tabs>
+        <w:ind w:left="2880" w:hanging="360"/>
+      </w:pPr>
+    </w:lvl>
+    <w:lvl w:ilvl="4" w:tentative="1">
+      <w:start w:val="1"/>
+      <w:numFmt w:val="decimal"/>
+      <w:lvlText w:val="%5."/>
+      <w:lvlJc w:val="left"/>
+      <w:pPr>
+        <w:tabs>
+          <w:tab w:val="num" w:pos="3600"/>
+        </w:tabs>
+        <w:ind w:left="3600" w:hanging="360"/>
+      </w:pPr>
+    </w:lvl>
+    <w:lvl w:ilvl="5" w:tentative="1">
+      <w:start w:val="1"/>
+      <w:numFmt w:val="decimal"/>
+      <w:lvlText w:val="%6."/>
+      <w:lvlJc w:val="left"/>
+      <w:pPr>
+        <w:tabs>
+          <w:tab w:val="num" w:pos="4320"/>
+        </w:tabs>
+        <w:ind w:left="4320" w:hanging="360"/>
+      </w:pPr>
+    </w:lvl>
+    <w:lvl w:ilvl="6" w:tentative="1">
+      <w:start w:val="1"/>
+      <w:numFmt w:val="decimal"/>
+      <w:lvlText w:val="%7."/>
+      <w:lvlJc w:val="left"/>
+      <w:pPr>
+        <w:tabs>
+          <w:tab w:val="num" w:pos="5040"/>
+        </w:tabs>
+        <w:ind w:left="5040" w:hanging="360"/>
+      </w:pPr>
+    </w:lvl>
+    <w:lvl w:ilvl="7" w:tentative="1">
+      <w:start w:val="1"/>
+      <w:numFmt w:val="decimal"/>
+      <w:lvlText w:val="%8."/>
+      <w:lvlJc w:val="left"/>
+      <w:pPr>
+        <w:tabs>
+          <w:tab w:val="num" w:pos="5760"/>
+        </w:tabs>
+        <w:ind w:left="5760" w:hanging="360"/>
+      </w:pPr>
+    </w:lvl>
+    <w:lvl w:ilvl="8" w:tentative="1">
+      <w:start w:val="1"/>
+      <w:numFmt w:val="decimal"/>
+      <w:lvlText w:val="%9."/>
+      <w:lvlJc w:val="left"/>
+      <w:pPr>
+        <w:tabs>
+          <w:tab w:val="num" w:pos="6480"/>
+        </w:tabs>
+        <w:ind w:left="6480" w:hanging="360"/>
+      </w:pPr>
+    </w:lvl>
+  </w:abstractNum>
+  <w:abstractNum w:abstractNumId="13" w15:restartNumberingAfterBreak="0">
     <w:nsid w:val="24005A11"/>
     <w:multiLevelType w:val="hybridMultilevel"/>
     <w:tmpl w:val="1D6C3E96"/>
@@ -14701,7 +14454,7 @@
       </w:rPr>
     </w:lvl>
   </w:abstractNum>
-  <w:abstractNum w:abstractNumId="12" w15:restartNumberingAfterBreak="0">
+  <w:abstractNum w:abstractNumId="14" w15:restartNumberingAfterBreak="0">
     <w:nsid w:val="290727C5"/>
     <w:multiLevelType w:val="multilevel"/>
     <w:tmpl w:val="CC847D00"/>
@@ -14814,7 +14567,7 @@
       </w:pPr>
     </w:lvl>
   </w:abstractNum>
-  <w:abstractNum w:abstractNumId="13" w15:restartNumberingAfterBreak="0">
+  <w:abstractNum w:abstractNumId="15" w15:restartNumberingAfterBreak="0">
     <w:nsid w:val="2A414678"/>
     <w:multiLevelType w:val="hybridMultilevel"/>
     <w:tmpl w:val="3E94480A"/>
@@ -14927,7 +14680,7 @@
       </w:rPr>
     </w:lvl>
   </w:abstractNum>
-  <w:abstractNum w:abstractNumId="14" w15:restartNumberingAfterBreak="0">
+  <w:abstractNum w:abstractNumId="16" w15:restartNumberingAfterBreak="0">
     <w:nsid w:val="2C242B59"/>
     <w:multiLevelType w:val="multilevel"/>
     <w:tmpl w:val="3E2C9F8A"/>
@@ -15076,7 +14829,7 @@
       </w:rPr>
     </w:lvl>
   </w:abstractNum>
-  <w:abstractNum w:abstractNumId="15" w15:restartNumberingAfterBreak="0">
+  <w:abstractNum w:abstractNumId="17" w15:restartNumberingAfterBreak="0">
     <w:nsid w:val="2CB8396F"/>
     <w:multiLevelType w:val="multilevel"/>
     <w:tmpl w:val="0E5E9F06"/>
@@ -15225,7 +14978,7 @@
       </w:rPr>
     </w:lvl>
   </w:abstractNum>
-  <w:abstractNum w:abstractNumId="16" w15:restartNumberingAfterBreak="0">
+  <w:abstractNum w:abstractNumId="18" w15:restartNumberingAfterBreak="0">
     <w:nsid w:val="39204BF7"/>
     <w:multiLevelType w:val="multilevel"/>
     <w:tmpl w:val="3114393A"/>
@@ -15338,7 +15091,7 @@
       </w:pPr>
     </w:lvl>
   </w:abstractNum>
-  <w:abstractNum w:abstractNumId="17" w15:restartNumberingAfterBreak="0">
+  <w:abstractNum w:abstractNumId="19" w15:restartNumberingAfterBreak="0">
     <w:nsid w:val="3BFF6454"/>
     <w:multiLevelType w:val="hybridMultilevel"/>
     <w:tmpl w:val="60E489FE"/>
@@ -15451,7 +15204,7 @@
       </w:rPr>
     </w:lvl>
   </w:abstractNum>
-  <w:abstractNum w:abstractNumId="18" w15:restartNumberingAfterBreak="0">
+  <w:abstractNum w:abstractNumId="20" w15:restartNumberingAfterBreak="0">
     <w:nsid w:val="3C2D59D2"/>
     <w:multiLevelType w:val="multilevel"/>
     <w:tmpl w:val="2E0257FE"/>
@@ -15600,7 +15353,7 @@
       </w:rPr>
     </w:lvl>
   </w:abstractNum>
-  <w:abstractNum w:abstractNumId="19" w15:restartNumberingAfterBreak="0">
+  <w:abstractNum w:abstractNumId="21" w15:restartNumberingAfterBreak="0">
     <w:nsid w:val="3E5577E7"/>
     <w:multiLevelType w:val="multilevel"/>
     <w:tmpl w:val="70BC73A4"/>
@@ -15713,7 +15466,7 @@
       </w:rPr>
     </w:lvl>
   </w:abstractNum>
-  <w:abstractNum w:abstractNumId="20" w15:restartNumberingAfterBreak="0">
+  <w:abstractNum w:abstractNumId="22" w15:restartNumberingAfterBreak="0">
     <w:nsid w:val="3FCF2131"/>
     <w:multiLevelType w:val="multilevel"/>
     <w:tmpl w:val="3E2C9F8A"/>
@@ -15862,7 +15615,120 @@
       </w:rPr>
     </w:lvl>
   </w:abstractNum>
-  <w:abstractNum w:abstractNumId="21" w15:restartNumberingAfterBreak="0">
+  <w:abstractNum w:abstractNumId="23" w15:restartNumberingAfterBreak="0">
+    <w:nsid w:val="409A1147"/>
+    <w:multiLevelType w:val="multilevel"/>
+    <w:tmpl w:val="2466AA58"/>
+    <w:lvl w:ilvl="0">
+      <w:start w:val="1"/>
+      <w:numFmt w:val="decimal"/>
+      <w:lvlText w:val="%1."/>
+      <w:lvlJc w:val="left"/>
+      <w:pPr>
+        <w:tabs>
+          <w:tab w:val="num" w:pos="720"/>
+        </w:tabs>
+        <w:ind w:left="720" w:hanging="360"/>
+      </w:pPr>
+    </w:lvl>
+    <w:lvl w:ilvl="1" w:tentative="1">
+      <w:start w:val="1"/>
+      <w:numFmt w:val="decimal"/>
+      <w:lvlText w:val="%2."/>
+      <w:lvlJc w:val="left"/>
+      <w:pPr>
+        <w:tabs>
+          <w:tab w:val="num" w:pos="1440"/>
+        </w:tabs>
+        <w:ind w:left="1440" w:hanging="360"/>
+      </w:pPr>
+    </w:lvl>
+    <w:lvl w:ilvl="2" w:tentative="1">
+      <w:start w:val="1"/>
+      <w:numFmt w:val="decimal"/>
+      <w:lvlText w:val="%3."/>
+      <w:lvlJc w:val="left"/>
+      <w:pPr>
+        <w:tabs>
+          <w:tab w:val="num" w:pos="2160"/>
+        </w:tabs>
+        <w:ind w:left="2160" w:hanging="360"/>
+      </w:pPr>
+    </w:lvl>
+    <w:lvl w:ilvl="3" w:tentative="1">
+      <w:start w:val="1"/>
+      <w:numFmt w:val="decimal"/>
+      <w:lvlText w:val="%4."/>
+      <w:lvlJc w:val="left"/>
+      <w:pPr>
+        <w:tabs>
+          <w:tab w:val="num" w:pos="2880"/>
+        </w:tabs>
+        <w:ind w:left="2880" w:hanging="360"/>
+      </w:pPr>
+    </w:lvl>
+    <w:lvl w:ilvl="4" w:tentative="1">
+      <w:start w:val="1"/>
+      <w:numFmt w:val="decimal"/>
+      <w:lvlText w:val="%5."/>
+      <w:lvlJc w:val="left"/>
+      <w:pPr>
+        <w:tabs>
+          <w:tab w:val="num" w:pos="3600"/>
+        </w:tabs>
+        <w:ind w:left="3600" w:hanging="360"/>
+      </w:pPr>
+    </w:lvl>
+    <w:lvl w:ilvl="5" w:tentative="1">
+      <w:start w:val="1"/>
+      <w:numFmt w:val="decimal"/>
+      <w:lvlText w:val="%6."/>
+      <w:lvlJc w:val="left"/>
+      <w:pPr>
+        <w:tabs>
+          <w:tab w:val="num" w:pos="4320"/>
+        </w:tabs>
+        <w:ind w:left="4320" w:hanging="360"/>
+      </w:pPr>
+    </w:lvl>
+    <w:lvl w:ilvl="6" w:tentative="1">
+      <w:start w:val="1"/>
+      <w:numFmt w:val="decimal"/>
+      <w:lvlText w:val="%7."/>
+      <w:lvlJc w:val="left"/>
+      <w:pPr>
+        <w:tabs>
+          <w:tab w:val="num" w:pos="5040"/>
+        </w:tabs>
+        <w:ind w:left="5040" w:hanging="360"/>
+      </w:pPr>
+    </w:lvl>
+    <w:lvl w:ilvl="7" w:tentative="1">
+      <w:start w:val="1"/>
+      <w:numFmt w:val="decimal"/>
+      <w:lvlText w:val="%8."/>
+      <w:lvlJc w:val="left"/>
+      <w:pPr>
+        <w:tabs>
+          <w:tab w:val="num" w:pos="5760"/>
+        </w:tabs>
+        <w:ind w:left="5760" w:hanging="360"/>
+      </w:pPr>
+    </w:lvl>
+    <w:lvl w:ilvl="8" w:tentative="1">
+      <w:start w:val="1"/>
+      <w:numFmt w:val="decimal"/>
+      <w:lvlText w:val="%9."/>
+      <w:lvlJc w:val="left"/>
+      <w:pPr>
+        <w:tabs>
+          <w:tab w:val="num" w:pos="6480"/>
+        </w:tabs>
+        <w:ind w:left="6480" w:hanging="360"/>
+      </w:pPr>
+    </w:lvl>
+  </w:abstractNum>
+  <w:abstractNum w:abstractNumId="24" w15:restartNumberingAfterBreak="0">
     <w:nsid w:val="52CA5AD2"/>
     <w:multiLevelType w:val="multilevel"/>
     <w:tmpl w:val="D0CE187E"/>
@@ -16011,7 +15877,7 @@
       </w:rPr>
     </w:lvl>
   </w:abstractNum>
-  <w:abstractNum w:abstractNumId="22" w15:restartNumberingAfterBreak="0">
+  <w:abstractNum w:abstractNumId="25" w15:restartNumberingAfterBreak="0">
     <w:nsid w:val="5370259A"/>
     <w:multiLevelType w:val="multilevel"/>
     <w:tmpl w:val="81E6CABE"/>
@@ -16124,7 +15990,7 @@
       </w:pPr>
     </w:lvl>
   </w:abstractNum>
-  <w:abstractNum w:abstractNumId="23" w15:restartNumberingAfterBreak="0">
+  <w:abstractNum w:abstractNumId="26" w15:restartNumberingAfterBreak="0">
     <w:nsid w:val="543A7D4B"/>
     <w:multiLevelType w:val="multilevel"/>
     <w:tmpl w:val="E9F60564"/>
@@ -16273,7 +16139,233 @@
       </w:rPr>
     </w:lvl>
   </w:abstractNum>
-  <w:abstractNum w:abstractNumId="24" w15:restartNumberingAfterBreak="0">
+  <w:abstractNum w:abstractNumId="27" w15:restartNumberingAfterBreak="0">
+    <w:nsid w:val="557E09CF"/>
+    <w:multiLevelType w:val="multilevel"/>
+    <w:tmpl w:val="EA88F468"/>
+    <w:lvl w:ilvl="0">
+      <w:start w:val="3"/>
+      <w:numFmt w:val="decimal"/>
+      <w:lvlText w:val="%1."/>
+      <w:lvlJc w:val="left"/>
+      <w:pPr>
+        <w:tabs>
+          <w:tab w:val="num" w:pos="720"/>
+        </w:tabs>
+        <w:ind w:left="720" w:hanging="360"/>
+      </w:pPr>
+    </w:lvl>
+    <w:lvl w:ilvl="1" w:tentative="1">
+      <w:start w:val="1"/>
+      <w:numFmt w:val="decimal"/>
+      <w:lvlText w:val="%2."/>
+      <w:lvlJc w:val="left"/>
+      <w:pPr>
+        <w:tabs>
+          <w:tab w:val="num" w:pos="1440"/>
+        </w:tabs>
+        <w:ind w:left="1440" w:hanging="360"/>
+      </w:pPr>
+    </w:lvl>
+    <w:lvl w:ilvl="2" w:tentative="1">
+      <w:start w:val="1"/>
+      <w:numFmt w:val="decimal"/>
+      <w:lvlText w:val="%3."/>
+      <w:lvlJc w:val="left"/>
+      <w:pPr>
+        <w:tabs>
+          <w:tab w:val="num" w:pos="2160"/>
+        </w:tabs>
+        <w:ind w:left="2160" w:hanging="360"/>
+      </w:pPr>
+    </w:lvl>
+    <w:lvl w:ilvl="3" w:tentative="1">
+      <w:start w:val="1"/>
+      <w:numFmt w:val="decimal"/>
+      <w:lvlText w:val="%4."/>
+      <w:lvlJc w:val="left"/>
+      <w:pPr>
+        <w:tabs>
+          <w:tab w:val="num" w:pos="2880"/>
+        </w:tabs>
+        <w:ind w:left="2880" w:hanging="360"/>
+      </w:pPr>
+    </w:lvl>
+    <w:lvl w:ilvl="4" w:tentative="1">
+      <w:start w:val="1"/>
+      <w:numFmt w:val="decimal"/>
+      <w:lvlText w:val="%5."/>
+      <w:lvlJc w:val="left"/>
+      <w:pPr>
+        <w:tabs>
+          <w:tab w:val="num" w:pos="3600"/>
+        </w:tabs>
+        <w:ind w:left="3600" w:hanging="360"/>
+      </w:pPr>
+    </w:lvl>
+    <w:lvl w:ilvl="5" w:tentative="1">
+      <w:start w:val="1"/>
+      <w:numFmt w:val="decimal"/>
+      <w:lvlText w:val="%6."/>
+      <w:lvlJc w:val="left"/>
+      <w:pPr>
+        <w:tabs>
+          <w:tab w:val="num" w:pos="4320"/>
+        </w:tabs>
+        <w:ind w:left="4320" w:hanging="360"/>
+      </w:pPr>
+    </w:lvl>
+    <w:lvl w:ilvl="6" w:tentative="1">
+      <w:start w:val="1"/>
+      <w:numFmt w:val="decimal"/>
+      <w:lvlText w:val="%7."/>
+      <w:lvlJc w:val="left"/>
+      <w:pPr>
+        <w:tabs>
+          <w:tab w:val="num" w:pos="5040"/>
+        </w:tabs>
+        <w:ind w:left="5040" w:hanging="360"/>
+      </w:pPr>
+    </w:lvl>
+    <w:lvl w:ilvl="7" w:tentative="1">
+      <w:start w:val="1"/>
+      <w:numFmt w:val="decimal"/>
+      <w:lvlText w:val="%8."/>
+      <w:lvlJc w:val="left"/>
+      <w:pPr>
+        <w:tabs>
+          <w:tab w:val="num" w:pos="5760"/>
+        </w:tabs>
+        <w:ind w:left="5760" w:hanging="360"/>
+      </w:pPr>
+    </w:lvl>
+    <w:lvl w:ilvl="8" w:tentative="1">
+      <w:start w:val="1"/>
+      <w:numFmt w:val="decimal"/>
+      <w:lvlText w:val="%9."/>
+      <w:lvlJc w:val="left"/>
+      <w:pPr>
+        <w:tabs>
+          <w:tab w:val="num" w:pos="6480"/>
+        </w:tabs>
+        <w:ind w:left="6480" w:hanging="360"/>
+      </w:pPr>
+    </w:lvl>
+  </w:abstractNum>
+  <w:abstractNum w:abstractNumId="28" w15:restartNumberingAfterBreak="0">
+    <w:nsid w:val="58E340AF"/>
+    <w:multiLevelType w:val="multilevel"/>
+    <w:tmpl w:val="7EDC578C"/>
+    <w:lvl w:ilvl="0">
+      <w:start w:val="4"/>
+      <w:numFmt w:val="decimal"/>
+      <w:lvlText w:val="%1."/>
+      <w:lvlJc w:val="left"/>
+      <w:pPr>
+        <w:tabs>
+          <w:tab w:val="num" w:pos="720"/>
+        </w:tabs>
+        <w:ind w:left="720" w:hanging="360"/>
+      </w:pPr>
+    </w:lvl>
+    <w:lvl w:ilvl="1" w:tentative="1">
+      <w:start w:val="1"/>
+      <w:numFmt w:val="decimal"/>
+      <w:lvlText w:val="%2."/>
+      <w:lvlJc w:val="left"/>
+      <w:pPr>
+        <w:tabs>
+          <w:tab w:val="num" w:pos="1440"/>
+        </w:tabs>
+        <w:ind w:left="1440" w:hanging="360"/>
+      </w:pPr>
+    </w:lvl>
+    <w:lvl w:ilvl="2" w:tentative="1">
+      <w:start w:val="1"/>
+      <w:numFmt w:val="decimal"/>
+      <w:lvlText w:val="%3."/>
+      <w:lvlJc w:val="left"/>
+      <w:pPr>
+        <w:tabs>
+          <w:tab w:val="num" w:pos="2160"/>
+        </w:tabs>
+        <w:ind w:left="2160" w:hanging="360"/>
+      </w:pPr>
+    </w:lvl>
+    <w:lvl w:ilvl="3" w:tentative="1">
+      <w:start w:val="1"/>
+      <w:numFmt w:val="decimal"/>
+      <w:lvlText w:val="%4."/>
+      <w:lvlJc w:val="left"/>
+      <w:pPr>
+        <w:tabs>
+          <w:tab w:val="num" w:pos="2880"/>
+        </w:tabs>
+        <w:ind w:left="2880" w:hanging="360"/>
+      </w:pPr>
+    </w:lvl>
+    <w:lvl w:ilvl="4" w:tentative="1">
+      <w:start w:val="1"/>
+      <w:numFmt w:val="decimal"/>
+      <w:lvlText w:val="%5."/>
+      <w:lvlJc w:val="left"/>
+      <w:pPr>
+        <w:tabs>
+          <w:tab w:val="num" w:pos="3600"/>
+        </w:tabs>
+        <w:ind w:left="3600" w:hanging="360"/>
+      </w:pPr>
+    </w:lvl>
+    <w:lvl w:ilvl="5" w:tentative="1">
+      <w:start w:val="1"/>
+      <w:numFmt w:val="decimal"/>
+      <w:lvlText w:val="%6."/>
+      <w:lvlJc w:val="left"/>
+      <w:pPr>
+        <w:tabs>
+          <w:tab w:val="num" w:pos="4320"/>
+        </w:tabs>
+        <w:ind w:left="4320" w:hanging="360"/>
+      </w:pPr>
+    </w:lvl>
+    <w:lvl w:ilvl="6" w:tentative="1">
+      <w:start w:val="1"/>
+      <w:numFmt w:val="decimal"/>
+      <w:lvlText w:val="%7."/>
+      <w:lvlJc w:val="left"/>
+      <w:pPr>
+        <w:tabs>
+          <w:tab w:val="num" w:pos="5040"/>
+        </w:tabs>
+        <w:ind w:left="5040" w:hanging="360"/>
+      </w:pPr>
+    </w:lvl>
+    <w:lvl w:ilvl="7" w:tentative="1">
+      <w:start w:val="1"/>
+      <w:numFmt w:val="decimal"/>
+      <w:lvlText w:val="%8."/>
+      <w:lvlJc w:val="left"/>
+      <w:pPr>
+        <w:tabs>
+          <w:tab w:val="num" w:pos="5760"/>
+        </w:tabs>
+        <w:ind w:left="5760" w:hanging="360"/>
+      </w:pPr>
+    </w:lvl>
+    <w:lvl w:ilvl="8" w:tentative="1">
+      <w:start w:val="1"/>
+      <w:numFmt w:val="decimal"/>
+      <w:lvlText w:val="%9."/>
+      <w:lvlJc w:val="left"/>
+      <w:pPr>
+        <w:tabs>
+          <w:tab w:val="num" w:pos="6480"/>
+        </w:tabs>
+        <w:ind w:left="6480" w:hanging="360"/>
+      </w:pPr>
+    </w:lvl>
+  </w:abstractNum>
+  <w:abstractNum w:abstractNumId="29" w15:restartNumberingAfterBreak="0">
     <w:nsid w:val="597E09FD"/>
     <w:multiLevelType w:val="multilevel"/>
     <w:tmpl w:val="DE668AF0"/>
@@ -16386,7 +16478,7 @@
       </w:pPr>
     </w:lvl>
   </w:abstractNum>
-  <w:abstractNum w:abstractNumId="25" w15:restartNumberingAfterBreak="0">
+  <w:abstractNum w:abstractNumId="30" w15:restartNumberingAfterBreak="0">
     <w:nsid w:val="5ADB5450"/>
     <w:multiLevelType w:val="hybridMultilevel"/>
     <w:tmpl w:val="ADD2E422"/>
@@ -16499,7 +16591,7 @@
       </w:rPr>
     </w:lvl>
   </w:abstractNum>
-  <w:abstractNum w:abstractNumId="26" w15:restartNumberingAfterBreak="0">
+  <w:abstractNum w:abstractNumId="31" w15:restartNumberingAfterBreak="0">
     <w:nsid w:val="5C7E1314"/>
     <w:multiLevelType w:val="multilevel"/>
     <w:tmpl w:val="14626C9C"/>
@@ -16648,7 +16740,7 @@
       </w:rPr>
     </w:lvl>
   </w:abstractNum>
-  <w:abstractNum w:abstractNumId="27" w15:restartNumberingAfterBreak="0">
+  <w:abstractNum w:abstractNumId="32" w15:restartNumberingAfterBreak="0">
     <w:nsid w:val="5FEB168B"/>
     <w:multiLevelType w:val="multilevel"/>
     <w:tmpl w:val="3E2C9F8A"/>
@@ -16797,7 +16889,7 @@
       </w:rPr>
     </w:lvl>
   </w:abstractNum>
-  <w:abstractNum w:abstractNumId="28" w15:restartNumberingAfterBreak="0">
+  <w:abstractNum w:abstractNumId="33" w15:restartNumberingAfterBreak="0">
     <w:nsid w:val="6287158E"/>
     <w:multiLevelType w:val="hybridMultilevel"/>
     <w:tmpl w:val="23EED4C8"/>
@@ -16913,7 +17005,7 @@
       </w:rPr>
     </w:lvl>
   </w:abstractNum>
-  <w:abstractNum w:abstractNumId="29" w15:restartNumberingAfterBreak="0">
+  <w:abstractNum w:abstractNumId="34" w15:restartNumberingAfterBreak="0">
     <w:nsid w:val="63F32989"/>
     <w:multiLevelType w:val="hybridMultilevel"/>
     <w:tmpl w:val="70B09B42"/>
@@ -17029,7 +17121,7 @@
       </w:rPr>
     </w:lvl>
   </w:abstractNum>
-  <w:abstractNum w:abstractNumId="30" w15:restartNumberingAfterBreak="0">
+  <w:abstractNum w:abstractNumId="35" w15:restartNumberingAfterBreak="0">
     <w:nsid w:val="65D32A1D"/>
     <w:multiLevelType w:val="hybridMultilevel"/>
     <w:tmpl w:val="B1D23A08"/>
@@ -17142,7 +17234,7 @@
       </w:rPr>
     </w:lvl>
   </w:abstractNum>
-  <w:abstractNum w:abstractNumId="31" w15:restartNumberingAfterBreak="0">
+  <w:abstractNum w:abstractNumId="36" w15:restartNumberingAfterBreak="0">
     <w:nsid w:val="68490146"/>
     <w:multiLevelType w:val="multilevel"/>
     <w:tmpl w:val="EFC01A68"/>
@@ -17291,7 +17383,7 @@
       </w:rPr>
     </w:lvl>
   </w:abstractNum>
-  <w:abstractNum w:abstractNumId="32" w15:restartNumberingAfterBreak="0">
+  <w:abstractNum w:abstractNumId="37" w15:restartNumberingAfterBreak="0">
     <w:nsid w:val="6BF6020F"/>
     <w:multiLevelType w:val="multilevel"/>
     <w:tmpl w:val="3E2C9F8A"/>
@@ -17440,7 +17532,7 @@
       </w:rPr>
     </w:lvl>
   </w:abstractNum>
-  <w:abstractNum w:abstractNumId="33" w15:restartNumberingAfterBreak="0">
+  <w:abstractNum w:abstractNumId="38" w15:restartNumberingAfterBreak="0">
     <w:nsid w:val="6FF71C85"/>
     <w:multiLevelType w:val="multilevel"/>
     <w:tmpl w:val="AAF0368A"/>
@@ -17589,7 +17681,7 @@
       </w:rPr>
     </w:lvl>
   </w:abstractNum>
-  <w:abstractNum w:abstractNumId="34" w15:restartNumberingAfterBreak="0">
+  <w:abstractNum w:abstractNumId="39" w15:restartNumberingAfterBreak="0">
     <w:nsid w:val="71AB7855"/>
     <w:multiLevelType w:val="multilevel"/>
     <w:tmpl w:val="4DA62A08"/>
@@ -17738,7 +17830,7 @@
       </w:rPr>
     </w:lvl>
   </w:abstractNum>
-  <w:abstractNum w:abstractNumId="35" w15:restartNumberingAfterBreak="0">
+  <w:abstractNum w:abstractNumId="40" w15:restartNumberingAfterBreak="0">
     <w:nsid w:val="73D046B9"/>
     <w:multiLevelType w:val="hybridMultilevel"/>
     <w:tmpl w:val="C80C0D9C"/>
@@ -17851,7 +17943,7 @@
       </w:rPr>
     </w:lvl>
   </w:abstractNum>
-  <w:abstractNum w:abstractNumId="36" w15:restartNumberingAfterBreak="0">
+  <w:abstractNum w:abstractNumId="41" w15:restartNumberingAfterBreak="0">
     <w:nsid w:val="755A5858"/>
     <w:multiLevelType w:val="hybridMultilevel"/>
     <w:tmpl w:val="37EA7EAA"/>
@@ -17940,7 +18032,7 @@
       </w:pPr>
     </w:lvl>
   </w:abstractNum>
-  <w:abstractNum w:abstractNumId="37" w15:restartNumberingAfterBreak="0">
+  <w:abstractNum w:abstractNumId="42" w15:restartNumberingAfterBreak="0">
     <w:nsid w:val="75AA5EB7"/>
     <w:multiLevelType w:val="multilevel"/>
     <w:tmpl w:val="BE6CBA18"/>
@@ -18089,7 +18181,7 @@
       </w:rPr>
     </w:lvl>
   </w:abstractNum>
-  <w:abstractNum w:abstractNumId="38" w15:restartNumberingAfterBreak="0">
+  <w:abstractNum w:abstractNumId="43" w15:restartNumberingAfterBreak="0">
     <w:nsid w:val="76543F0C"/>
     <w:multiLevelType w:val="multilevel"/>
     <w:tmpl w:val="DAAA2A3E"/>
@@ -18238,7 +18330,7 @@
       </w:rPr>
     </w:lvl>
   </w:abstractNum>
-  <w:abstractNum w:abstractNumId="39" w15:restartNumberingAfterBreak="0">
+  <w:abstractNum w:abstractNumId="44" w15:restartNumberingAfterBreak="0">
     <w:nsid w:val="78977B06"/>
     <w:multiLevelType w:val="hybridMultilevel"/>
     <w:tmpl w:val="C3E84524"/>
@@ -18351,7 +18443,123 @@
       </w:rPr>
     </w:lvl>
   </w:abstractNum>
-  <w:abstractNum w:abstractNumId="40" w15:restartNumberingAfterBreak="0">
+  <w:abstractNum w:abstractNumId="45" w15:restartNumberingAfterBreak="0">
+    <w:nsid w:val="78C322E8"/>
+    <w:multiLevelType w:val="multilevel"/>
+    <w:tmpl w:val="693EE73E"/>
+    <w:lvl w:ilvl="0">
+      <w:start w:val="1"/>
+      <w:numFmt w:val="decimal"/>
+      <w:lvlText w:val="%1."/>
+      <w:lvlJc w:val="left"/>
+      <w:pPr>
+        <w:tabs>
+          <w:tab w:val="num" w:pos="720"/>
+        </w:tabs>
+        <w:ind w:left="720" w:hanging="360"/>
+      </w:pPr>
+      <w:rPr>
+        <w:rFonts w:ascii="Times New Roman" w:eastAsia="Times New Roman" w:hAnsi="Times New Roman" w:cs="Times New Roman"/>
+      </w:rPr>
+    </w:lvl>
+    <w:lvl w:ilvl="1" w:tentative="1">
+      <w:start w:val="1"/>
+      <w:numFmt w:val="decimal"/>
+      <w:lvlText w:val="%2."/>
+      <w:lvlJc w:val="left"/>
+      <w:pPr>
+        <w:tabs>
+          <w:tab w:val="num" w:pos="1440"/>
+        </w:tabs>
+        <w:ind w:left="1440" w:hanging="360"/>
+      </w:pPr>
+    </w:lvl>
+    <w:lvl w:ilvl="2" w:tentative="1">
+      <w:start w:val="1"/>
+      <w:numFmt w:val="decimal"/>
+      <w:lvlText w:val="%3."/>
+      <w:lvlJc w:val="left"/>
+      <w:pPr>
+        <w:tabs>
+          <w:tab w:val="num" w:pos="2160"/>
+        </w:tabs>
+        <w:ind w:left="2160" w:hanging="360"/>
+      </w:pPr>
+    </w:lvl>
+    <w:lvl w:ilvl="3" w:tentative="1">
+      <w:start w:val="1"/>
+      <w:numFmt w:val="decimal"/>
+      <w:lvlText w:val="%4."/>
+      <w:lvlJc w:val="left"/>
+      <w:pPr>
+        <w:tabs>
+          <w:tab w:val="num" w:pos="2880"/>
+        </w:tabs>
+        <w:ind w:left="2880" w:hanging="360"/>
+      </w:pPr>
+    </w:lvl>
+    <w:lvl w:ilvl="4" w:tentative="1">
+      <w:start w:val="1"/>
+      <w:numFmt w:val="decimal"/>
+      <w:lvlText w:val="%5."/>
+      <w:lvlJc w:val="left"/>
+      <w:pPr>
+        <w:tabs>
+          <w:tab w:val="num" w:pos="3600"/>
+        </w:tabs>
+        <w:ind w:left="3600" w:hanging="360"/>
+      </w:pPr>
+    </w:lvl>
+    <w:lvl w:ilvl="5" w:tentative="1">
+      <w:start w:val="1"/>
+      <w:numFmt w:val="decimal"/>
+      <w:lvlText w:val="%6."/>
+      <w:lvlJc w:val="left"/>
+      <w:pPr>
+        <w:tabs>
+          <w:tab w:val="num" w:pos="4320"/>
+        </w:tabs>
+        <w:ind w:left="4320" w:hanging="360"/>
+      </w:pPr>
+    </w:lvl>
+    <w:lvl w:ilvl="6" w:tentative="1">
+      <w:start w:val="1"/>
+      <w:numFmt w:val="decimal"/>
+      <w:lvlText w:val="%7."/>
+      <w:lvlJc w:val="left"/>
+      <w:pPr>
+        <w:tabs>
+          <w:tab w:val="num" w:pos="5040"/>
+        </w:tabs>
+        <w:ind w:left="5040" w:hanging="360"/>
+      </w:pPr>
+    </w:lvl>
+    <w:lvl w:ilvl="7" w:tentative="1">
+      <w:start w:val="1"/>
+      <w:numFmt w:val="decimal"/>
+      <w:lvlText w:val="%8."/>
+      <w:lvlJc w:val="left"/>
+      <w:pPr>
+        <w:tabs>
+          <w:tab w:val="num" w:pos="5760"/>
+        </w:tabs>
+        <w:ind w:left="5760" w:hanging="360"/>
+      </w:pPr>
+    </w:lvl>
+    <w:lvl w:ilvl="8" w:tentative="1">
+      <w:start w:val="1"/>
+      <w:numFmt w:val="decimal"/>
+      <w:lvlText w:val="%9."/>
+      <w:lvlJc w:val="left"/>
+      <w:pPr>
+        <w:tabs>
+          <w:tab w:val="num" w:pos="6480"/>
+        </w:tabs>
+        <w:ind w:left="6480" w:hanging="360"/>
+      </w:pPr>
+    </w:lvl>
+  </w:abstractNum>
+  <w:abstractNum w:abstractNumId="46" w15:restartNumberingAfterBreak="0">
     <w:nsid w:val="7AB661AF"/>
     <w:multiLevelType w:val="multilevel"/>
     <w:tmpl w:val="9528CA86"/>
@@ -18500,7 +18708,7 @@
       </w:rPr>
     </w:lvl>
   </w:abstractNum>
-  <w:abstractNum w:abstractNumId="41" w15:restartNumberingAfterBreak="0">
+  <w:abstractNum w:abstractNumId="47" w15:restartNumberingAfterBreak="0">
     <w:nsid w:val="7D6E3B23"/>
     <w:multiLevelType w:val="hybridMultilevel"/>
     <w:tmpl w:val="88500D20"/>
@@ -18612,7 +18820,7 @@
       </w:rPr>
     </w:lvl>
   </w:abstractNum>
-  <w:abstractNum w:abstractNumId="42" w15:restartNumberingAfterBreak="0">
+  <w:abstractNum w:abstractNumId="48" w15:restartNumberingAfterBreak="0">
     <w:nsid w:val="7D8946E4"/>
     <w:multiLevelType w:val="hybridMultilevel"/>
     <w:tmpl w:val="A2144320"/>
@@ -18725,7 +18933,7 @@
       </w:rPr>
     </w:lvl>
   </w:abstractNum>
-  <w:abstractNum w:abstractNumId="43" w15:restartNumberingAfterBreak="0">
+  <w:abstractNum w:abstractNumId="49" w15:restartNumberingAfterBreak="0">
     <w:nsid w:val="7DED4B94"/>
     <w:multiLevelType w:val="hybridMultilevel"/>
     <w:tmpl w:val="E0F81B00"/>
@@ -18814,7 +19022,7 @@
       </w:pPr>
     </w:lvl>
   </w:abstractNum>
-  <w:abstractNum w:abstractNumId="44" w15:restartNumberingAfterBreak="0">
+  <w:abstractNum w:abstractNumId="50" w15:restartNumberingAfterBreak="0">
     <w:nsid w:val="7F7218C8"/>
     <w:multiLevelType w:val="hybridMultilevel"/>
     <w:tmpl w:val="B6C412E8"/>
@@ -18931,91 +19139,91 @@
     <w:abstractNumId w:val="4"/>
   </w:num>
   <w:num w:numId="2" w16cid:durableId="1395201618">
-    <w:abstractNumId w:val="9"/>
+    <w:abstractNumId w:val="10"/>
   </w:num>
   <w:num w:numId="3" w16cid:durableId="1915431875">
-    <w:abstractNumId w:val="25"/>
+    <w:abstractNumId w:val="30"/>
   </w:num>
   <w:num w:numId="4" w16cid:durableId="662702717">
-    <w:abstractNumId w:val="11"/>
+    <w:abstractNumId w:val="13"/>
   </w:num>
   <w:num w:numId="5" w16cid:durableId="53704850">
-    <w:abstractNumId w:val="28"/>
+    <w:abstractNumId w:val="33"/>
   </w:num>
   <w:num w:numId="6" w16cid:durableId="1134716082">
-    <w:abstractNumId w:val="29"/>
+    <w:abstractNumId w:val="34"/>
   </w:num>
   <w:num w:numId="7" w16cid:durableId="1265966334">
-    <w:abstractNumId w:val="43"/>
+    <w:abstractNumId w:val="49"/>
   </w:num>
   <w:num w:numId="8" w16cid:durableId="1790126985">
-    <w:abstractNumId w:val="35"/>
+    <w:abstractNumId w:val="40"/>
   </w:num>
   <w:num w:numId="9" w16cid:durableId="1918592888">
-    <w:abstractNumId w:val="13"/>
+    <w:abstractNumId w:val="15"/>
   </w:num>
   <w:num w:numId="10" w16cid:durableId="346106794">
     <w:abstractNumId w:val="1"/>
   </w:num>
   <w:num w:numId="11" w16cid:durableId="124130468">
+    <w:abstractNumId w:val="41"/>
+  </w:num>
+  <w:num w:numId="12" w16cid:durableId="2006468040">
+    <w:abstractNumId w:val="18"/>
+  </w:num>
+  <w:num w:numId="13" w16cid:durableId="343284762">
+    <w:abstractNumId w:val="26"/>
+  </w:num>
+  <w:num w:numId="14" w16cid:durableId="1170146473">
+    <w:abstractNumId w:val="29"/>
+  </w:num>
+  <w:num w:numId="15" w16cid:durableId="184292461">
+    <w:abstractNumId w:val="43"/>
+  </w:num>
+  <w:num w:numId="16" w16cid:durableId="899563019">
+    <w:abstractNumId w:val="25"/>
+  </w:num>
+  <w:num w:numId="17" w16cid:durableId="923298175">
     <w:abstractNumId w:val="36"/>
   </w:num>
-  <w:num w:numId="12" w16cid:durableId="2006468040">
-    <w:abstractNumId w:val="16"/>
-  </w:num>
-  <w:num w:numId="13" w16cid:durableId="343284762">
-    <w:abstractNumId w:val="23"/>
-  </w:num>
-  <w:num w:numId="14" w16cid:durableId="1170146473">
-    <w:abstractNumId w:val="24"/>
-  </w:num>
-  <w:num w:numId="15" w16cid:durableId="184292461">
-    <w:abstractNumId w:val="38"/>
-  </w:num>
-  <w:num w:numId="16" w16cid:durableId="899563019">
-    <w:abstractNumId w:val="22"/>
-  </w:num>
-  <w:num w:numId="17" w16cid:durableId="923298175">
-    <w:abstractNumId w:val="31"/>
-  </w:num>
   <w:num w:numId="18" w16cid:durableId="1541087975">
-    <w:abstractNumId w:val="37"/>
+    <w:abstractNumId w:val="42"/>
   </w:num>
   <w:num w:numId="19" w16cid:durableId="1880900088">
-    <w:abstractNumId w:val="12"/>
+    <w:abstractNumId w:val="14"/>
   </w:num>
   <w:num w:numId="20" w16cid:durableId="1132475801">
     <w:abstractNumId w:val="2"/>
   </w:num>
   <w:num w:numId="21" w16cid:durableId="277881573">
-    <w:abstractNumId w:val="26"/>
+    <w:abstractNumId w:val="31"/>
   </w:num>
   <w:num w:numId="22" w16cid:durableId="2143649251">
-    <w:abstractNumId w:val="34"/>
+    <w:abstractNumId w:val="39"/>
   </w:num>
   <w:num w:numId="23" w16cid:durableId="94979614">
-    <w:abstractNumId w:val="18"/>
+    <w:abstractNumId w:val="20"/>
   </w:num>
   <w:num w:numId="24" w16cid:durableId="360205605">
-    <w:abstractNumId w:val="10"/>
+    <w:abstractNumId w:val="11"/>
   </w:num>
   <w:num w:numId="25" w16cid:durableId="2081824348">
-    <w:abstractNumId w:val="20"/>
+    <w:abstractNumId w:val="22"/>
   </w:num>
   <w:num w:numId="26" w16cid:durableId="1594775128">
-    <w:abstractNumId w:val="33"/>
+    <w:abstractNumId w:val="38"/>
   </w:num>
   <w:num w:numId="27" w16cid:durableId="445394892">
-    <w:abstractNumId w:val="15"/>
+    <w:abstractNumId w:val="17"/>
   </w:num>
   <w:num w:numId="28" w16cid:durableId="226576781">
-    <w:abstractNumId w:val="21"/>
+    <w:abstractNumId w:val="24"/>
   </w:num>
   <w:num w:numId="29" w16cid:durableId="248931235">
-    <w:abstractNumId w:val="40"/>
+    <w:abstractNumId w:val="46"/>
   </w:num>
   <w:num w:numId="30" w16cid:durableId="1069694296">
-    <w:abstractNumId w:val="6"/>
+    <w:abstractNumId w:val="7"/>
   </w:num>
   <w:num w:numId="31" w16cid:durableId="766653079">
     <w:abstractNumId w:val="0"/>
@@ -19024,43 +19232,61 @@
     <w:abstractNumId w:val="3"/>
   </w:num>
   <w:num w:numId="33" w16cid:durableId="1192719817">
-    <w:abstractNumId w:val="41"/>
+    <w:abstractNumId w:val="47"/>
   </w:num>
   <w:num w:numId="34" w16cid:durableId="1167135930">
-    <w:abstractNumId w:val="30"/>
+    <w:abstractNumId w:val="35"/>
   </w:num>
   <w:num w:numId="35" w16cid:durableId="1912503223">
-    <w:abstractNumId w:val="39"/>
+    <w:abstractNumId w:val="44"/>
   </w:num>
   <w:num w:numId="36" w16cid:durableId="896890004">
-    <w:abstractNumId w:val="14"/>
+    <w:abstractNumId w:val="16"/>
   </w:num>
   <w:num w:numId="37" w16cid:durableId="424763248">
-    <w:abstractNumId w:val="7"/>
+    <w:abstractNumId w:val="8"/>
   </w:num>
   <w:num w:numId="38" w16cid:durableId="1823737373">
-    <w:abstractNumId w:val="8"/>
+    <w:abstractNumId w:val="9"/>
   </w:num>
   <w:num w:numId="39" w16cid:durableId="1000044917">
-    <w:abstractNumId w:val="27"/>
+    <w:abstractNumId w:val="32"/>
   </w:num>
   <w:num w:numId="40" w16cid:durableId="1940525079">
     <w:abstractNumId w:val="5"/>
   </w:num>
   <w:num w:numId="41" w16cid:durableId="753092771">
-    <w:abstractNumId w:val="32"/>
+    <w:abstractNumId w:val="37"/>
   </w:num>
   <w:num w:numId="42" w16cid:durableId="2016494654">
+    <w:abstractNumId w:val="21"/>
+  </w:num>
+  <w:num w:numId="43" w16cid:durableId="2134009609">
+    <w:abstractNumId w:val="50"/>
+  </w:num>
+  <w:num w:numId="44" w16cid:durableId="1959679775">
+    <w:abstractNumId w:val="48"/>
+  </w:num>
+  <w:num w:numId="45" w16cid:durableId="613174158">
     <w:abstractNumId w:val="19"/>
   </w:num>
-  <w:num w:numId="43" w16cid:durableId="2134009609">
-    <w:abstractNumId w:val="44"/>
+  <w:num w:numId="46" w16cid:durableId="927035739">
+    <w:abstractNumId w:val="23"/>
   </w:num>
-  <w:num w:numId="44" w16cid:durableId="1959679775">
-    <w:abstractNumId w:val="42"/>
+  <w:num w:numId="47" w16cid:durableId="902983669">
+    <w:abstractNumId w:val="6"/>
   </w:num>
-  <w:num w:numId="45" w16cid:durableId="613174158">
-    <w:abstractNumId w:val="17"/>
+  <w:num w:numId="48" w16cid:durableId="1975987378">
+    <w:abstractNumId w:val="27"/>
+  </w:num>
+  <w:num w:numId="49" w16cid:durableId="153835867">
+    <w:abstractNumId w:val="28"/>
+  </w:num>
+  <w:num w:numId="50" w16cid:durableId="1613169467">
+    <w:abstractNumId w:val="12"/>
+  </w:num>
+  <w:num w:numId="51" w16cid:durableId="538251067">
+    <w:abstractNumId w:val="45"/>
   </w:num>
 </w:numbering>
 </file>

</xml_diff>